<commit_message>
update the suggestion.docx for lior be sync
</commit_message>
<xml_diff>
--- a/docs/suggestion.docx
+++ b/docs/suggestion.docx
@@ -95,21 +95,8 @@
           <w:szCs w:val="40"/>
           <w:rtl/>
         </w:rPr>
-        <w:t xml:space="preserve">אבטחת נתבים ברשת </w:t>
-      </w:r>
-      <w:proofErr w:type="spellStart"/>
-      <w:r>
-        <w:rPr>
-          <w:rFonts w:hint="cs"/>
-          <w:b/>
-          <w:bCs/>
-          <w:sz w:val="40"/>
-          <w:szCs w:val="40"/>
-          <w:rtl/>
-        </w:rPr>
-        <w:t>בייתית</w:t>
-      </w:r>
-      <w:proofErr w:type="spellEnd"/>
+        <w:t>אבטחת נתבים ברשת בייתית</w:t>
+      </w:r>
     </w:p>
     <w:p>
       <w:pPr>
@@ -281,9 +268,21 @@
           <w:szCs w:val="32"/>
           <w:rtl/>
         </w:rPr>
-        <w:t xml:space="preserve">מנחה אקדמי: </w:t>
-      </w:r>
-      <w:proofErr w:type="spellStart"/>
+        <w:t>מנחה אקדמי: ד'ר אללוף מרים.</w:t>
+      </w:r>
+    </w:p>
+    <w:p>
+      <w:pPr>
+        <w:bidi/>
+        <w:ind w:left="4320" w:firstLine="720"/>
+        <w:rPr>
+          <w:b/>
+          <w:bCs/>
+          <w:sz w:val="32"/>
+          <w:szCs w:val="32"/>
+          <w:rtl/>
+        </w:rPr>
+      </w:pPr>
       <w:r>
         <w:rPr>
           <w:rFonts w:hint="cs"/>
@@ -293,9 +292,8 @@
           <w:szCs w:val="32"/>
           <w:rtl/>
         </w:rPr>
-        <w:t>ד'ר</w:t>
-      </w:r>
-      <w:proofErr w:type="spellEnd"/>
+        <w:t>אישור:</w:t>
+      </w:r>
       <w:r>
         <w:rPr>
           <w:rFonts w:hint="cs"/>
@@ -305,9 +303,18 @@
           <w:szCs w:val="32"/>
           <w:rtl/>
         </w:rPr>
-        <w:t xml:space="preserve"> </w:t>
-      </w:r>
-      <w:proofErr w:type="spellStart"/>
+        <w:tab/>
+      </w:r>
+      <w:r>
+        <w:rPr>
+          <w:b/>
+          <w:bCs/>
+          <w:sz w:val="32"/>
+          <w:szCs w:val="32"/>
+          <w:rtl/>
+        </w:rPr>
+        <w:tab/>
+      </w:r>
       <w:r>
         <w:rPr>
           <w:rFonts w:hint="cs"/>
@@ -317,9 +324,20 @@
           <w:szCs w:val="32"/>
           <w:rtl/>
         </w:rPr>
-        <w:t>אללוף</w:t>
-      </w:r>
-      <w:proofErr w:type="spellEnd"/>
+        <w:t>תאריך:</w:t>
+      </w:r>
+    </w:p>
+    <w:p>
+      <w:pPr>
+        <w:bidi/>
+        <w:rPr>
+          <w:b/>
+          <w:bCs/>
+          <w:sz w:val="32"/>
+          <w:szCs w:val="32"/>
+          <w:rtl/>
+        </w:rPr>
+      </w:pPr>
       <w:r>
         <w:rPr>
           <w:rFonts w:hint="cs"/>
@@ -329,21 +347,17 @@
           <w:szCs w:val="32"/>
           <w:rtl/>
         </w:rPr>
-        <w:t xml:space="preserve"> מרים.</w:t>
-      </w:r>
-    </w:p>
-    <w:p>
-      <w:pPr>
-        <w:bidi/>
-        <w:ind w:left="4320" w:firstLine="720"/>
+        <w:t>רכזי הפרוייקטים: ד'ר אללוף מרים</w:t>
+      </w:r>
+      <w:r>
         <w:rPr>
           <w:b/>
           <w:bCs/>
           <w:sz w:val="32"/>
           <w:szCs w:val="32"/>
-          <w:rtl/>
-        </w:rPr>
-      </w:pPr>
+        </w:rPr>
+        <w:t xml:space="preserve"> </w:t>
+      </w:r>
       <w:r>
         <w:rPr>
           <w:rFonts w:hint="cs"/>
@@ -353,202 +367,7 @@
           <w:szCs w:val="32"/>
           <w:rtl/>
         </w:rPr>
-        <w:t>אישור:</w:t>
-      </w:r>
-      <w:r>
-        <w:rPr>
-          <w:rFonts w:hint="cs"/>
-          <w:b/>
-          <w:bCs/>
-          <w:sz w:val="32"/>
-          <w:szCs w:val="32"/>
-          <w:rtl/>
-        </w:rPr>
-        <w:tab/>
-      </w:r>
-      <w:r>
-        <w:rPr>
-          <w:b/>
-          <w:bCs/>
-          <w:sz w:val="32"/>
-          <w:szCs w:val="32"/>
-          <w:rtl/>
-        </w:rPr>
-        <w:tab/>
-      </w:r>
-      <w:r>
-        <w:rPr>
-          <w:rFonts w:hint="cs"/>
-          <w:b/>
-          <w:bCs/>
-          <w:sz w:val="32"/>
-          <w:szCs w:val="32"/>
-          <w:rtl/>
-        </w:rPr>
-        <w:t>תאריך:</w:t>
-      </w:r>
-    </w:p>
-    <w:p>
-      <w:pPr>
-        <w:bidi/>
-        <w:rPr>
-          <w:b/>
-          <w:bCs/>
-          <w:sz w:val="32"/>
-          <w:szCs w:val="32"/>
-          <w:rtl/>
-        </w:rPr>
-      </w:pPr>
-      <w:r>
-        <w:rPr>
-          <w:rFonts w:hint="cs"/>
-          <w:b/>
-          <w:bCs/>
-          <w:sz w:val="32"/>
-          <w:szCs w:val="32"/>
-          <w:rtl/>
-        </w:rPr>
-        <w:t xml:space="preserve">רכזי </w:t>
-      </w:r>
-      <w:proofErr w:type="spellStart"/>
-      <w:r>
-        <w:rPr>
-          <w:rFonts w:hint="cs"/>
-          <w:b/>
-          <w:bCs/>
-          <w:sz w:val="32"/>
-          <w:szCs w:val="32"/>
-          <w:rtl/>
-        </w:rPr>
-        <w:t>הפרוייקטים</w:t>
-      </w:r>
-      <w:proofErr w:type="spellEnd"/>
-      <w:r>
-        <w:rPr>
-          <w:rFonts w:hint="cs"/>
-          <w:b/>
-          <w:bCs/>
-          <w:sz w:val="32"/>
-          <w:szCs w:val="32"/>
-          <w:rtl/>
-        </w:rPr>
-        <w:t xml:space="preserve">: </w:t>
-      </w:r>
-      <w:proofErr w:type="spellStart"/>
-      <w:r>
-        <w:rPr>
-          <w:rFonts w:hint="cs"/>
-          <w:b/>
-          <w:bCs/>
-          <w:sz w:val="32"/>
-          <w:szCs w:val="32"/>
-          <w:rtl/>
-        </w:rPr>
-        <w:t>ד'ר</w:t>
-      </w:r>
-      <w:proofErr w:type="spellEnd"/>
-      <w:r>
-        <w:rPr>
-          <w:rFonts w:hint="cs"/>
-          <w:b/>
-          <w:bCs/>
-          <w:sz w:val="32"/>
-          <w:szCs w:val="32"/>
-          <w:rtl/>
-        </w:rPr>
-        <w:t xml:space="preserve"> </w:t>
-      </w:r>
-      <w:proofErr w:type="spellStart"/>
-      <w:r>
-        <w:rPr>
-          <w:rFonts w:hint="cs"/>
-          <w:b/>
-          <w:bCs/>
-          <w:sz w:val="32"/>
-          <w:szCs w:val="32"/>
-          <w:rtl/>
-        </w:rPr>
-        <w:t>אללוף</w:t>
-      </w:r>
-      <w:proofErr w:type="spellEnd"/>
-      <w:r>
-        <w:rPr>
-          <w:rFonts w:hint="cs"/>
-          <w:b/>
-          <w:bCs/>
-          <w:sz w:val="32"/>
-          <w:szCs w:val="32"/>
-          <w:rtl/>
-        </w:rPr>
-        <w:t xml:space="preserve"> מרים</w:t>
-      </w:r>
-      <w:r>
-        <w:rPr>
-          <w:b/>
-          <w:bCs/>
-          <w:sz w:val="32"/>
-          <w:szCs w:val="32"/>
-        </w:rPr>
-        <w:t xml:space="preserve"> </w:t>
-      </w:r>
-      <w:r>
-        <w:rPr>
-          <w:rFonts w:hint="cs"/>
-          <w:b/>
-          <w:bCs/>
-          <w:sz w:val="32"/>
-          <w:szCs w:val="32"/>
-          <w:rtl/>
-        </w:rPr>
-        <w:t>ו-</w:t>
-      </w:r>
-      <w:proofErr w:type="spellStart"/>
-      <w:r>
-        <w:rPr>
-          <w:rFonts w:hint="cs"/>
-          <w:b/>
-          <w:bCs/>
-          <w:sz w:val="32"/>
-          <w:szCs w:val="32"/>
-          <w:rtl/>
-        </w:rPr>
-        <w:t>ד'ר</w:t>
-      </w:r>
-      <w:proofErr w:type="spellEnd"/>
-      <w:r>
-        <w:rPr>
-          <w:rFonts w:hint="cs"/>
-          <w:b/>
-          <w:bCs/>
-          <w:sz w:val="32"/>
-          <w:szCs w:val="32"/>
-          <w:rtl/>
-        </w:rPr>
-        <w:t xml:space="preserve"> </w:t>
-      </w:r>
-      <w:proofErr w:type="spellStart"/>
-      <w:r>
-        <w:rPr>
-          <w:rFonts w:hint="cs"/>
-          <w:b/>
-          <w:bCs/>
-          <w:sz w:val="32"/>
-          <w:szCs w:val="32"/>
-          <w:rtl/>
-        </w:rPr>
-        <w:t>יגל</w:t>
-      </w:r>
-      <w:proofErr w:type="spellEnd"/>
-      <w:r>
-        <w:rPr>
-          <w:rFonts w:hint="cs"/>
-          <w:b/>
-          <w:bCs/>
-          <w:sz w:val="32"/>
-          <w:szCs w:val="32"/>
-          <w:rtl/>
-        </w:rPr>
-        <w:t xml:space="preserve"> ראובן.</w:t>
+        <w:t>ו-ד'ר יגל ראובן.</w:t>
       </w:r>
       <w:r>
         <w:rPr>
@@ -929,21 +748,8 @@
                 <w:szCs w:val="24"/>
                 <w:rtl/>
               </w:rPr>
-              <w:t xml:space="preserve">ניהול </w:t>
+              <w:t>ניהול פרוייקטים</w:t>
             </w:r>
-            <w:proofErr w:type="spellStart"/>
-            <w:r>
-              <w:rPr>
-                <w:rFonts w:hint="cs"/>
-                <w:b/>
-                <w:bCs/>
-                <w:sz w:val="24"/>
-                <w:szCs w:val="24"/>
-                <w:rtl/>
-              </w:rPr>
-              <w:t>פרוייקטים</w:t>
-            </w:r>
-            <w:proofErr w:type="spellEnd"/>
           </w:p>
         </w:tc>
         <w:tc>
@@ -961,7 +767,6 @@
                 <w:rtl/>
               </w:rPr>
             </w:pPr>
-            <w:proofErr w:type="spellStart"/>
             <w:r>
               <w:rPr>
                 <w:b/>
@@ -971,7 +776,6 @@
               </w:rPr>
               <w:t>Github</w:t>
             </w:r>
-            <w:proofErr w:type="spellEnd"/>
           </w:p>
         </w:tc>
       </w:tr>
@@ -1103,47 +907,7 @@
           <w:shd w:val="clear" w:color="auto" w:fill="FFFFFF"/>
           <w:rtl/>
         </w:rPr>
-        <w:t xml:space="preserve">בנוסף על כך, רשת אלחוטית </w:t>
-      </w:r>
-      <w:proofErr w:type="spellStart"/>
-      <w:r>
-        <w:rPr>
-          <w:rFonts w:asciiTheme="minorBidi" w:hAnsiTheme="minorBidi"/>
-          <w:color w:val="000000"/>
-          <w:shd w:val="clear" w:color="auto" w:fill="FFFFFF"/>
-          <w:rtl/>
-        </w:rPr>
-        <w:t>בייתית</w:t>
-      </w:r>
-      <w:proofErr w:type="spellEnd"/>
-      <w:r>
-        <w:rPr>
-          <w:rFonts w:asciiTheme="minorBidi" w:hAnsiTheme="minorBidi"/>
-          <w:color w:val="000000"/>
-          <w:shd w:val="clear" w:color="auto" w:fill="FFFFFF"/>
-          <w:rtl/>
-        </w:rPr>
-        <w:t xml:space="preserve"> או משרדית שאינה מאובטחת כיאות לעולם הגדול, חושפת את הנתב ומשתמשי הרשת הביתית עצמה, </w:t>
-      </w:r>
-      <w:proofErr w:type="spellStart"/>
-      <w:r>
-        <w:rPr>
-          <w:rFonts w:asciiTheme="minorBidi" w:hAnsiTheme="minorBidi"/>
-          <w:color w:val="000000"/>
-          <w:shd w:val="clear" w:color="auto" w:fill="FFFFFF"/>
-          <w:rtl/>
-        </w:rPr>
-        <w:t>להאקרים</w:t>
-      </w:r>
-      <w:proofErr w:type="spellEnd"/>
-      <w:r>
-        <w:rPr>
-          <w:rFonts w:asciiTheme="minorBidi" w:hAnsiTheme="minorBidi"/>
-          <w:color w:val="000000"/>
-          <w:shd w:val="clear" w:color="auto" w:fill="FFFFFF"/>
-          <w:rtl/>
-        </w:rPr>
-        <w:t xml:space="preserve"> וגורמים זרים המעוניינים לזרוע בה הרס, לגזול רוחב פס ולדלות אינפורמציה רגישה מבלי שמשתמשי הרשת ידעו על כך.</w:t>
+        <w:t>בנוסף על כך, רשת אלחוטית בייתית או משרדית שאינה מאובטחת כיאות לעולם הגדול, חושפת את הנתב ומשתמשי הרשת הביתית עצמה, להאקרים וגורמים זרים המעוניינים לזרוע בה הרס, לגזול רוחב פס ולדלות אינפורמציה רגישה מבלי שמשתמשי הרשת ידעו על כך.</w:t>
       </w:r>
     </w:p>
     <w:p>
@@ -2967,27 +2731,7 @@
           <w:shd w:val="clear" w:color="auto" w:fill="FFFFFF"/>
           <w:rtl/>
         </w:rPr>
-        <w:t xml:space="preserve">קיום יש שני סוגים של </w:t>
-      </w:r>
-      <w:proofErr w:type="spellStart"/>
-      <w:r>
-        <w:rPr>
-          <w:rFonts w:asciiTheme="minorBidi" w:hAnsiTheme="minorBidi" w:hint="cs"/>
-          <w:color w:val="000000"/>
-          <w:shd w:val="clear" w:color="auto" w:fill="FFFFFF"/>
-          <w:rtl/>
-        </w:rPr>
-        <w:t>הצפנות</w:t>
-      </w:r>
-      <w:proofErr w:type="spellEnd"/>
-      <w:r>
-        <w:rPr>
-          <w:rFonts w:asciiTheme="minorBidi" w:hAnsiTheme="minorBidi" w:hint="cs"/>
-          <w:color w:val="000000"/>
-          <w:shd w:val="clear" w:color="auto" w:fill="FFFFFF"/>
-          <w:rtl/>
-        </w:rPr>
-        <w:t xml:space="preserve"> נפוצות.</w:t>
+        <w:t>קיום יש שני סוגים של הצפנות נפוצות.</w:t>
       </w:r>
     </w:p>
     <w:p>
@@ -3026,27 +2770,7 @@
           <w:shd w:val="clear" w:color="auto" w:fill="FFFFFF"/>
           <w:rtl/>
         </w:rPr>
-        <w:t xml:space="preserve"> הצפנה שבה אותו מפתח מושמש כדי להצפין את המידע. בהמשך נפרט על </w:t>
-      </w:r>
-      <w:proofErr w:type="spellStart"/>
-      <w:r>
-        <w:rPr>
-          <w:rFonts w:asciiTheme="minorBidi" w:hAnsiTheme="minorBidi" w:hint="cs"/>
-          <w:color w:val="000000"/>
-          <w:shd w:val="clear" w:color="auto" w:fill="FFFFFF"/>
-          <w:rtl/>
-        </w:rPr>
-        <w:t>מנגון</w:t>
-      </w:r>
-      <w:proofErr w:type="spellEnd"/>
-      <w:r>
-        <w:rPr>
-          <w:rFonts w:asciiTheme="minorBidi" w:hAnsiTheme="minorBidi" w:hint="cs"/>
-          <w:color w:val="000000"/>
-          <w:shd w:val="clear" w:color="auto" w:fill="FFFFFF"/>
-          <w:rtl/>
-        </w:rPr>
-        <w:t xml:space="preserve"> </w:t>
+        <w:t xml:space="preserve"> הצפנה שבה אותו מפתח מושמש כדי להצפין את המידע. בהמשך נפרט על מנגון </w:t>
       </w:r>
       <w:r>
         <w:rPr>
@@ -3476,7 +3200,6 @@
           <w:rtl/>
         </w:rPr>
       </w:pPr>
-      <w:proofErr w:type="spellStart"/>
       <w:r>
         <w:rPr>
           <w:rFonts w:asciiTheme="minorBidi" w:hAnsiTheme="minorBidi"/>
@@ -3484,37 +3207,7 @@
           <w:u w:val="single"/>
           <w:shd w:val="clear" w:color="auto" w:fill="FFFFFF"/>
         </w:rPr>
-        <w:t>Wep</w:t>
-      </w:r>
-      <w:proofErr w:type="spellEnd"/>
-      <w:r>
-        <w:rPr>
-          <w:rFonts w:asciiTheme="minorBidi" w:hAnsiTheme="minorBidi"/>
-          <w:color w:val="4F81BD" w:themeColor="accent1"/>
-          <w:u w:val="single"/>
-          <w:shd w:val="clear" w:color="auto" w:fill="FFFFFF"/>
-        </w:rPr>
-        <w:t xml:space="preserve"> – Wired </w:t>
-      </w:r>
-      <w:proofErr w:type="spellStart"/>
-      <w:r>
-        <w:rPr>
-          <w:rFonts w:asciiTheme="minorBidi" w:hAnsiTheme="minorBidi"/>
-          <w:color w:val="4F81BD" w:themeColor="accent1"/>
-          <w:u w:val="single"/>
-          <w:shd w:val="clear" w:color="auto" w:fill="FFFFFF"/>
-        </w:rPr>
-        <w:t>Eqivalent</w:t>
-      </w:r>
-      <w:proofErr w:type="spellEnd"/>
-      <w:r>
-        <w:rPr>
-          <w:rFonts w:asciiTheme="minorBidi" w:hAnsiTheme="minorBidi"/>
-          <w:color w:val="4F81BD" w:themeColor="accent1"/>
-          <w:u w:val="single"/>
-          <w:shd w:val="clear" w:color="auto" w:fill="FFFFFF"/>
-        </w:rPr>
-        <w:t xml:space="preserve"> Privacy</w:t>
+        <w:t>Wep – Wired Eqivalent Privacy</w:t>
       </w:r>
       <w:r>
         <w:rPr>
@@ -4257,9 +3950,8 @@
           <w:shd w:val="clear" w:color="auto" w:fill="FFFFFF"/>
           <w:rtl/>
         </w:rPr>
-        <w:t xml:space="preserve"> הוא אורך המילה שעל הפרוטוקול להצפין. 64, 128ו- 256 ביט אורך מילה. כל אותם </w:t>
-      </w:r>
-      <w:proofErr w:type="spellStart"/>
+        <w:t xml:space="preserve"> הוא אורך המילה שעל הפרוטוקול להצפין. 64, 128ו- 256 ביט אורך מילה. כל אותם ה</w:t>
+      </w:r>
       <w:r>
         <w:rPr>
           <w:rFonts w:asciiTheme="minorBidi" w:hAnsiTheme="minorBidi" w:hint="cs"/>
@@ -4276,26 +3968,7 @@
           <w:shd w:val="clear" w:color="auto" w:fill="FFFFFF"/>
           <w:rtl/>
         </w:rPr>
-        <w:t>ה</w:t>
-      </w:r>
-      <w:r>
-        <w:rPr>
-          <w:rFonts w:asciiTheme="minorBidi" w:hAnsiTheme="minorBidi" w:hint="cs"/>
-          <w:color w:val="000000"/>
-          <w:shd w:val="clear" w:color="auto" w:fill="FFFFFF"/>
-          <w:rtl/>
-        </w:rPr>
-        <w:t>צפנות</w:t>
-      </w:r>
-      <w:proofErr w:type="spellEnd"/>
-      <w:r>
-        <w:rPr>
-          <w:rFonts w:asciiTheme="minorBidi" w:hAnsiTheme="minorBidi" w:hint="cs"/>
-          <w:color w:val="000000"/>
-          <w:shd w:val="clear" w:color="auto" w:fill="FFFFFF"/>
-          <w:rtl/>
-        </w:rPr>
-        <w:t xml:space="preserve"> פועלות על אותו עקרון רק עם מימוש מעט שונה המבדיל אחד מהשני. נסביר את הרעיון כאן: נדגים זאת על ההצפנה בעלת אורך 64 תווים. כדי ליישם את הפרוטוקול </w:t>
+        <w:t xml:space="preserve">צפנות פועלות על אותו עקרון רק עם מימוש מעט שונה המבדיל אחד מהשני. נסביר את הרעיון כאן: נדגים זאת על ההצפנה בעלת אורך 64 תווים. כדי ליישם את הפרוטוקול </w:t>
       </w:r>
       <w:r>
         <w:rPr>
@@ -6657,24 +6330,14 @@
           <w:u w:val="single"/>
           <w:shd w:val="clear" w:color="auto" w:fill="FFFFFF"/>
         </w:rPr>
-        <w:t xml:space="preserve">KCK – Key Confirmation </w:t>
-      </w:r>
-      <w:proofErr w:type="gramStart"/>
-      <w:r>
-        <w:rPr>
-          <w:rFonts w:asciiTheme="minorBidi" w:hAnsiTheme="minorBidi"/>
+        <w:t xml:space="preserve">KCK – Key Confirmation Key </w:t>
+      </w:r>
+      <w:r>
+        <w:rPr>
+          <w:rFonts w:asciiTheme="minorBidi" w:hAnsiTheme="minorBidi" w:hint="cs"/>
           <w:color w:val="000000"/>
           <w:u w:val="single"/>
           <w:shd w:val="clear" w:color="auto" w:fill="FFFFFF"/>
-        </w:rPr>
-        <w:t xml:space="preserve">Key </w:t>
-      </w:r>
-      <w:r>
-        <w:rPr>
-          <w:rFonts w:asciiTheme="minorBidi" w:hAnsiTheme="minorBidi" w:hint="cs"/>
-          <w:color w:val="000000"/>
-          <w:u w:val="single"/>
-          <w:shd w:val="clear" w:color="auto" w:fill="FFFFFF"/>
           <w:rtl/>
         </w:rPr>
         <w:t xml:space="preserve"> </w:t>
@@ -6686,17 +6349,7 @@
           <w:shd w:val="clear" w:color="auto" w:fill="FFFFFF"/>
           <w:rtl/>
         </w:rPr>
-        <w:t>-</w:t>
-      </w:r>
-      <w:proofErr w:type="gramEnd"/>
-      <w:r>
-        <w:rPr>
-          <w:rFonts w:asciiTheme="minorBidi" w:hAnsiTheme="minorBidi" w:hint="cs"/>
-          <w:color w:val="000000"/>
-          <w:shd w:val="clear" w:color="auto" w:fill="FFFFFF"/>
-          <w:rtl/>
-        </w:rPr>
-        <w:t xml:space="preserve"> מאפיין זה מכיל בתוכו את הסיסמה שנשלחת ברשת. (</w:t>
+        <w:t>- מאפיין זה מכיל בתוכו את הסיסמה שנשלחת ברשת. (</w:t>
       </w:r>
       <w:r>
         <w:rPr>
@@ -6737,34 +6390,14 @@
           <w:u w:val="single"/>
           <w:shd w:val="clear" w:color="auto" w:fill="FFFFFF"/>
         </w:rPr>
-        <w:t xml:space="preserve">KEK – Key </w:t>
-      </w:r>
-      <w:proofErr w:type="spellStart"/>
-      <w:r>
-        <w:rPr>
-          <w:rFonts w:asciiTheme="minorBidi" w:hAnsiTheme="minorBidi"/>
+        <w:t>KEK – Key Encyption Key</w:t>
+      </w:r>
+      <w:r>
+        <w:rPr>
+          <w:rFonts w:asciiTheme="minorBidi" w:hAnsiTheme="minorBidi" w:hint="cs"/>
           <w:color w:val="000000"/>
           <w:u w:val="single"/>
           <w:shd w:val="clear" w:color="auto" w:fill="FFFFFF"/>
-        </w:rPr>
-        <w:t>Encyption</w:t>
-      </w:r>
-      <w:proofErr w:type="spellEnd"/>
-      <w:r>
-        <w:rPr>
-          <w:rFonts w:asciiTheme="minorBidi" w:hAnsiTheme="minorBidi"/>
-          <w:color w:val="000000"/>
-          <w:u w:val="single"/>
-          <w:shd w:val="clear" w:color="auto" w:fill="FFFFFF"/>
-        </w:rPr>
-        <w:t xml:space="preserve"> Key</w:t>
-      </w:r>
-      <w:r>
-        <w:rPr>
-          <w:rFonts w:asciiTheme="minorBidi" w:hAnsiTheme="minorBidi" w:hint="cs"/>
-          <w:color w:val="000000"/>
-          <w:u w:val="single"/>
-          <w:shd w:val="clear" w:color="auto" w:fill="FFFFFF"/>
           <w:rtl/>
         </w:rPr>
         <w:t xml:space="preserve"> </w:t>
@@ -6785,29 +6418,8 @@
           <w:shd w:val="clear" w:color="auto" w:fill="FFFFFF"/>
           <w:rtl/>
         </w:rPr>
-        <w:t xml:space="preserve"> מאפיין זה יצפין את הסיסמה שתישלח ברשת (</w:t>
-      </w:r>
-      <w:proofErr w:type="spellStart"/>
-      <w:r>
-        <w:rPr>
-          <w:rFonts w:asciiTheme="minorBidi" w:hAnsiTheme="minorBidi" w:hint="cs"/>
-          <w:color w:val="000000"/>
-          <w:shd w:val="clear" w:color="auto" w:fill="FFFFFF"/>
-          <w:rtl/>
-        </w:rPr>
-        <w:t>הפריימים</w:t>
-      </w:r>
-      <w:proofErr w:type="spellEnd"/>
-      <w:r>
-        <w:rPr>
-          <w:rFonts w:asciiTheme="minorBidi" w:hAnsiTheme="minorBidi" w:hint="cs"/>
-          <w:color w:val="000000"/>
-          <w:shd w:val="clear" w:color="auto" w:fill="FFFFFF"/>
-          <w:rtl/>
-        </w:rPr>
-        <w:t xml:space="preserve"> (מידע) של ה</w:t>
-      </w:r>
-      <w:proofErr w:type="spellStart"/>
+        <w:t xml:space="preserve"> מאפיין זה יצפין את הסיסמה שתישלח ברשת (הפריימים (מידע) של ה</w:t>
+      </w:r>
       <w:r>
         <w:rPr>
           <w:rFonts w:asciiTheme="minorBidi" w:hAnsiTheme="minorBidi"/>
@@ -6816,7 +6428,6 @@
         </w:rPr>
         <w:t>eapol</w:t>
       </w:r>
-      <w:proofErr w:type="spellEnd"/>
       <w:r>
         <w:rPr>
           <w:rFonts w:asciiTheme="minorBidi" w:hAnsiTheme="minorBidi" w:hint="cs"/>
@@ -6900,17 +6511,7 @@
           <w:u w:val="single"/>
           <w:shd w:val="clear" w:color="auto" w:fill="FFFFFF"/>
         </w:rPr>
-        <w:t xml:space="preserve">Temporal </w:t>
-      </w:r>
-      <w:proofErr w:type="gramStart"/>
-      <w:r>
-        <w:rPr>
-          <w:rFonts w:asciiTheme="minorBidi" w:hAnsiTheme="minorBidi"/>
-          <w:color w:val="000000"/>
-          <w:u w:val="single"/>
-          <w:shd w:val="clear" w:color="auto" w:fill="FFFFFF"/>
-        </w:rPr>
-        <w:t>Key</w:t>
+        <w:t>Temporal Key</w:t>
       </w:r>
       <w:r>
         <w:rPr>
@@ -6927,17 +6528,7 @@
           <w:shd w:val="clear" w:color="auto" w:fill="FFFFFF"/>
           <w:rtl/>
         </w:rPr>
-        <w:t xml:space="preserve"> -</w:t>
-      </w:r>
-      <w:proofErr w:type="gramEnd"/>
-      <w:r>
-        <w:rPr>
-          <w:rFonts w:asciiTheme="minorBidi" w:hAnsiTheme="minorBidi" w:hint="cs"/>
-          <w:color w:val="000000"/>
-          <w:shd w:val="clear" w:color="auto" w:fill="FFFFFF"/>
-          <w:rtl/>
-        </w:rPr>
-        <w:t xml:space="preserve"> זהו מפתח זמני שישמש את ה</w:t>
+        <w:t xml:space="preserve"> - זהו מפתח זמני שישמש את ה</w:t>
       </w:r>
       <w:r>
         <w:rPr>
@@ -7047,24 +6638,14 @@
           <w:u w:val="single"/>
           <w:shd w:val="clear" w:color="auto" w:fill="FFFFFF"/>
         </w:rPr>
-        <w:t xml:space="preserve">Temporal MIC </w:t>
-      </w:r>
-      <w:proofErr w:type="gramStart"/>
-      <w:r>
-        <w:rPr>
-          <w:rFonts w:asciiTheme="minorBidi" w:hAnsiTheme="minorBidi"/>
+        <w:t xml:space="preserve">Temporal MIC 1 </w:t>
+      </w:r>
+      <w:r>
+        <w:rPr>
+          <w:rFonts w:asciiTheme="minorBidi" w:hAnsiTheme="minorBidi" w:hint="cs"/>
           <w:color w:val="000000"/>
           <w:u w:val="single"/>
           <w:shd w:val="clear" w:color="auto" w:fill="FFFFFF"/>
-        </w:rPr>
-        <w:t xml:space="preserve">1 </w:t>
-      </w:r>
-      <w:r>
-        <w:rPr>
-          <w:rFonts w:asciiTheme="minorBidi" w:hAnsiTheme="minorBidi" w:hint="cs"/>
-          <w:color w:val="000000"/>
-          <w:u w:val="single"/>
-          <w:shd w:val="clear" w:color="auto" w:fill="FFFFFF"/>
           <w:rtl/>
         </w:rPr>
         <w:t xml:space="preserve"> </w:t>
@@ -7076,17 +6657,7 @@
           <w:shd w:val="clear" w:color="auto" w:fill="FFFFFF"/>
           <w:rtl/>
         </w:rPr>
-        <w:t>-</w:t>
-      </w:r>
-      <w:proofErr w:type="gramEnd"/>
-      <w:r>
-        <w:rPr>
-          <w:rFonts w:asciiTheme="minorBidi" w:hAnsiTheme="minorBidi" w:hint="cs"/>
-          <w:color w:val="000000"/>
-          <w:shd w:val="clear" w:color="auto" w:fill="FFFFFF"/>
-          <w:rtl/>
-        </w:rPr>
-        <w:t xml:space="preserve"> נועד בשביל לחשב את האימות בתוך ה</w:t>
+        <w:t>- נועד בשביל לחשב את האימות בתוך ה</w:t>
       </w:r>
       <w:r>
         <w:rPr>
@@ -7137,7 +6708,6 @@
           <w:shd w:val="clear" w:color="auto" w:fill="FFFFFF"/>
         </w:rPr>
       </w:pPr>
-      <w:proofErr w:type="spellStart"/>
       <w:r>
         <w:rPr>
           <w:rFonts w:asciiTheme="minorBidi" w:hAnsiTheme="minorBidi"/>
@@ -7145,34 +6715,14 @@
           <w:u w:val="single"/>
           <w:shd w:val="clear" w:color="auto" w:fill="FFFFFF"/>
         </w:rPr>
-        <w:t>Temproal</w:t>
-      </w:r>
-      <w:proofErr w:type="spellEnd"/>
-      <w:r>
-        <w:rPr>
-          <w:rFonts w:asciiTheme="minorBidi" w:hAnsiTheme="minorBidi"/>
+        <w:t xml:space="preserve">Temproal MIC 2 </w:t>
+      </w:r>
+      <w:r>
+        <w:rPr>
+          <w:rFonts w:asciiTheme="minorBidi" w:hAnsiTheme="minorBidi" w:hint="cs"/>
           <w:color w:val="000000"/>
           <w:u w:val="single"/>
           <w:shd w:val="clear" w:color="auto" w:fill="FFFFFF"/>
-        </w:rPr>
-        <w:t xml:space="preserve"> MIC </w:t>
-      </w:r>
-      <w:proofErr w:type="gramStart"/>
-      <w:r>
-        <w:rPr>
-          <w:rFonts w:asciiTheme="minorBidi" w:hAnsiTheme="minorBidi"/>
-          <w:color w:val="000000"/>
-          <w:u w:val="single"/>
-          <w:shd w:val="clear" w:color="auto" w:fill="FFFFFF"/>
-        </w:rPr>
-        <w:t xml:space="preserve">2 </w:t>
-      </w:r>
-      <w:r>
-        <w:rPr>
-          <w:rFonts w:asciiTheme="minorBidi" w:hAnsiTheme="minorBidi" w:hint="cs"/>
-          <w:color w:val="000000"/>
-          <w:u w:val="single"/>
-          <w:shd w:val="clear" w:color="auto" w:fill="FFFFFF"/>
           <w:rtl/>
         </w:rPr>
         <w:t xml:space="preserve"> </w:t>
@@ -7184,17 +6734,7 @@
           <w:shd w:val="clear" w:color="auto" w:fill="FFFFFF"/>
           <w:rtl/>
         </w:rPr>
-        <w:t>-</w:t>
-      </w:r>
-      <w:proofErr w:type="gramEnd"/>
-      <w:r>
-        <w:rPr>
-          <w:rFonts w:asciiTheme="minorBidi" w:hAnsiTheme="minorBidi" w:hint="cs"/>
-          <w:color w:val="000000"/>
-          <w:shd w:val="clear" w:color="auto" w:fill="FFFFFF"/>
-          <w:rtl/>
-        </w:rPr>
-        <w:t xml:space="preserve"> נועד בשביל לחשב את האימות בתוך ה</w:t>
+        <w:t>- נועד בשביל לחשב את האימות בתוך ה</w:t>
       </w:r>
       <w:r>
         <w:rPr>
@@ -7679,19 +7219,8 @@
           <w:shd w:val="clear" w:color="auto" w:fill="FFFFFF"/>
           <w:rtl/>
         </w:rPr>
-        <w:t xml:space="preserve">במידה </w:t>
-      </w:r>
-      <w:proofErr w:type="spellStart"/>
-      <w:r>
-        <w:rPr>
-          <w:rFonts w:asciiTheme="minorBidi" w:hAnsiTheme="minorBidi" w:hint="cs"/>
-          <w:color w:val="000000"/>
-          <w:shd w:val="clear" w:color="auto" w:fill="FFFFFF"/>
-          <w:rtl/>
-        </w:rPr>
-        <w:t>וה</w:t>
-      </w:r>
-      <w:proofErr w:type="spellEnd"/>
+        <w:t>במידה וה</w:t>
+      </w:r>
       <w:r>
         <w:rPr>
           <w:rFonts w:asciiTheme="minorBidi" w:hAnsiTheme="minorBidi" w:hint="cs"/>
@@ -7913,18 +7442,18 @@
       <w:pPr>
         <w:bidi/>
         <w:rPr>
-          <w:rFonts w:asciiTheme="minorBidi" w:hAnsiTheme="minorBidi"/>
-          <w:color w:val="000000"/>
-          <w:shd w:val="clear" w:color="auto" w:fill="FFFFFF"/>
-          <w:rtl/>
-        </w:rPr>
-      </w:pPr>
-    </w:p>
-    <w:p>
-      <w:pPr>
-        <w:bidi/>
-        <w:rPr>
-          <w:rFonts w:asciiTheme="minorBidi" w:hAnsiTheme="minorBidi" w:hint="cs"/>
+          <w:rFonts w:asciiTheme="minorBidi" w:hAnsiTheme="minorBidi" w:hint="cs"/>
+          <w:color w:val="000000"/>
+          <w:shd w:val="clear" w:color="auto" w:fill="FFFFFF"/>
+          <w:rtl/>
+        </w:rPr>
+      </w:pPr>
+    </w:p>
+    <w:p>
+      <w:pPr>
+        <w:bidi/>
+        <w:rPr>
+          <w:rFonts w:asciiTheme="minorBidi" w:hAnsiTheme="minorBidi"/>
           <w:color w:val="4F81BD" w:themeColor="accent1"/>
           <w:sz w:val="28"/>
           <w:szCs w:val="28"/>
@@ -7950,505 +7479,810 @@
       <w:pPr>
         <w:bidi/>
         <w:rPr>
-          <w:rFonts w:asciiTheme="minorBidi" w:hAnsiTheme="minorBidi"/>
-          <w:color w:val="000000"/>
-          <w:shd w:val="clear" w:color="auto" w:fill="FFFFFF"/>
-          <w:rtl/>
-        </w:rPr>
-      </w:pPr>
-      <w:r>
-        <w:rPr>
-          <w:rFonts w:asciiTheme="minorBidi" w:hAnsiTheme="minorBidi" w:hint="cs"/>
-          <w:color w:val="000000"/>
-          <w:shd w:val="clear" w:color="auto" w:fill="FFFFFF"/>
-          <w:rtl/>
-        </w:rPr>
-        <w:t>בשני הפרוטוקולים (</w:t>
-      </w:r>
-      <w:r>
-        <w:rPr>
-          <w:rFonts w:asciiTheme="minorBidi" w:hAnsiTheme="minorBidi" w:hint="cs"/>
-          <w:color w:val="000000"/>
-          <w:shd w:val="clear" w:color="auto" w:fill="FFFFFF"/>
-        </w:rPr>
-        <w:t>WEP</w:t>
-      </w:r>
-      <w:r>
-        <w:rPr>
-          <w:rFonts w:asciiTheme="minorBidi" w:hAnsiTheme="minorBidi"/>
-          <w:color w:val="000000"/>
-          <w:shd w:val="clear" w:color="auto" w:fill="FFFFFF"/>
-        </w:rPr>
-        <w:t>,WPA</w:t>
-      </w:r>
-      <w:r>
-        <w:rPr>
-          <w:rFonts w:asciiTheme="minorBidi" w:hAnsiTheme="minorBidi" w:hint="cs"/>
-          <w:color w:val="000000"/>
-          <w:shd w:val="clear" w:color="auto" w:fill="FFFFFF"/>
-          <w:rtl/>
-        </w:rPr>
-        <w:t xml:space="preserve">) נשארה דרך אחת להיכנס לרשת שלא נפתרה ע"י </w:t>
-      </w:r>
-      <w:r>
-        <w:rPr>
-          <w:rFonts w:asciiTheme="minorBidi" w:hAnsiTheme="minorBidi"/>
-          <w:color w:val="000000"/>
-          <w:shd w:val="clear" w:color="auto" w:fill="FFFFFF"/>
-        </w:rPr>
-        <w:t>IEEE 802.11</w:t>
-      </w:r>
-      <w:r>
-        <w:rPr>
-          <w:rFonts w:asciiTheme="minorBidi" w:hAnsiTheme="minorBidi" w:hint="cs"/>
-          <w:color w:val="000000"/>
-          <w:shd w:val="clear" w:color="auto" w:fill="FFFFFF"/>
-          <w:rtl/>
-        </w:rPr>
-        <w:t xml:space="preserve"> והיא מתקפת </w:t>
-      </w:r>
-      <w:r>
-        <w:rPr>
-          <w:rFonts w:asciiTheme="minorBidi" w:hAnsiTheme="minorBidi"/>
-          <w:color w:val="000000"/>
-          <w:shd w:val="clear" w:color="auto" w:fill="FFFFFF"/>
-        </w:rPr>
-        <w:t xml:space="preserve"> brute force</w:t>
-      </w:r>
-      <w:r>
-        <w:rPr>
-          <w:rFonts w:asciiTheme="minorBidi" w:hAnsiTheme="minorBidi" w:hint="cs"/>
-          <w:color w:val="000000"/>
-          <w:shd w:val="clear" w:color="auto" w:fill="FFFFFF"/>
-          <w:rtl/>
-        </w:rPr>
-        <w:t xml:space="preserve"> ע"י האזנה </w:t>
-      </w:r>
-      <w:proofErr w:type="spellStart"/>
-      <w:r>
-        <w:rPr>
-          <w:rFonts w:asciiTheme="minorBidi" w:hAnsiTheme="minorBidi" w:hint="cs"/>
-          <w:color w:val="000000"/>
-          <w:shd w:val="clear" w:color="auto" w:fill="FFFFFF"/>
-          <w:rtl/>
-        </w:rPr>
-        <w:t>לפקטות</w:t>
-      </w:r>
-      <w:proofErr w:type="spellEnd"/>
-      <w:r>
-        <w:rPr>
-          <w:rFonts w:asciiTheme="minorBidi" w:hAnsiTheme="minorBidi" w:hint="cs"/>
-          <w:color w:val="000000"/>
-          <w:shd w:val="clear" w:color="auto" w:fill="FFFFFF"/>
-          <w:rtl/>
-        </w:rPr>
-        <w:t xml:space="preserve"> האימות ופיענוח של תהליך האימות.</w:t>
-      </w:r>
-    </w:p>
-    <w:p>
-      <w:pPr>
-        <w:bidi/>
-        <w:rPr>
-          <w:rFonts w:asciiTheme="minorBidi" w:hAnsiTheme="minorBidi"/>
-          <w:color w:val="000000"/>
-          <w:shd w:val="clear" w:color="auto" w:fill="FFFFFF"/>
-          <w:rtl/>
-        </w:rPr>
-      </w:pPr>
-      <w:r>
-        <w:rPr>
-          <w:rFonts w:asciiTheme="minorBidi" w:hAnsiTheme="minorBidi"/>
-          <w:color w:val="000000"/>
-          <w:u w:val="single"/>
-          <w:shd w:val="clear" w:color="auto" w:fill="FFFFFF"/>
-        </w:rPr>
-        <w:t>brute force</w:t>
-      </w:r>
-      <w:r>
-        <w:rPr>
-          <w:rFonts w:asciiTheme="minorBidi" w:hAnsiTheme="minorBidi" w:hint="cs"/>
-          <w:color w:val="000000"/>
-          <w:u w:val="single"/>
-          <w:shd w:val="clear" w:color="auto" w:fill="FFFFFF"/>
-          <w:rtl/>
-        </w:rPr>
-        <w:t xml:space="preserve"> </w:t>
-      </w:r>
-      <w:r>
-        <w:rPr>
-          <w:rFonts w:asciiTheme="minorBidi" w:hAnsiTheme="minorBidi"/>
-          <w:color w:val="000000"/>
-          <w:shd w:val="clear" w:color="auto" w:fill="FFFFFF"/>
-          <w:rtl/>
-        </w:rPr>
-        <w:t>–</w:t>
-      </w:r>
-      <w:r>
-        <w:rPr>
-          <w:rFonts w:asciiTheme="minorBidi" w:hAnsiTheme="minorBidi" w:hint="cs"/>
-          <w:color w:val="000000"/>
-          <w:shd w:val="clear" w:color="auto" w:fill="FFFFFF"/>
-          <w:rtl/>
-        </w:rPr>
-        <w:t xml:space="preserve"> זאת מתקפה נאיבית כאשר צד ג' מנסה לנחש רצף של סיסמאות ע"י מילון סיסמאות גדול עד שהוא מנחש נכון את הסיסמה ונכנס לרשת.</w:t>
-      </w:r>
-    </w:p>
-    <w:p>
-      <w:pPr>
-        <w:bidi/>
-        <w:rPr>
-          <w:rFonts w:asciiTheme="minorBidi" w:hAnsiTheme="minorBidi" w:hint="cs"/>
-          <w:color w:val="000000"/>
-          <w:shd w:val="clear" w:color="auto" w:fill="FFFFFF"/>
-          <w:rtl/>
-        </w:rPr>
-      </w:pPr>
-      <w:r>
-        <w:rPr>
-          <w:rFonts w:asciiTheme="minorBidi" w:hAnsiTheme="minorBidi" w:hint="cs"/>
-          <w:color w:val="000000"/>
-          <w:shd w:val="clear" w:color="auto" w:fill="FFFFFF"/>
-          <w:rtl/>
-        </w:rPr>
-        <w:t xml:space="preserve">החולשה של </w:t>
-      </w:r>
-      <w:r>
-        <w:rPr>
-          <w:rFonts w:asciiTheme="minorBidi" w:hAnsiTheme="minorBidi" w:hint="cs"/>
-          <w:color w:val="000000"/>
-          <w:shd w:val="clear" w:color="auto" w:fill="FFFFFF"/>
-        </w:rPr>
-        <w:t>WPA</w:t>
-      </w:r>
-      <w:r>
-        <w:rPr>
-          <w:rFonts w:asciiTheme="minorBidi" w:hAnsiTheme="minorBidi" w:hint="cs"/>
-          <w:color w:val="000000"/>
-          <w:shd w:val="clear" w:color="auto" w:fill="FFFFFF"/>
-          <w:rtl/>
-        </w:rPr>
-        <w:t xml:space="preserve"> (וגם </w:t>
-      </w:r>
-      <w:r>
-        <w:rPr>
-          <w:rFonts w:asciiTheme="minorBidi" w:hAnsiTheme="minorBidi" w:hint="cs"/>
-          <w:color w:val="000000"/>
-          <w:shd w:val="clear" w:color="auto" w:fill="FFFFFF"/>
-        </w:rPr>
-        <w:t>WEP</w:t>
-      </w:r>
-      <w:r>
-        <w:rPr>
-          <w:rFonts w:asciiTheme="minorBidi" w:hAnsiTheme="minorBidi" w:hint="cs"/>
-          <w:color w:val="000000"/>
-          <w:shd w:val="clear" w:color="auto" w:fill="FFFFFF"/>
-          <w:rtl/>
-        </w:rPr>
-        <w:t>)</w:t>
-      </w:r>
-      <w:r>
-        <w:rPr>
-          <w:rFonts w:asciiTheme="minorBidi" w:hAnsiTheme="minorBidi"/>
-          <w:color w:val="000000"/>
-          <w:shd w:val="clear" w:color="auto" w:fill="FFFFFF"/>
-        </w:rPr>
-        <w:t xml:space="preserve"> </w:t>
-      </w:r>
-      <w:r>
-        <w:rPr>
-          <w:rFonts w:asciiTheme="minorBidi" w:hAnsiTheme="minorBidi" w:hint="cs"/>
-          <w:color w:val="000000"/>
-          <w:shd w:val="clear" w:color="auto" w:fill="FFFFFF"/>
-          <w:rtl/>
-        </w:rPr>
-        <w:t xml:space="preserve">הינה שניתן להאזין למידע ע"י כלים </w:t>
-      </w:r>
-      <w:r>
-        <w:rPr>
-          <w:rFonts w:asciiTheme="minorBidi" w:hAnsiTheme="minorBidi" w:hint="cs"/>
-          <w:color w:val="000000"/>
-          <w:shd w:val="clear" w:color="auto" w:fill="FFFFFF"/>
-          <w:rtl/>
-        </w:rPr>
-        <w:t>חינמיים</w:t>
-      </w:r>
-      <w:r>
-        <w:rPr>
-          <w:rFonts w:asciiTheme="minorBidi" w:hAnsiTheme="minorBidi" w:hint="cs"/>
-          <w:color w:val="000000"/>
-          <w:shd w:val="clear" w:color="auto" w:fill="FFFFFF"/>
-          <w:rtl/>
-        </w:rPr>
-        <w:t xml:space="preserve"> ברשת ולדגום את המידע שעובר ברשת. למעשה לא נוכל לדעת יותר מדי עד שלא נפענח את המפתח של המידע שעובר ברשת. ולכן כל מה שנשאר לדעת הוא לדגום את </w:t>
-      </w:r>
-      <w:proofErr w:type="spellStart"/>
-      <w:r>
-        <w:rPr>
-          <w:rFonts w:asciiTheme="minorBidi" w:hAnsiTheme="minorBidi" w:hint="cs"/>
-          <w:color w:val="000000"/>
-          <w:shd w:val="clear" w:color="auto" w:fill="FFFFFF"/>
-          <w:rtl/>
-        </w:rPr>
-        <w:t>פקטות</w:t>
-      </w:r>
-      <w:proofErr w:type="spellEnd"/>
-      <w:r>
-        <w:rPr>
-          <w:rFonts w:asciiTheme="minorBidi" w:hAnsiTheme="minorBidi" w:hint="cs"/>
-          <w:color w:val="000000"/>
-          <w:shd w:val="clear" w:color="auto" w:fill="FFFFFF"/>
-          <w:rtl/>
-        </w:rPr>
-        <w:t xml:space="preserve"> האימות ולפענח את המפתח ובכך להאזין לשאר המידע שעובר ברשת ולעשות פעולות נוספות.</w:t>
-      </w:r>
-    </w:p>
-    <w:p>
-      <w:pPr>
-        <w:bidi/>
-        <w:rPr>
-          <w:rFonts w:asciiTheme="minorBidi" w:hAnsiTheme="minorBidi"/>
-          <w:color w:val="000000"/>
-          <w:shd w:val="clear" w:color="auto" w:fill="FFFFFF"/>
-          <w:rtl/>
-        </w:rPr>
-      </w:pPr>
-      <w:r>
-        <w:rPr>
-          <w:rFonts w:asciiTheme="minorBidi" w:hAnsiTheme="minorBidi" w:hint="cs"/>
-          <w:color w:val="000000"/>
-          <w:shd w:val="clear" w:color="auto" w:fill="FFFFFF"/>
-          <w:rtl/>
-        </w:rPr>
-        <w:t xml:space="preserve">אנו לא נוכל למנוע </w:t>
-      </w:r>
-      <w:proofErr w:type="spellStart"/>
-      <w:r>
-        <w:rPr>
-          <w:rFonts w:asciiTheme="minorBidi" w:hAnsiTheme="minorBidi" w:hint="cs"/>
-          <w:color w:val="000000"/>
-          <w:shd w:val="clear" w:color="auto" w:fill="FFFFFF"/>
-          <w:rtl/>
-        </w:rPr>
-        <w:t>מההאקר</w:t>
-      </w:r>
-      <w:proofErr w:type="spellEnd"/>
-      <w:r>
-        <w:rPr>
-          <w:rFonts w:asciiTheme="minorBidi" w:hAnsiTheme="minorBidi" w:hint="cs"/>
-          <w:color w:val="000000"/>
-          <w:shd w:val="clear" w:color="auto" w:fill="FFFFFF"/>
-          <w:rtl/>
-        </w:rPr>
-        <w:t xml:space="preserve"> את האזנה לרשת ולדגום את </w:t>
-      </w:r>
-      <w:proofErr w:type="spellStart"/>
-      <w:r>
-        <w:rPr>
-          <w:rFonts w:asciiTheme="minorBidi" w:hAnsiTheme="minorBidi" w:hint="cs"/>
-          <w:color w:val="000000"/>
-          <w:shd w:val="clear" w:color="auto" w:fill="FFFFFF"/>
-          <w:rtl/>
-        </w:rPr>
-        <w:t>פקטות</w:t>
-      </w:r>
-      <w:proofErr w:type="spellEnd"/>
-      <w:r>
-        <w:rPr>
-          <w:rFonts w:asciiTheme="minorBidi" w:hAnsiTheme="minorBidi" w:hint="cs"/>
-          <w:color w:val="000000"/>
-          <w:shd w:val="clear" w:color="auto" w:fill="FFFFFF"/>
-          <w:rtl/>
-        </w:rPr>
-        <w:t xml:space="preserve"> האימות אבל כן ננסה להוסיף/לשנות את דרך האימות ובכך למנוע </w:t>
-      </w:r>
-      <w:proofErr w:type="spellStart"/>
-      <w:r>
-        <w:rPr>
-          <w:rFonts w:asciiTheme="minorBidi" w:hAnsiTheme="minorBidi" w:hint="cs"/>
-          <w:color w:val="000000"/>
-          <w:shd w:val="clear" w:color="auto" w:fill="FFFFFF"/>
-          <w:rtl/>
-        </w:rPr>
-        <w:t>מההאקר</w:t>
-      </w:r>
-      <w:proofErr w:type="spellEnd"/>
-      <w:r>
-        <w:rPr>
-          <w:rFonts w:asciiTheme="minorBidi" w:hAnsiTheme="minorBidi" w:hint="cs"/>
-          <w:color w:val="000000"/>
-          <w:shd w:val="clear" w:color="auto" w:fill="FFFFFF"/>
-          <w:rtl/>
-        </w:rPr>
-        <w:t xml:space="preserve"> להיכנס לרשת.</w:t>
-      </w:r>
-    </w:p>
-    <w:p>
-      <w:pPr>
-        <w:bidi/>
-        <w:rPr>
-          <w:rFonts w:asciiTheme="minorBidi" w:hAnsiTheme="minorBidi" w:hint="cs"/>
-          <w:color w:val="000000"/>
-          <w:shd w:val="clear" w:color="auto" w:fill="FFFFFF"/>
-          <w:rtl/>
-        </w:rPr>
-      </w:pPr>
-      <w:proofErr w:type="spellStart"/>
-      <w:r>
-        <w:rPr>
-          <w:rFonts w:asciiTheme="minorBidi" w:hAnsiTheme="minorBidi" w:hint="cs"/>
-          <w:color w:val="000000"/>
-          <w:shd w:val="clear" w:color="auto" w:fill="FFFFFF"/>
-          <w:rtl/>
-        </w:rPr>
-        <w:t>בפרוייקט</w:t>
-      </w:r>
-      <w:proofErr w:type="spellEnd"/>
-      <w:r>
-        <w:rPr>
-          <w:rFonts w:asciiTheme="minorBidi" w:hAnsiTheme="minorBidi" w:hint="cs"/>
-          <w:color w:val="000000"/>
-          <w:shd w:val="clear" w:color="auto" w:fill="FFFFFF"/>
-          <w:rtl/>
-        </w:rPr>
-        <w:t xml:space="preserve"> זה נחקור ונרצה לאבטח רשת </w:t>
-      </w:r>
-      <w:proofErr w:type="spellStart"/>
-      <w:r>
-        <w:rPr>
-          <w:rFonts w:asciiTheme="minorBidi" w:hAnsiTheme="minorBidi" w:hint="cs"/>
-          <w:color w:val="000000"/>
-          <w:shd w:val="clear" w:color="auto" w:fill="FFFFFF"/>
-          <w:rtl/>
-        </w:rPr>
-        <w:t>בייתית</w:t>
-      </w:r>
-      <w:proofErr w:type="spellEnd"/>
-      <w:r>
-        <w:rPr>
-          <w:rFonts w:asciiTheme="minorBidi" w:hAnsiTheme="minorBidi" w:hint="cs"/>
-          <w:color w:val="000000"/>
-          <w:shd w:val="clear" w:color="auto" w:fill="FFFFFF"/>
-          <w:rtl/>
-        </w:rPr>
-        <w:t xml:space="preserve"> או משרדית קטנה ולנסות למנוע מתקפה מסוג </w:t>
-      </w:r>
-      <w:r>
-        <w:rPr>
-          <w:rFonts w:asciiTheme="minorBidi" w:hAnsiTheme="minorBidi"/>
-          <w:color w:val="000000"/>
-          <w:shd w:val="clear" w:color="auto" w:fill="FFFFFF"/>
-        </w:rPr>
-        <w:t>brute force</w:t>
-      </w:r>
-      <w:r>
-        <w:rPr>
-          <w:rFonts w:asciiTheme="minorBidi" w:hAnsiTheme="minorBidi" w:hint="cs"/>
-          <w:color w:val="000000"/>
-          <w:shd w:val="clear" w:color="auto" w:fill="FFFFFF"/>
-          <w:rtl/>
-        </w:rPr>
-        <w:t>.</w:t>
-      </w:r>
-    </w:p>
-    <w:p>
-      <w:pPr>
-        <w:bidi/>
-        <w:ind w:left="720"/>
-        <w:rPr>
-          <w:rFonts w:asciiTheme="minorBidi" w:hAnsiTheme="minorBidi"/>
-          <w:color w:val="000000"/>
-          <w:shd w:val="clear" w:color="auto" w:fill="FFFFFF"/>
-          <w:rtl/>
-        </w:rPr>
-      </w:pPr>
-    </w:p>
-    <w:p>
-      <w:pPr>
-        <w:bidi/>
-        <w:rPr>
-          <w:rFonts w:asciiTheme="minorBidi" w:hAnsiTheme="minorBidi"/>
-          <w:color w:val="000000"/>
-          <w:shd w:val="clear" w:color="auto" w:fill="FFFFFF"/>
-          <w:rtl/>
-        </w:rPr>
-      </w:pPr>
-    </w:p>
-    <w:p>
-      <w:pPr>
-        <w:bidi/>
-        <w:rPr>
-          <w:rFonts w:asciiTheme="minorBidi" w:hAnsiTheme="minorBidi"/>
-          <w:color w:val="000000"/>
-          <w:shd w:val="clear" w:color="auto" w:fill="FFFFFF"/>
-          <w:rtl/>
-        </w:rPr>
-      </w:pPr>
-    </w:p>
-    <w:p>
-      <w:pPr>
-        <w:bidi/>
-        <w:rPr>
-          <w:rFonts w:asciiTheme="minorBidi" w:hAnsiTheme="minorBidi"/>
-          <w:color w:val="000000"/>
-          <w:shd w:val="clear" w:color="auto" w:fill="FFFFFF"/>
-          <w:rtl/>
-        </w:rPr>
-      </w:pPr>
-    </w:p>
-    <w:p>
-      <w:pPr>
-        <w:bidi/>
-        <w:rPr>
-          <w:rFonts w:asciiTheme="minorBidi" w:hAnsiTheme="minorBidi"/>
-          <w:color w:val="000000"/>
-          <w:shd w:val="clear" w:color="auto" w:fill="FFFFFF"/>
-          <w:rtl/>
-        </w:rPr>
-      </w:pPr>
-    </w:p>
-    <w:p>
-      <w:pPr>
-        <w:bidi/>
-        <w:rPr>
-          <w:rFonts w:asciiTheme="minorBidi" w:hAnsiTheme="minorBidi"/>
-          <w:color w:val="000000"/>
-          <w:shd w:val="clear" w:color="auto" w:fill="FFFFFF"/>
-          <w:rtl/>
-        </w:rPr>
-      </w:pPr>
-    </w:p>
-    <w:p>
-      <w:pPr>
-        <w:bidi/>
-        <w:rPr>
-          <w:rFonts w:asciiTheme="minorBidi" w:hAnsiTheme="minorBidi"/>
-          <w:color w:val="000000"/>
-          <w:shd w:val="clear" w:color="auto" w:fill="FFFFFF"/>
-          <w:rtl/>
-        </w:rPr>
-      </w:pPr>
-    </w:p>
-    <w:p>
-      <w:pPr>
-        <w:bidi/>
-        <w:rPr>
-          <w:rFonts w:asciiTheme="minorBidi" w:hAnsiTheme="minorBidi"/>
+          <w:rFonts w:asciiTheme="minorBidi" w:hAnsiTheme="minorBidi" w:hint="cs"/>
           <w:color w:val="4F81BD" w:themeColor="accent1"/>
           <w:sz w:val="28"/>
           <w:szCs w:val="28"/>
-          <w:shd w:val="clear" w:color="auto" w:fill="FFFFFF"/>
-          <w:rtl/>
-        </w:rPr>
-      </w:pPr>
-      <w:r>
-        <w:rPr>
-          <w:rFonts w:asciiTheme="minorBidi" w:hAnsiTheme="minorBidi" w:hint="cs"/>
+          <w:u w:val="single"/>
+          <w:shd w:val="clear" w:color="auto" w:fill="FFFFFF"/>
+          <w:rtl/>
+        </w:rPr>
+      </w:pPr>
+      <w:r>
+        <w:rPr>
+          <w:rFonts w:asciiTheme="minorBidi" w:hAnsiTheme="minorBidi"/>
+          <w:b/>
+          <w:bCs/>
+          <w:noProof/>
+          <w:sz w:val="24"/>
+          <w:szCs w:val="24"/>
+        </w:rPr>
+        <w:drawing>
+          <wp:inline distT="0" distB="0" distL="0" distR="0" wp14:anchorId="7F512600" wp14:editId="672BD46B">
+            <wp:extent cx="4254500" cy="2566524"/>
+            <wp:effectExtent l="0" t="0" r="0" b="5715"/>
+            <wp:docPr id="3" name="Picture 3"/>
+            <wp:cNvGraphicFramePr>
+              <a:graphicFrameLocks xmlns:a="http://schemas.openxmlformats.org/drawingml/2006/main" noChangeAspect="1"/>
+            </wp:cNvGraphicFramePr>
+            <a:graphic xmlns:a="http://schemas.openxmlformats.org/drawingml/2006/main">
+              <a:graphicData uri="http://schemas.openxmlformats.org/drawingml/2006/picture">
+                <pic:pic xmlns:pic="http://schemas.openxmlformats.org/drawingml/2006/picture">
+                  <pic:nvPicPr>
+                    <pic:cNvPr id="0" name="Picture 3"/>
+                    <pic:cNvPicPr>
+                      <a:picLocks noChangeAspect="1" noChangeArrowheads="1"/>
+                    </pic:cNvPicPr>
+                  </pic:nvPicPr>
+                  <pic:blipFill>
+                    <a:blip r:embed="rId13" cstate="print">
+                      <a:extLst>
+                        <a:ext uri="{28A0092B-C50C-407E-A947-70E740481C1C}">
+                          <a14:useLocalDpi xmlns:a14="http://schemas.microsoft.com/office/drawing/2010/main" val="0"/>
+                        </a:ext>
+                      </a:extLst>
+                    </a:blip>
+                    <a:srcRect/>
+                    <a:stretch>
+                      <a:fillRect/>
+                    </a:stretch>
+                  </pic:blipFill>
+                  <pic:spPr bwMode="auto">
+                    <a:xfrm>
+                      <a:off x="0" y="0"/>
+                      <a:ext cx="4261757" cy="2570902"/>
+                    </a:xfrm>
+                    <a:prstGeom prst="rect">
+                      <a:avLst/>
+                    </a:prstGeom>
+                    <a:noFill/>
+                    <a:ln>
+                      <a:noFill/>
+                    </a:ln>
+                  </pic:spPr>
+                </pic:pic>
+              </a:graphicData>
+            </a:graphic>
+          </wp:inline>
+        </w:drawing>
+      </w:r>
+    </w:p>
+    <w:p>
+      <w:pPr>
+        <w:bidi/>
+        <w:rPr>
+          <w:rFonts w:asciiTheme="minorBidi" w:hAnsiTheme="minorBidi"/>
+          <w:color w:val="000000"/>
+          <w:shd w:val="clear" w:color="auto" w:fill="FFFFFF"/>
+          <w:rtl/>
+        </w:rPr>
+      </w:pPr>
+      <w:r>
+        <w:rPr>
+          <w:rFonts w:asciiTheme="minorBidi" w:hAnsiTheme="minorBidi" w:hint="cs"/>
+          <w:color w:val="000000"/>
+          <w:shd w:val="clear" w:color="auto" w:fill="FFFFFF"/>
+          <w:rtl/>
+        </w:rPr>
+        <w:t>בשני הפרוטוקולים (</w:t>
+      </w:r>
+      <w:r>
+        <w:rPr>
+          <w:rFonts w:asciiTheme="minorBidi" w:hAnsiTheme="minorBidi" w:hint="cs"/>
+          <w:color w:val="000000"/>
+          <w:shd w:val="clear" w:color="auto" w:fill="FFFFFF"/>
+        </w:rPr>
+        <w:t>WEP</w:t>
+      </w:r>
+      <w:r>
+        <w:rPr>
+          <w:rFonts w:asciiTheme="minorBidi" w:hAnsiTheme="minorBidi"/>
+          <w:color w:val="000000"/>
+          <w:shd w:val="clear" w:color="auto" w:fill="FFFFFF"/>
+        </w:rPr>
+        <w:t>,WPA</w:t>
+      </w:r>
+      <w:r>
+        <w:rPr>
+          <w:rFonts w:asciiTheme="minorBidi" w:hAnsiTheme="minorBidi" w:hint="cs"/>
+          <w:color w:val="000000"/>
+          <w:shd w:val="clear" w:color="auto" w:fill="FFFFFF"/>
+          <w:rtl/>
+        </w:rPr>
+        <w:t xml:space="preserve">) נשארה דרך אחת להיכנס לרשת שלא נפתרה ע"י </w:t>
+      </w:r>
+      <w:r>
+        <w:rPr>
+          <w:rFonts w:asciiTheme="minorBidi" w:hAnsiTheme="minorBidi"/>
+          <w:color w:val="000000"/>
+          <w:shd w:val="clear" w:color="auto" w:fill="FFFFFF"/>
+        </w:rPr>
+        <w:t>IEEE 802.11</w:t>
+      </w:r>
+      <w:r>
+        <w:rPr>
+          <w:rFonts w:asciiTheme="minorBidi" w:hAnsiTheme="minorBidi" w:hint="cs"/>
+          <w:color w:val="000000"/>
+          <w:shd w:val="clear" w:color="auto" w:fill="FFFFFF"/>
+          <w:rtl/>
+        </w:rPr>
+        <w:t xml:space="preserve"> והיא מתקפת </w:t>
+      </w:r>
+      <w:r>
+        <w:rPr>
+          <w:rFonts w:asciiTheme="minorBidi" w:hAnsiTheme="minorBidi"/>
+          <w:color w:val="000000"/>
+          <w:shd w:val="clear" w:color="auto" w:fill="FFFFFF"/>
+        </w:rPr>
+        <w:t xml:space="preserve"> brute force</w:t>
+      </w:r>
+      <w:r>
+        <w:rPr>
+          <w:rFonts w:asciiTheme="minorBidi" w:hAnsiTheme="minorBidi" w:hint="cs"/>
+          <w:color w:val="000000"/>
+          <w:shd w:val="clear" w:color="auto" w:fill="FFFFFF"/>
+          <w:rtl/>
+        </w:rPr>
+        <w:t xml:space="preserve"> ע"י האזנה לפקטות האימות ופיענוח של תהליך האימות.</w:t>
+      </w:r>
+    </w:p>
+    <w:p>
+      <w:pPr>
+        <w:bidi/>
+        <w:rPr>
+          <w:rFonts w:asciiTheme="minorBidi" w:hAnsiTheme="minorBidi"/>
+          <w:color w:val="000000"/>
+          <w:shd w:val="clear" w:color="auto" w:fill="FFFFFF"/>
+          <w:rtl/>
+        </w:rPr>
+      </w:pPr>
+      <w:r>
+        <w:rPr>
+          <w:rFonts w:asciiTheme="minorBidi" w:hAnsiTheme="minorBidi"/>
+          <w:color w:val="000000"/>
+          <w:u w:val="single"/>
+          <w:shd w:val="clear" w:color="auto" w:fill="FFFFFF"/>
+        </w:rPr>
+        <w:t>brute force</w:t>
+      </w:r>
+      <w:r>
+        <w:rPr>
+          <w:rFonts w:asciiTheme="minorBidi" w:hAnsiTheme="minorBidi" w:hint="cs"/>
+          <w:color w:val="000000"/>
+          <w:u w:val="single"/>
+          <w:shd w:val="clear" w:color="auto" w:fill="FFFFFF"/>
+          <w:rtl/>
+        </w:rPr>
+        <w:t xml:space="preserve"> </w:t>
+      </w:r>
+      <w:r>
+        <w:rPr>
+          <w:rFonts w:asciiTheme="minorBidi" w:hAnsiTheme="minorBidi"/>
+          <w:color w:val="000000"/>
+          <w:shd w:val="clear" w:color="auto" w:fill="FFFFFF"/>
+          <w:rtl/>
+        </w:rPr>
+        <w:t>–</w:t>
+      </w:r>
+      <w:r>
+        <w:rPr>
+          <w:rFonts w:asciiTheme="minorBidi" w:hAnsiTheme="minorBidi" w:hint="cs"/>
+          <w:color w:val="000000"/>
+          <w:shd w:val="clear" w:color="auto" w:fill="FFFFFF"/>
+          <w:rtl/>
+        </w:rPr>
+        <w:t xml:space="preserve"> זאת מתקפה נאיבית כאשר צד ג' מנסה לנחש רצף של סיסמאות ע"י מילון סיסמאות גדול עד שהוא מנחש נכון את הסיסמה ונכנס לרשת.</w:t>
+      </w:r>
+    </w:p>
+    <w:p>
+      <w:pPr>
+        <w:bidi/>
+        <w:rPr>
+          <w:rFonts w:asciiTheme="minorBidi" w:hAnsiTheme="minorBidi" w:hint="cs"/>
+          <w:color w:val="000000"/>
+          <w:shd w:val="clear" w:color="auto" w:fill="FFFFFF"/>
+          <w:rtl/>
+        </w:rPr>
+      </w:pPr>
+      <w:r>
+        <w:rPr>
+          <w:rFonts w:asciiTheme="minorBidi" w:hAnsiTheme="minorBidi" w:hint="cs"/>
+          <w:color w:val="000000"/>
+          <w:shd w:val="clear" w:color="auto" w:fill="FFFFFF"/>
+          <w:rtl/>
+        </w:rPr>
+        <w:t xml:space="preserve">החולשה של </w:t>
+      </w:r>
+      <w:r>
+        <w:rPr>
+          <w:rFonts w:asciiTheme="minorBidi" w:hAnsiTheme="minorBidi" w:hint="cs"/>
+          <w:color w:val="000000"/>
+          <w:shd w:val="clear" w:color="auto" w:fill="FFFFFF"/>
+        </w:rPr>
+        <w:t>WPA</w:t>
+      </w:r>
+      <w:r>
+        <w:rPr>
+          <w:rFonts w:asciiTheme="minorBidi" w:hAnsiTheme="minorBidi" w:hint="cs"/>
+          <w:color w:val="000000"/>
+          <w:shd w:val="clear" w:color="auto" w:fill="FFFFFF"/>
+          <w:rtl/>
+        </w:rPr>
+        <w:t xml:space="preserve"> (וגם </w:t>
+      </w:r>
+      <w:r>
+        <w:rPr>
+          <w:rFonts w:asciiTheme="minorBidi" w:hAnsiTheme="minorBidi" w:hint="cs"/>
+          <w:color w:val="000000"/>
+          <w:shd w:val="clear" w:color="auto" w:fill="FFFFFF"/>
+        </w:rPr>
+        <w:t>WEP</w:t>
+      </w:r>
+      <w:r>
+        <w:rPr>
+          <w:rFonts w:asciiTheme="minorBidi" w:hAnsiTheme="minorBidi" w:hint="cs"/>
+          <w:color w:val="000000"/>
+          <w:shd w:val="clear" w:color="auto" w:fill="FFFFFF"/>
+          <w:rtl/>
+        </w:rPr>
+        <w:t>)</w:t>
+      </w:r>
+      <w:r>
+        <w:rPr>
+          <w:rFonts w:asciiTheme="minorBidi" w:hAnsiTheme="minorBidi"/>
+          <w:color w:val="000000"/>
+          <w:shd w:val="clear" w:color="auto" w:fill="FFFFFF"/>
+        </w:rPr>
+        <w:t xml:space="preserve"> </w:t>
+      </w:r>
+      <w:r>
+        <w:rPr>
+          <w:rFonts w:asciiTheme="minorBidi" w:hAnsiTheme="minorBidi" w:hint="cs"/>
+          <w:color w:val="000000"/>
+          <w:shd w:val="clear" w:color="auto" w:fill="FFFFFF"/>
+          <w:rtl/>
+        </w:rPr>
+        <w:t xml:space="preserve">הינה שניתן להאזין למידע ע"י כלים </w:t>
+      </w:r>
+      <w:r>
+        <w:rPr>
+          <w:rFonts w:asciiTheme="minorBidi" w:hAnsiTheme="minorBidi" w:hint="cs"/>
+          <w:color w:val="000000"/>
+          <w:shd w:val="clear" w:color="auto" w:fill="FFFFFF"/>
+          <w:rtl/>
+        </w:rPr>
+        <w:t>חינמיים</w:t>
+      </w:r>
+      <w:r>
+        <w:rPr>
+          <w:rFonts w:asciiTheme="minorBidi" w:hAnsiTheme="minorBidi" w:hint="cs"/>
+          <w:color w:val="000000"/>
+          <w:shd w:val="clear" w:color="auto" w:fill="FFFFFF"/>
+          <w:rtl/>
+        </w:rPr>
+        <w:t xml:space="preserve"> ברשת ולדגום את המידע שעובר ברשת. למעשה לא נוכל לדעת יותר מדי עד שלא נפענח את המפתח של המידע שעובר ברשת. ולכן כל מה שנשאר לדעת הוא לדגום את פקטות האימות ולפענח את המפתח ובכך להאזין לשאר המידע שעובר ברשת ולעשות פעולות נוספות.</w:t>
+      </w:r>
+    </w:p>
+    <w:p>
+      <w:pPr>
+        <w:bidi/>
+        <w:rPr>
+          <w:rFonts w:asciiTheme="minorBidi" w:hAnsiTheme="minorBidi"/>
+          <w:color w:val="000000"/>
+          <w:shd w:val="clear" w:color="auto" w:fill="FFFFFF"/>
+          <w:rtl/>
+        </w:rPr>
+      </w:pPr>
+      <w:r>
+        <w:rPr>
+          <w:rFonts w:asciiTheme="minorBidi" w:hAnsiTheme="minorBidi" w:hint="cs"/>
+          <w:color w:val="000000"/>
+          <w:shd w:val="clear" w:color="auto" w:fill="FFFFFF"/>
+          <w:rtl/>
+        </w:rPr>
+        <w:lastRenderedPageBreak/>
+        <w:t xml:space="preserve">אנו לא נוכל למנוע </w:t>
+      </w:r>
+      <w:r>
+        <w:rPr>
+          <w:rFonts w:asciiTheme="minorBidi" w:hAnsiTheme="minorBidi" w:hint="cs"/>
+          <w:color w:val="000000"/>
+          <w:shd w:val="clear" w:color="auto" w:fill="FFFFFF"/>
+          <w:rtl/>
+        </w:rPr>
+        <w:t>מההאקר</w:t>
+      </w:r>
+      <w:r>
+        <w:rPr>
+          <w:rFonts w:asciiTheme="minorBidi" w:hAnsiTheme="minorBidi" w:hint="cs"/>
+          <w:color w:val="000000"/>
+          <w:shd w:val="clear" w:color="auto" w:fill="FFFFFF"/>
+          <w:rtl/>
+        </w:rPr>
+        <w:t xml:space="preserve"> את האזנה לרשת ולדגום את פקטות האימות אבל כן ננסה להוסיף/לשנות את דרך האימות ובכך למנוע מההאקר להיכנס לרשת.</w:t>
+      </w:r>
+    </w:p>
+    <w:p>
+      <w:pPr>
+        <w:bidi/>
+        <w:rPr>
+          <w:rFonts w:asciiTheme="minorBidi" w:hAnsiTheme="minorBidi"/>
+          <w:color w:val="000000"/>
+          <w:shd w:val="clear" w:color="auto" w:fill="FFFFFF"/>
+          <w:rtl/>
+        </w:rPr>
+      </w:pPr>
+      <w:r>
+        <w:rPr>
+          <w:rFonts w:asciiTheme="minorBidi" w:hAnsiTheme="minorBidi" w:hint="cs"/>
+          <w:color w:val="000000"/>
+          <w:shd w:val="clear" w:color="auto" w:fill="FFFFFF"/>
+          <w:rtl/>
+        </w:rPr>
+        <w:t xml:space="preserve">בפרוייקט זה נחקור ונרצה לאבטח רשת בייתית או משרדית קטנה ולנסות למנוע מתקפה מסוג </w:t>
+      </w:r>
+      <w:r>
+        <w:rPr>
+          <w:rFonts w:asciiTheme="minorBidi" w:hAnsiTheme="minorBidi"/>
+          <w:color w:val="000000"/>
+          <w:shd w:val="clear" w:color="auto" w:fill="FFFFFF"/>
+        </w:rPr>
+        <w:t>brute force</w:t>
+      </w:r>
+      <w:r>
+        <w:rPr>
+          <w:rFonts w:asciiTheme="minorBidi" w:hAnsiTheme="minorBidi" w:hint="cs"/>
+          <w:color w:val="000000"/>
+          <w:shd w:val="clear" w:color="auto" w:fill="FFFFFF"/>
+          <w:rtl/>
+        </w:rPr>
+        <w:t>.</w:t>
+      </w:r>
+    </w:p>
+    <w:p>
+      <w:pPr>
+        <w:bidi/>
+        <w:rPr>
+          <w:rFonts w:asciiTheme="minorBidi" w:hAnsiTheme="minorBidi"/>
+          <w:color w:val="000000"/>
+          <w:shd w:val="clear" w:color="auto" w:fill="FFFFFF"/>
+          <w:rtl/>
+        </w:rPr>
+      </w:pPr>
+      <w:r>
+        <w:rPr>
+          <w:rFonts w:asciiTheme="minorBidi" w:hAnsiTheme="minorBidi" w:hint="cs"/>
+          <w:color w:val="000000"/>
+          <w:shd w:val="clear" w:color="auto" w:fill="FFFFFF"/>
+          <w:rtl/>
+        </w:rPr>
+        <w:t>ברצננו להבדיל בין שני סוגים של רשתות נתונים:</w:t>
+      </w:r>
+    </w:p>
+    <w:p>
+      <w:pPr>
+        <w:pStyle w:val="a8"/>
+        <w:numPr>
+          <w:ilvl w:val="0"/>
+          <w:numId w:val="6"/>
+        </w:numPr>
+        <w:bidi/>
+        <w:rPr>
+          <w:rFonts w:asciiTheme="minorBidi" w:hAnsiTheme="minorBidi"/>
+          <w:color w:val="000000"/>
+          <w:shd w:val="clear" w:color="auto" w:fill="FFFFFF"/>
+        </w:rPr>
+      </w:pPr>
+      <w:r>
+        <w:rPr>
+          <w:rFonts w:asciiTheme="minorBidi" w:hAnsiTheme="minorBidi"/>
+          <w:color w:val="4F81BD" w:themeColor="accent1"/>
+          <w:u w:val="single"/>
+          <w:shd w:val="clear" w:color="auto" w:fill="FFFFFF"/>
+        </w:rPr>
+        <w:t>Personal</w:t>
+      </w:r>
+      <w:r>
+        <w:rPr>
+          <w:rFonts w:asciiTheme="minorBidi" w:hAnsiTheme="minorBidi"/>
+          <w:color w:val="4F81BD" w:themeColor="accent1"/>
+          <w:shd w:val="clear" w:color="auto" w:fill="FFFFFF"/>
+        </w:rPr>
+        <w:t xml:space="preserve"> </w:t>
+      </w:r>
+      <w:r>
+        <w:rPr>
+          <w:rFonts w:asciiTheme="minorBidi" w:hAnsiTheme="minorBidi" w:hint="cs"/>
+          <w:color w:val="4F81BD" w:themeColor="accent1"/>
+          <w:shd w:val="clear" w:color="auto" w:fill="FFFFFF"/>
+          <w:rtl/>
+        </w:rPr>
+        <w:t xml:space="preserve"> - </w:t>
+      </w:r>
+      <w:r>
+        <w:rPr>
+          <w:rFonts w:asciiTheme="minorBidi" w:hAnsiTheme="minorBidi" w:hint="cs"/>
+          <w:color w:val="000000"/>
+          <w:shd w:val="clear" w:color="auto" w:fill="FFFFFF"/>
+          <w:rtl/>
+        </w:rPr>
+        <w:t>רשת ביתית שמגדירם בתוך הנתב את הסיסמה של הרשת ואת סוג ההצפנה (</w:t>
+      </w:r>
+      <w:r>
+        <w:rPr>
+          <w:rFonts w:asciiTheme="minorBidi" w:hAnsiTheme="minorBidi" w:hint="cs"/>
+          <w:color w:val="000000"/>
+          <w:shd w:val="clear" w:color="auto" w:fill="FFFFFF"/>
+        </w:rPr>
+        <w:t>WPA</w:t>
+      </w:r>
+      <w:r>
+        <w:rPr>
+          <w:rFonts w:asciiTheme="minorBidi" w:hAnsiTheme="minorBidi"/>
+          <w:color w:val="000000"/>
+          <w:shd w:val="clear" w:color="auto" w:fill="FFFFFF"/>
+        </w:rPr>
+        <w:t>,WEP</w:t>
+      </w:r>
+      <w:r>
+        <w:rPr>
+          <w:rFonts w:asciiTheme="minorBidi" w:hAnsiTheme="minorBidi" w:hint="cs"/>
+          <w:color w:val="000000"/>
+          <w:shd w:val="clear" w:color="auto" w:fill="FFFFFF"/>
+          <w:rtl/>
+        </w:rPr>
+        <w:t xml:space="preserve">) ברשת זאת יש סיסמה </w:t>
+      </w:r>
+      <w:r>
+        <w:rPr>
+          <w:rFonts w:asciiTheme="minorBidi" w:hAnsiTheme="minorBidi" w:hint="cs"/>
+          <w:b/>
+          <w:bCs/>
+          <w:color w:val="000000"/>
+          <w:shd w:val="clear" w:color="auto" w:fill="FFFFFF"/>
+          <w:rtl/>
+        </w:rPr>
+        <w:t>אחת</w:t>
+      </w:r>
+      <w:r>
+        <w:rPr>
+          <w:rFonts w:asciiTheme="minorBidi" w:hAnsiTheme="minorBidi" w:hint="cs"/>
+          <w:color w:val="000000"/>
+          <w:shd w:val="clear" w:color="auto" w:fill="FFFFFF"/>
+          <w:rtl/>
+        </w:rPr>
+        <w:t xml:space="preserve"> עבור כלל המשתמשים שמחוברים לרשת ועברו את שלב האימות.</w:t>
+      </w:r>
+    </w:p>
+    <w:p>
+      <w:pPr>
+        <w:pStyle w:val="a8"/>
+        <w:bidi/>
+        <w:rPr>
+          <w:rFonts w:asciiTheme="minorBidi" w:hAnsiTheme="minorBidi" w:hint="cs"/>
+          <w:color w:val="000000"/>
+          <w:shd w:val="clear" w:color="auto" w:fill="FFFFFF"/>
+        </w:rPr>
+      </w:pPr>
+      <w:r>
+        <w:rPr>
+          <w:noProof/>
+        </w:rPr>
+        <w:drawing>
+          <wp:inline distT="0" distB="0" distL="0" distR="0" wp14:anchorId="0F68B4C0" wp14:editId="3EEAEDEF">
+            <wp:extent cx="4756150" cy="1574800"/>
+            <wp:effectExtent l="0" t="0" r="6350" b="6350"/>
+            <wp:docPr id="9" name="תמונה 9" descr="http://static.tp-link.com/resources/UploadFiles/Images/image00222aa.jpg"/>
+            <wp:cNvGraphicFramePr>
+              <a:graphicFrameLocks xmlns:a="http://schemas.openxmlformats.org/drawingml/2006/main" noChangeAspect="1"/>
+            </wp:cNvGraphicFramePr>
+            <a:graphic xmlns:a="http://schemas.openxmlformats.org/drawingml/2006/main">
+              <a:graphicData uri="http://schemas.openxmlformats.org/drawingml/2006/picture">
+                <pic:pic xmlns:pic="http://schemas.openxmlformats.org/drawingml/2006/picture">
+                  <pic:nvPicPr>
+                    <pic:cNvPr id="0" name="Picture 6" descr="http://static.tp-link.com/resources/UploadFiles/Images/image00222aa.jpg"/>
+                    <pic:cNvPicPr>
+                      <a:picLocks noChangeAspect="1" noChangeArrowheads="1"/>
+                    </pic:cNvPicPr>
+                  </pic:nvPicPr>
+                  <pic:blipFill>
+                    <a:blip r:embed="rId14">
+                      <a:extLst>
+                        <a:ext uri="{28A0092B-C50C-407E-A947-70E740481C1C}">
+                          <a14:useLocalDpi xmlns:a14="http://schemas.microsoft.com/office/drawing/2010/main" val="0"/>
+                        </a:ext>
+                      </a:extLst>
+                    </a:blip>
+                    <a:srcRect/>
+                    <a:stretch>
+                      <a:fillRect/>
+                    </a:stretch>
+                  </pic:blipFill>
+                  <pic:spPr bwMode="auto">
+                    <a:xfrm>
+                      <a:off x="0" y="0"/>
+                      <a:ext cx="4756150" cy="1574800"/>
+                    </a:xfrm>
+                    <a:prstGeom prst="rect">
+                      <a:avLst/>
+                    </a:prstGeom>
+                    <a:noFill/>
+                    <a:ln>
+                      <a:noFill/>
+                    </a:ln>
+                  </pic:spPr>
+                </pic:pic>
+              </a:graphicData>
+            </a:graphic>
+          </wp:inline>
+        </w:drawing>
+      </w:r>
+    </w:p>
+    <w:p>
+      <w:pPr>
+        <w:pStyle w:val="a8"/>
+        <w:numPr>
+          <w:ilvl w:val="0"/>
+          <w:numId w:val="6"/>
+        </w:numPr>
+        <w:bidi/>
+        <w:rPr>
+          <w:rFonts w:asciiTheme="minorBidi" w:hAnsiTheme="minorBidi" w:hint="cs"/>
+          <w:color w:val="000000"/>
+          <w:shd w:val="clear" w:color="auto" w:fill="FFFFFF"/>
+        </w:rPr>
+      </w:pPr>
+      <w:r>
+        <w:rPr>
+          <w:rFonts w:asciiTheme="minorBidi" w:hAnsiTheme="minorBidi"/>
+          <w:color w:val="4F81BD" w:themeColor="accent1"/>
+          <w:u w:val="single"/>
+          <w:shd w:val="clear" w:color="auto" w:fill="FFFFFF"/>
+        </w:rPr>
+        <w:t>Enterprise</w:t>
+      </w:r>
+      <w:r>
+        <w:rPr>
+          <w:rFonts w:asciiTheme="minorBidi" w:hAnsiTheme="minorBidi" w:hint="cs"/>
+          <w:color w:val="4F81BD" w:themeColor="accent1"/>
+          <w:shd w:val="clear" w:color="auto" w:fill="FFFFFF"/>
+          <w:rtl/>
+        </w:rPr>
+        <w:t xml:space="preserve"> </w:t>
+      </w:r>
+      <w:r>
+        <w:rPr>
+          <w:rFonts w:asciiTheme="minorBidi" w:hAnsiTheme="minorBidi"/>
+          <w:color w:val="4F81BD" w:themeColor="accent1"/>
+          <w:shd w:val="clear" w:color="auto" w:fill="FFFFFF"/>
+          <w:rtl/>
+        </w:rPr>
+        <w:t>–</w:t>
+      </w:r>
+      <w:r>
+        <w:rPr>
+          <w:rFonts w:asciiTheme="minorBidi" w:hAnsiTheme="minorBidi" w:hint="cs"/>
+          <w:color w:val="4F81BD" w:themeColor="accent1"/>
+          <w:shd w:val="clear" w:color="auto" w:fill="FFFFFF"/>
+          <w:rtl/>
+        </w:rPr>
+        <w:t xml:space="preserve"> </w:t>
+      </w:r>
+      <w:r>
+        <w:rPr>
+          <w:rFonts w:asciiTheme="minorBidi" w:hAnsiTheme="minorBidi" w:hint="cs"/>
+          <w:color w:val="000000"/>
+          <w:shd w:val="clear" w:color="auto" w:fill="FFFFFF"/>
+          <w:rtl/>
+        </w:rPr>
+        <w:t xml:space="preserve">רשת משרדית שנועדה בשביל ארגונים גדולים (50 ומעלה משתמשים) ובה יש שרת </w:t>
+      </w:r>
+      <w:r>
+        <w:rPr>
+          <w:rFonts w:asciiTheme="minorBidi" w:hAnsiTheme="minorBidi" w:hint="cs"/>
+          <w:color w:val="000000"/>
+          <w:shd w:val="clear" w:color="auto" w:fill="FFFFFF"/>
+        </w:rPr>
+        <w:t>RADIUS</w:t>
+      </w:r>
+      <w:r>
+        <w:rPr>
+          <w:rFonts w:asciiTheme="minorBidi" w:hAnsiTheme="minorBidi" w:hint="cs"/>
+          <w:color w:val="000000"/>
+          <w:shd w:val="clear" w:color="auto" w:fill="FFFFFF"/>
+          <w:rtl/>
+        </w:rPr>
+        <w:t xml:space="preserve"> שמגדיר את האימות לרשת.</w:t>
+      </w:r>
+    </w:p>
+    <w:p>
+      <w:pPr>
+        <w:pStyle w:val="a8"/>
+        <w:bidi/>
+        <w:rPr>
+          <w:rFonts w:asciiTheme="minorBidi" w:hAnsiTheme="minorBidi"/>
+          <w:color w:val="000000"/>
+          <w:shd w:val="clear" w:color="auto" w:fill="FFFFFF"/>
+          <w:rtl/>
+        </w:rPr>
+      </w:pPr>
+      <w:r>
+        <w:rPr>
+          <w:rFonts w:asciiTheme="minorBidi" w:hAnsiTheme="minorBidi" w:hint="cs"/>
+          <w:color w:val="000000"/>
+          <w:shd w:val="clear" w:color="auto" w:fill="FFFFFF"/>
+          <w:rtl/>
+        </w:rPr>
+        <w:t>ברשת זאת ניתן לבנות דרך אימות חדשה/שונה חשוב לציין שרשת זאת מסובכת מאוד להקמה ומצריכה המון ידע על רשתות.</w:t>
+      </w:r>
+    </w:p>
+    <w:p>
+      <w:pPr>
+        <w:pStyle w:val="a8"/>
+        <w:bidi/>
+        <w:rPr>
+          <w:rFonts w:asciiTheme="minorBidi" w:hAnsiTheme="minorBidi"/>
+          <w:color w:val="000000"/>
+          <w:shd w:val="clear" w:color="auto" w:fill="FFFFFF"/>
+          <w:rtl/>
+        </w:rPr>
+      </w:pPr>
+      <w:r>
+        <w:rPr>
+          <w:noProof/>
+        </w:rPr>
+        <w:drawing>
+          <wp:inline distT="0" distB="0" distL="0" distR="0" wp14:anchorId="23B08EAB" wp14:editId="475E0D1D">
+            <wp:extent cx="4699000" cy="2133600"/>
+            <wp:effectExtent l="0" t="0" r="6350" b="0"/>
+            <wp:docPr id="10" name="תמונה 10" descr="http://static.tp-link.com/resources/UploadFiles/Images/image0042aa.jpg"/>
+            <wp:cNvGraphicFramePr>
+              <a:graphicFrameLocks xmlns:a="http://schemas.openxmlformats.org/drawingml/2006/main" noChangeAspect="1"/>
+            </wp:cNvGraphicFramePr>
+            <a:graphic xmlns:a="http://schemas.openxmlformats.org/drawingml/2006/main">
+              <a:graphicData uri="http://schemas.openxmlformats.org/drawingml/2006/picture">
+                <pic:pic xmlns:pic="http://schemas.openxmlformats.org/drawingml/2006/picture">
+                  <pic:nvPicPr>
+                    <pic:cNvPr id="0" name="Picture 8" descr="http://static.tp-link.com/resources/UploadFiles/Images/image0042aa.jpg"/>
+                    <pic:cNvPicPr>
+                      <a:picLocks noChangeAspect="1" noChangeArrowheads="1"/>
+                    </pic:cNvPicPr>
+                  </pic:nvPicPr>
+                  <pic:blipFill>
+                    <a:blip r:embed="rId15">
+                      <a:extLst>
+                        <a:ext uri="{28A0092B-C50C-407E-A947-70E740481C1C}">
+                          <a14:useLocalDpi xmlns:a14="http://schemas.microsoft.com/office/drawing/2010/main" val="0"/>
+                        </a:ext>
+                      </a:extLst>
+                    </a:blip>
+                    <a:srcRect/>
+                    <a:stretch>
+                      <a:fillRect/>
+                    </a:stretch>
+                  </pic:blipFill>
+                  <pic:spPr bwMode="auto">
+                    <a:xfrm>
+                      <a:off x="0" y="0"/>
+                      <a:ext cx="4699000" cy="2133600"/>
+                    </a:xfrm>
+                    <a:prstGeom prst="rect">
+                      <a:avLst/>
+                    </a:prstGeom>
+                    <a:noFill/>
+                    <a:ln>
+                      <a:noFill/>
+                    </a:ln>
+                  </pic:spPr>
+                </pic:pic>
+              </a:graphicData>
+            </a:graphic>
+          </wp:inline>
+        </w:drawing>
+      </w:r>
+    </w:p>
+    <w:p>
+      <w:pPr>
+        <w:bidi/>
+        <w:rPr>
+          <w:rFonts w:asciiTheme="minorBidi" w:hAnsiTheme="minorBidi"/>
+          <w:color w:val="000000"/>
+          <w:shd w:val="clear" w:color="auto" w:fill="FFFFFF"/>
+          <w:rtl/>
+        </w:rPr>
+      </w:pPr>
+    </w:p>
+    <w:p>
+      <w:pPr>
+        <w:bidi/>
+        <w:rPr>
+          <w:rFonts w:asciiTheme="minorBidi" w:hAnsiTheme="minorBidi"/>
+          <w:color w:val="000000"/>
+          <w:shd w:val="clear" w:color="auto" w:fill="FFFFFF"/>
+          <w:rtl/>
+        </w:rPr>
+      </w:pPr>
+    </w:p>
+    <w:p>
+      <w:pPr>
+        <w:bidi/>
+        <w:rPr>
+          <w:rFonts w:asciiTheme="minorBidi" w:hAnsiTheme="minorBidi"/>
+          <w:color w:val="000000"/>
+          <w:shd w:val="clear" w:color="auto" w:fill="FFFFFF"/>
+          <w:rtl/>
+        </w:rPr>
+      </w:pPr>
+    </w:p>
+    <w:p>
+      <w:pPr>
+        <w:bidi/>
+        <w:rPr>
+          <w:rFonts w:asciiTheme="minorBidi" w:hAnsiTheme="minorBidi"/>
+          <w:color w:val="000000"/>
+          <w:shd w:val="clear" w:color="auto" w:fill="FFFFFF"/>
+          <w:rtl/>
+        </w:rPr>
+      </w:pPr>
+    </w:p>
+    <w:p>
+      <w:pPr>
+        <w:bidi/>
+        <w:rPr>
+          <w:rFonts w:asciiTheme="minorBidi" w:hAnsiTheme="minorBidi"/>
+          <w:color w:val="000000"/>
+          <w:shd w:val="clear" w:color="auto" w:fill="FFFFFF"/>
+          <w:rtl/>
+        </w:rPr>
+      </w:pPr>
+    </w:p>
+    <w:p>
+      <w:pPr>
+        <w:bidi/>
+        <w:rPr>
+          <w:rFonts w:asciiTheme="minorBidi" w:hAnsiTheme="minorBidi"/>
           <w:color w:val="4F81BD" w:themeColor="accent1"/>
           <w:sz w:val="28"/>
           <w:szCs w:val="28"/>
           <w:shd w:val="clear" w:color="auto" w:fill="FFFFFF"/>
           <w:rtl/>
         </w:rPr>
+      </w:pPr>
+    </w:p>
+    <w:p>
+      <w:pPr>
+        <w:bidi/>
+        <w:rPr>
+          <w:rFonts w:asciiTheme="minorBidi" w:hAnsiTheme="minorBidi"/>
+          <w:color w:val="4F81BD" w:themeColor="accent1"/>
+          <w:sz w:val="28"/>
+          <w:szCs w:val="28"/>
+          <w:shd w:val="clear" w:color="auto" w:fill="FFFFFF"/>
+          <w:rtl/>
+        </w:rPr>
+      </w:pPr>
+    </w:p>
+    <w:p>
+      <w:pPr>
+        <w:bidi/>
+        <w:rPr>
+          <w:rFonts w:asciiTheme="minorBidi" w:hAnsiTheme="minorBidi"/>
+          <w:color w:val="4F81BD" w:themeColor="accent1"/>
+          <w:sz w:val="28"/>
+          <w:szCs w:val="28"/>
+          <w:shd w:val="clear" w:color="auto" w:fill="FFFFFF"/>
+          <w:rtl/>
+        </w:rPr>
+      </w:pPr>
+      <w:r>
+        <w:rPr>
+          <w:rFonts w:asciiTheme="minorBidi" w:hAnsiTheme="minorBidi" w:hint="cs"/>
+          <w:color w:val="4F81BD" w:themeColor="accent1"/>
+          <w:sz w:val="28"/>
+          <w:szCs w:val="28"/>
+          <w:shd w:val="clear" w:color="auto" w:fill="FFFFFF"/>
+          <w:rtl/>
+        </w:rPr>
         <w:t>דרישות ואפיון הבעיה:</w:t>
       </w:r>
     </w:p>
@@ -8485,7 +8319,23 @@
           <w:shd w:val="clear" w:color="auto" w:fill="FFFFFF"/>
           <w:rtl/>
         </w:rPr>
-        <w:t xml:space="preserve">הדרישה שלנו מהפיתוח ומהמחקר הוא </w:t>
+        <w:t>הדרישה שלנו מהפיתוח ומהמחקר ה</w:t>
+      </w:r>
+      <w:r>
+        <w:rPr>
+          <w:rFonts w:asciiTheme="minorBidi" w:hAnsiTheme="minorBidi" w:hint="cs"/>
+          <w:shd w:val="clear" w:color="auto" w:fill="FFFFFF"/>
+          <w:rtl/>
+        </w:rPr>
+        <w:t>י</w:t>
+      </w:r>
+      <w:r>
+        <w:rPr>
+          <w:rFonts w:asciiTheme="minorBidi" w:hAnsiTheme="minorBidi" w:hint="cs"/>
+          <w:shd w:val="clear" w:color="auto" w:fill="FFFFFF"/>
+          <w:rtl/>
+        </w:rPr>
+        <w:t xml:space="preserve">א </w:t>
       </w:r>
       <w:r>
         <w:rPr>
@@ -8512,7 +8362,23 @@
           <w:shd w:val="clear" w:color="auto" w:fill="FFFFFF"/>
           <w:rtl/>
         </w:rPr>
-        <w:t xml:space="preserve"> וזה ע"י ש:</w:t>
+        <w:t xml:space="preserve"> וזה </w:t>
+      </w:r>
+      <w:r>
+        <w:rPr>
+          <w:rFonts w:asciiTheme="minorBidi" w:hAnsiTheme="minorBidi" w:hint="cs"/>
+          <w:shd w:val="clear" w:color="auto" w:fill="FFFFFF"/>
+          <w:rtl/>
+        </w:rPr>
+        <w:t>יצריך מאיתנו להתמודד עם התנאים הבאים</w:t>
+      </w:r>
+      <w:r>
+        <w:rPr>
+          <w:rFonts w:asciiTheme="minorBidi" w:hAnsiTheme="minorBidi" w:hint="cs"/>
+          <w:shd w:val="clear" w:color="auto" w:fill="FFFFFF"/>
+          <w:rtl/>
+        </w:rPr>
+        <w:t>:</w:t>
       </w:r>
     </w:p>
     <w:p>
@@ -8534,7 +8400,15 @@
           <w:shd w:val="clear" w:color="auto" w:fill="FFFFFF"/>
           <w:rtl/>
         </w:rPr>
-        <w:t xml:space="preserve">נתבסס על התקן </w:t>
+        <w:t>לה</w:t>
+      </w:r>
+      <w:r>
+        <w:rPr>
+          <w:rFonts w:asciiTheme="minorBidi" w:hAnsiTheme="minorBidi" w:hint="cs"/>
+          <w:shd w:val="clear" w:color="auto" w:fill="FFFFFF"/>
+          <w:rtl/>
+        </w:rPr>
+        <w:t xml:space="preserve">תבסס על התקן </w:t>
       </w:r>
       <w:r>
         <w:rPr>
@@ -8682,25 +8556,7 @@
           <w:shd w:val="clear" w:color="auto" w:fill="FFFFFF"/>
           <w:rtl/>
         </w:rPr>
-        <w:t xml:space="preserve">, אשר אוסף החוקים שלו צרובים בכל נתב בייתי/משרדי ולכן נצטרך </w:t>
-      </w:r>
-      <w:proofErr w:type="spellStart"/>
-      <w:r>
-        <w:rPr>
-          <w:rFonts w:asciiTheme="minorBidi" w:hAnsiTheme="minorBidi" w:hint="cs"/>
-          <w:shd w:val="clear" w:color="auto" w:fill="FFFFFF"/>
-          <w:rtl/>
-        </w:rPr>
-        <w:t>להסתנכרן</w:t>
-      </w:r>
-      <w:proofErr w:type="spellEnd"/>
-      <w:r>
-        <w:rPr>
-          <w:rFonts w:asciiTheme="minorBidi" w:hAnsiTheme="minorBidi" w:hint="cs"/>
-          <w:shd w:val="clear" w:color="auto" w:fill="FFFFFF"/>
-          <w:rtl/>
-        </w:rPr>
-        <w:t xml:space="preserve"> עם סביבת עבודה שעובדת עם התקן הזה ולכן נתכנת בסביבת עבודה </w:t>
+        <w:t xml:space="preserve">, אשר אוסף החוקים שלו צרובים בכל נתב בייתי/משרדי ולכן נצטרך להסתנכרן עם סביבת עבודה שעובדת עם התקן הזה ולכן נתכנת בסביבת עבודה </w:t>
       </w:r>
       <w:r>
         <w:rPr>
@@ -8722,17 +8578,8 @@
           <w:rFonts w:asciiTheme="minorBidi" w:hAnsiTheme="minorBidi"/>
           <w:shd w:val="clear" w:color="auto" w:fill="FFFFFF"/>
         </w:rPr>
-        <w:t>C,C++,</w:t>
-      </w:r>
-      <w:proofErr w:type="spellStart"/>
-      <w:r>
-        <w:rPr>
-          <w:rFonts w:asciiTheme="minorBidi" w:hAnsiTheme="minorBidi"/>
-          <w:shd w:val="clear" w:color="auto" w:fill="FFFFFF"/>
-        </w:rPr>
-        <w:t>Phtyon</w:t>
-      </w:r>
-      <w:proofErr w:type="spellEnd"/>
+        <w:t>C,C++,Phtyon</w:t>
+      </w:r>
       <w:r>
         <w:rPr>
           <w:rFonts w:asciiTheme="minorBidi" w:hAnsiTheme="minorBidi" w:hint="cs"/>
@@ -8784,25 +8631,7 @@
           <w:shd w:val="clear" w:color="auto" w:fill="FFFFFF"/>
           <w:rtl/>
         </w:rPr>
-        <w:t xml:space="preserve"> בשביל למנוע את דגימת </w:t>
-      </w:r>
-      <w:proofErr w:type="spellStart"/>
-      <w:r>
-        <w:rPr>
-          <w:rFonts w:asciiTheme="minorBidi" w:hAnsiTheme="minorBidi" w:hint="cs"/>
-          <w:shd w:val="clear" w:color="auto" w:fill="FFFFFF"/>
-          <w:rtl/>
-        </w:rPr>
-        <w:t>פקטות</w:t>
-      </w:r>
-      <w:proofErr w:type="spellEnd"/>
-      <w:r>
-        <w:rPr>
-          <w:rFonts w:asciiTheme="minorBidi" w:hAnsiTheme="minorBidi" w:hint="cs"/>
-          <w:shd w:val="clear" w:color="auto" w:fill="FFFFFF"/>
-          <w:rtl/>
-        </w:rPr>
-        <w:t xml:space="preserve"> האימות של ה</w:t>
+        <w:t xml:space="preserve"> בשביל למנוע את דגימת פקטות האימות של ה</w:t>
       </w:r>
       <w:r>
         <w:rPr>
@@ -8811,8 +8640,6 @@
         </w:rPr>
         <w:t>EAPOL</w:t>
       </w:r>
-      <w:bookmarkStart w:id="0" w:name="_GoBack"/>
-      <w:bookmarkEnd w:id="0"/>
       <w:r>
         <w:rPr>
           <w:rFonts w:asciiTheme="minorBidi" w:hAnsiTheme="minorBidi" w:hint="cs"/>
@@ -8831,7 +8658,7 @@
         </w:numPr>
         <w:bidi/>
         <w:rPr>
-          <w:rFonts w:asciiTheme="minorBidi" w:hAnsiTheme="minorBidi" w:hint="cs"/>
+          <w:rFonts w:asciiTheme="minorBidi" w:hAnsiTheme="minorBidi"/>
           <w:shd w:val="clear" w:color="auto" w:fill="FFFFFF"/>
         </w:rPr>
       </w:pPr>
@@ -8857,6 +8684,36 @@
           <w:rtl/>
         </w:rPr>
         <w:t xml:space="preserve"> לצורך זיהוי וניתור ניסיונות חדירה לרשת.</w:t>
+      </w:r>
+    </w:p>
+    <w:p>
+      <w:pPr>
+        <w:pStyle w:val="a8"/>
+        <w:numPr>
+          <w:ilvl w:val="0"/>
+          <w:numId w:val="6"/>
+        </w:numPr>
+        <w:bidi/>
+        <w:rPr>
+          <w:rFonts w:asciiTheme="minorBidi" w:hAnsiTheme="minorBidi" w:hint="cs"/>
+          <w:shd w:val="clear" w:color="auto" w:fill="FFFFFF"/>
+        </w:rPr>
+      </w:pPr>
+      <w:r>
+        <w:rPr>
+          <w:rFonts w:asciiTheme="minorBidi" w:hAnsiTheme="minorBidi" w:hint="cs"/>
+          <w:shd w:val="clear" w:color="auto" w:fill="FFFFFF"/>
+          <w:rtl/>
+        </w:rPr>
+        <w:t xml:space="preserve"> ישנם המון סוגים של נתבים ונצטרך לדעת להתמודד עם שאיבת מידע לתוך אפליקציה בשביל </w:t>
+      </w:r>
+      <w:r>
+        <w:rPr>
+          <w:rFonts w:asciiTheme="minorBidi" w:hAnsiTheme="minorBidi" w:hint="cs"/>
+          <w:shd w:val="clear" w:color="auto" w:fill="FFFFFF"/>
+          <w:rtl/>
+        </w:rPr>
+        <w:t xml:space="preserve">שהמשתמש יוכל לבקר את המערכת. </w:t>
       </w:r>
     </w:p>
     <w:p>
@@ -8953,94 +8810,113 @@
         <w:bidi/>
         <w:rPr>
           <w:rFonts w:asciiTheme="minorBidi" w:hAnsiTheme="minorBidi"/>
-          <w:color w:val="000000"/>
-          <w:shd w:val="clear" w:color="auto" w:fill="FFFFFF"/>
-          <w:rtl/>
-        </w:rPr>
-      </w:pPr>
-    </w:p>
-    <w:p>
-      <w:pPr>
-        <w:bidi/>
-        <w:rPr>
-          <w:rFonts w:asciiTheme="minorBidi" w:hAnsiTheme="minorBidi"/>
-          <w:color w:val="000000"/>
-          <w:shd w:val="clear" w:color="auto" w:fill="FFFFFF"/>
-          <w:rtl/>
-        </w:rPr>
-      </w:pPr>
-    </w:p>
-    <w:p>
-      <w:pPr>
-        <w:bidi/>
-        <w:rPr>
-          <w:rFonts w:asciiTheme="minorBidi" w:hAnsiTheme="minorBidi"/>
-          <w:color w:val="000000"/>
-          <w:shd w:val="clear" w:color="auto" w:fill="FFFFFF"/>
-          <w:rtl/>
-        </w:rPr>
-      </w:pPr>
-    </w:p>
-    <w:p>
-      <w:pPr>
-        <w:bidi/>
-        <w:rPr>
-          <w:rFonts w:asciiTheme="minorBidi" w:hAnsiTheme="minorBidi"/>
-          <w:color w:val="000000"/>
-          <w:shd w:val="clear" w:color="auto" w:fill="FFFFFF"/>
-          <w:rtl/>
-        </w:rPr>
-      </w:pPr>
-    </w:p>
-    <w:p>
-      <w:pPr>
-        <w:bidi/>
-        <w:rPr>
-          <w:rFonts w:asciiTheme="minorBidi" w:hAnsiTheme="minorBidi"/>
-          <w:color w:val="000000"/>
-          <w:shd w:val="clear" w:color="auto" w:fill="FFFFFF"/>
-          <w:rtl/>
-        </w:rPr>
-      </w:pPr>
-    </w:p>
-    <w:p>
-      <w:pPr>
-        <w:bidi/>
-        <w:rPr>
-          <w:rFonts w:asciiTheme="minorBidi" w:hAnsiTheme="minorBidi"/>
-          <w:color w:val="000000"/>
-          <w:shd w:val="clear" w:color="auto" w:fill="FFFFFF"/>
-          <w:rtl/>
-        </w:rPr>
-      </w:pPr>
-      <w:r>
-        <w:rPr>
-          <w:rFonts w:asciiTheme="minorBidi" w:hAnsiTheme="minorBidi" w:hint="cs"/>
-          <w:color w:val="000000"/>
-          <w:shd w:val="clear" w:color="auto" w:fill="FFFFFF"/>
-          <w:rtl/>
-        </w:rPr>
-        <w:t xml:space="preserve">בן </w:t>
-      </w:r>
-      <w:proofErr w:type="spellStart"/>
-      <w:r>
-        <w:rPr>
-          <w:rFonts w:asciiTheme="minorBidi" w:hAnsiTheme="minorBidi" w:hint="cs"/>
-          <w:color w:val="000000"/>
-          <w:shd w:val="clear" w:color="auto" w:fill="FFFFFF"/>
-          <w:rtl/>
-        </w:rPr>
-        <w:t>הפרוקטולים</w:t>
-      </w:r>
-      <w:proofErr w:type="spellEnd"/>
-      <w:r>
-        <w:rPr>
-          <w:rFonts w:asciiTheme="minorBidi" w:hAnsiTheme="minorBidi" w:hint="cs"/>
-          <w:color w:val="000000"/>
-          <w:shd w:val="clear" w:color="auto" w:fill="FFFFFF"/>
-          <w:rtl/>
-        </w:rPr>
-        <w:t xml:space="preserve"> החשובים שעלינו להכיר </w:t>
+          <w:color w:val="4F81BD" w:themeColor="accent1"/>
+          <w:sz w:val="28"/>
+          <w:szCs w:val="28"/>
+          <w:shd w:val="clear" w:color="auto" w:fill="FFFFFF"/>
+          <w:rtl/>
+        </w:rPr>
+      </w:pPr>
+      <w:r>
+        <w:rPr>
+          <w:rFonts w:asciiTheme="minorBidi" w:hAnsiTheme="minorBidi" w:hint="cs"/>
+          <w:color w:val="4F81BD" w:themeColor="accent1"/>
+          <w:sz w:val="28"/>
+          <w:szCs w:val="28"/>
+          <w:shd w:val="clear" w:color="auto" w:fill="FFFFFF"/>
+          <w:rtl/>
+        </w:rPr>
+        <w:t>תיאור הפתרון:</w:t>
+      </w:r>
+    </w:p>
+    <w:p>
+      <w:pPr>
+        <w:bidi/>
+        <w:rPr>
+          <w:rFonts w:asciiTheme="minorBidi" w:hAnsiTheme="minorBidi"/>
+          <w:color w:val="4F81BD" w:themeColor="accent1"/>
+          <w:sz w:val="28"/>
+          <w:szCs w:val="28"/>
+          <w:shd w:val="clear" w:color="auto" w:fill="FFFFFF"/>
+        </w:rPr>
+      </w:pPr>
+    </w:p>
+    <w:p>
+      <w:pPr>
+        <w:bidi/>
+        <w:rPr>
+          <w:rFonts w:asciiTheme="minorBidi" w:hAnsiTheme="minorBidi"/>
+          <w:color w:val="000000"/>
+          <w:shd w:val="clear" w:color="auto" w:fill="FFFFFF"/>
+          <w:rtl/>
+        </w:rPr>
+      </w:pPr>
+    </w:p>
+    <w:p>
+      <w:pPr>
+        <w:bidi/>
+        <w:rPr>
+          <w:rFonts w:asciiTheme="minorBidi" w:hAnsiTheme="minorBidi"/>
+          <w:color w:val="000000"/>
+          <w:shd w:val="clear" w:color="auto" w:fill="FFFFFF"/>
+          <w:rtl/>
+        </w:rPr>
+      </w:pPr>
+    </w:p>
+    <w:p>
+      <w:pPr>
+        <w:bidi/>
+        <w:rPr>
+          <w:rFonts w:asciiTheme="minorBidi" w:hAnsiTheme="minorBidi"/>
+          <w:color w:val="000000"/>
+          <w:shd w:val="clear" w:color="auto" w:fill="FFFFFF"/>
+          <w:rtl/>
+        </w:rPr>
+      </w:pPr>
+      <w:bookmarkStart w:id="0" w:name="_GoBack"/>
+      <w:bookmarkEnd w:id="0"/>
+    </w:p>
+    <w:p>
+      <w:pPr>
+        <w:bidi/>
+        <w:rPr>
+          <w:rFonts w:asciiTheme="minorBidi" w:hAnsiTheme="minorBidi"/>
+          <w:color w:val="000000"/>
+          <w:shd w:val="clear" w:color="auto" w:fill="FFFFFF"/>
+          <w:rtl/>
+        </w:rPr>
+      </w:pPr>
+    </w:p>
+    <w:p>
+      <w:pPr>
+        <w:bidi/>
+        <w:rPr>
+          <w:rFonts w:asciiTheme="minorBidi" w:hAnsiTheme="minorBidi"/>
+          <w:color w:val="000000"/>
+          <w:shd w:val="clear" w:color="auto" w:fill="FFFFFF"/>
+          <w:rtl/>
+        </w:rPr>
+      </w:pPr>
+    </w:p>
+    <w:p>
+      <w:pPr>
+        <w:bidi/>
+        <w:rPr>
+          <w:rFonts w:asciiTheme="minorBidi" w:hAnsiTheme="minorBidi"/>
+          <w:color w:val="000000"/>
+          <w:shd w:val="clear" w:color="auto" w:fill="FFFFFF"/>
+          <w:rtl/>
+        </w:rPr>
+      </w:pPr>
+      <w:r>
+        <w:rPr>
+          <w:rFonts w:asciiTheme="minorBidi" w:hAnsiTheme="minorBidi" w:hint="cs"/>
+          <w:color w:val="000000"/>
+          <w:shd w:val="clear" w:color="auto" w:fill="FFFFFF"/>
+          <w:rtl/>
+        </w:rPr>
+        <w:lastRenderedPageBreak/>
+        <w:t xml:space="preserve">בן הפרוקטולים החשובים שעלינו להכיר </w:t>
       </w:r>
       <w:r>
         <w:rPr>
@@ -9104,145 +8980,34 @@
           <w:rtl/>
         </w:rPr>
       </w:pPr>
-      <w:proofErr w:type="spellStart"/>
-      <w:r>
-        <w:rPr>
-          <w:rFonts w:asciiTheme="minorBidi" w:hAnsiTheme="minorBidi" w:hint="cs"/>
-          <w:color w:val="000000"/>
-          <w:shd w:val="clear" w:color="auto" w:fill="FFFFFF"/>
-          <w:rtl/>
-        </w:rPr>
-        <w:t>בפוריקט</w:t>
-      </w:r>
-      <w:proofErr w:type="spellEnd"/>
-      <w:r>
-        <w:rPr>
-          <w:rFonts w:asciiTheme="minorBidi" w:hAnsiTheme="minorBidi" w:hint="cs"/>
-          <w:color w:val="000000"/>
-          <w:shd w:val="clear" w:color="auto" w:fill="FFFFFF"/>
-          <w:rtl/>
-        </w:rPr>
-        <w:t xml:space="preserve"> זה אנו נפרט על </w:t>
-      </w:r>
-      <w:proofErr w:type="spellStart"/>
-      <w:r>
-        <w:rPr>
-          <w:rFonts w:asciiTheme="minorBidi" w:hAnsiTheme="minorBidi" w:hint="cs"/>
-          <w:color w:val="000000"/>
-          <w:shd w:val="clear" w:color="auto" w:fill="FFFFFF"/>
-          <w:rtl/>
-        </w:rPr>
-        <w:t>הפרוקטלים</w:t>
-      </w:r>
-      <w:proofErr w:type="spellEnd"/>
-      <w:r>
-        <w:rPr>
-          <w:rFonts w:asciiTheme="minorBidi" w:hAnsiTheme="minorBidi" w:hint="cs"/>
-          <w:color w:val="000000"/>
-          <w:shd w:val="clear" w:color="auto" w:fill="FFFFFF"/>
-          <w:rtl/>
-        </w:rPr>
-        <w:t xml:space="preserve"> </w:t>
-      </w:r>
-      <w:proofErr w:type="spellStart"/>
-      <w:r>
-        <w:rPr>
-          <w:rFonts w:asciiTheme="minorBidi" w:hAnsiTheme="minorBidi" w:hint="cs"/>
-          <w:color w:val="000000"/>
-          <w:shd w:val="clear" w:color="auto" w:fill="FFFFFF"/>
-          <w:rtl/>
-        </w:rPr>
-        <w:t>הנל</w:t>
-      </w:r>
-      <w:proofErr w:type="spellEnd"/>
-      <w:r>
-        <w:rPr>
-          <w:rFonts w:asciiTheme="minorBidi" w:hAnsiTheme="minorBidi" w:hint="cs"/>
-          <w:color w:val="000000"/>
-          <w:shd w:val="clear" w:color="auto" w:fill="FFFFFF"/>
-          <w:rtl/>
-        </w:rPr>
-        <w:t xml:space="preserve"> וננסה להסביר את החולשות של </w:t>
-      </w:r>
-      <w:proofErr w:type="spellStart"/>
-      <w:r>
-        <w:rPr>
-          <w:rFonts w:asciiTheme="minorBidi" w:hAnsiTheme="minorBidi" w:hint="cs"/>
-          <w:color w:val="000000"/>
-          <w:shd w:val="clear" w:color="auto" w:fill="FFFFFF"/>
-          <w:rtl/>
-        </w:rPr>
-        <w:t>הפרוקטולים</w:t>
-      </w:r>
-      <w:proofErr w:type="spellEnd"/>
-      <w:r>
-        <w:rPr>
-          <w:rFonts w:asciiTheme="minorBidi" w:hAnsiTheme="minorBidi" w:hint="cs"/>
-          <w:color w:val="000000"/>
-          <w:shd w:val="clear" w:color="auto" w:fill="FFFFFF"/>
-          <w:rtl/>
-        </w:rPr>
-        <w:t xml:space="preserve"> האלה.</w:t>
-      </w:r>
-    </w:p>
-    <w:p>
-      <w:pPr>
-        <w:bidi/>
-        <w:rPr>
-          <w:rFonts w:asciiTheme="minorBidi" w:hAnsiTheme="minorBidi"/>
-          <w:color w:val="000000"/>
-          <w:shd w:val="clear" w:color="auto" w:fill="FFFFFF"/>
-          <w:rtl/>
-        </w:rPr>
-      </w:pPr>
-      <w:r>
-        <w:rPr>
-          <w:rFonts w:asciiTheme="minorBidi" w:hAnsiTheme="minorBidi" w:hint="cs"/>
-          <w:color w:val="000000"/>
-          <w:shd w:val="clear" w:color="auto" w:fill="FFFFFF"/>
-          <w:rtl/>
-        </w:rPr>
-        <w:t xml:space="preserve">ראשית נסקור את </w:t>
-      </w:r>
-      <w:proofErr w:type="spellStart"/>
-      <w:r>
-        <w:rPr>
-          <w:rFonts w:asciiTheme="minorBidi" w:hAnsiTheme="minorBidi" w:hint="cs"/>
-          <w:color w:val="000000"/>
-          <w:shd w:val="clear" w:color="auto" w:fill="FFFFFF"/>
-          <w:rtl/>
-        </w:rPr>
-        <w:t>הפרוטקולים</w:t>
-      </w:r>
-      <w:proofErr w:type="spellEnd"/>
-      <w:r>
-        <w:rPr>
-          <w:rFonts w:asciiTheme="minorBidi" w:hAnsiTheme="minorBidi" w:hint="cs"/>
-          <w:color w:val="000000"/>
-          <w:shd w:val="clear" w:color="auto" w:fill="FFFFFF"/>
-          <w:rtl/>
-        </w:rPr>
-        <w:t xml:space="preserve"> ובהמשך נציג את </w:t>
-      </w:r>
-      <w:proofErr w:type="spellStart"/>
-      <w:r>
-        <w:rPr>
-          <w:rFonts w:asciiTheme="minorBidi" w:hAnsiTheme="minorBidi" w:hint="cs"/>
-          <w:color w:val="000000"/>
-          <w:shd w:val="clear" w:color="auto" w:fill="FFFFFF"/>
-          <w:rtl/>
-        </w:rPr>
-        <w:t>חולשתיהם</w:t>
-      </w:r>
-      <w:proofErr w:type="spellEnd"/>
-      <w:r>
-        <w:rPr>
-          <w:rFonts w:asciiTheme="minorBidi" w:hAnsiTheme="minorBidi" w:hint="cs"/>
-          <w:color w:val="000000"/>
-          <w:shd w:val="clear" w:color="auto" w:fill="FFFFFF"/>
-          <w:rtl/>
-        </w:rPr>
-        <w:t>.</w:t>
+      <w:r>
+        <w:rPr>
+          <w:rFonts w:asciiTheme="minorBidi" w:hAnsiTheme="minorBidi" w:hint="cs"/>
+          <w:color w:val="000000"/>
+          <w:shd w:val="clear" w:color="auto" w:fill="FFFFFF"/>
+          <w:rtl/>
+        </w:rPr>
+        <w:t>בפוריקט זה אנו נפרט על הפרוקטלים הנל וננסה להסביר את החולשות של הפרוקטולים האלה.</w:t>
+      </w:r>
+    </w:p>
+    <w:p>
+      <w:pPr>
+        <w:bidi/>
+        <w:rPr>
+          <w:rFonts w:asciiTheme="minorBidi" w:hAnsiTheme="minorBidi"/>
+          <w:color w:val="000000"/>
+          <w:shd w:val="clear" w:color="auto" w:fill="FFFFFF"/>
+          <w:rtl/>
+        </w:rPr>
+      </w:pPr>
+      <w:r>
+        <w:rPr>
+          <w:rFonts w:asciiTheme="minorBidi" w:hAnsiTheme="minorBidi" w:hint="cs"/>
+          <w:color w:val="000000"/>
+          <w:shd w:val="clear" w:color="auto" w:fill="FFFFFF"/>
+          <w:rtl/>
+        </w:rPr>
+        <w:t>ראשית נסקור את הפרוטקולים ובהמשך נציג את חולשתיהם.</w:t>
       </w:r>
     </w:p>
     <w:p>
@@ -9599,7 +9364,6 @@
         </w:rPr>
         <w:t xml:space="preserve"> </w:t>
       </w:r>
-      <w:proofErr w:type="spellStart"/>
       <w:r>
         <w:rPr>
           <w:rStyle w:val="normaltextrun"/>
@@ -9610,7 +9374,6 @@
         </w:rPr>
         <w:t>לצוטט</w:t>
       </w:r>
-      <w:proofErr w:type="spellEnd"/>
       <w:r>
         <w:rPr>
           <w:rStyle w:val="normaltextrun"/>
@@ -9748,20 +9511,8 @@
           <w:szCs w:val="22"/>
           <w:rtl/>
         </w:rPr>
-        <w:t xml:space="preserve">ישנם כלים רבים </w:t>
-      </w:r>
-      <w:proofErr w:type="spellStart"/>
-      <w:r>
-        <w:rPr>
-          <w:rStyle w:val="eop"/>
-          <w:rFonts w:ascii="Calibri" w:hAnsi="Calibri" w:hint="cs"/>
-          <w:sz w:val="22"/>
-          <w:szCs w:val="22"/>
-          <w:rtl/>
-        </w:rPr>
-        <w:t>חינמים</w:t>
-      </w:r>
-      <w:proofErr w:type="spellEnd"/>
+        <w:t>ישנם כלים רבים חינמים</w:t>
+      </w:r>
       <w:r>
         <w:rPr>
           <w:rStyle w:val="eop"/>
@@ -9848,7 +9599,6 @@
         </w:rPr>
         <w:t xml:space="preserve">י הכלי </w:t>
       </w:r>
-      <w:proofErr w:type="spellStart"/>
       <w:r>
         <w:rPr>
           <w:rStyle w:val="spellingerror"/>
@@ -9858,7 +9608,6 @@
         </w:rPr>
         <w:t>Aircrack</w:t>
       </w:r>
-      <w:proofErr w:type="spellEnd"/>
       <w:r>
         <w:rPr>
           <w:rStyle w:val="normaltextrun"/>
@@ -10017,9 +9766,17 @@
           <w:szCs w:val="22"/>
           <w:rtl/>
         </w:rPr>
-        <w:t xml:space="preserve">ברשתות </w:t>
-      </w:r>
-      <w:proofErr w:type="spellStart"/>
+        <w:t>ברשתות בייתיות ומשרדיות כחלק ממתקפת</w:t>
+      </w:r>
+      <w:r>
+        <w:rPr>
+          <w:rStyle w:val="eop"/>
+          <w:rFonts w:ascii="Calibri" w:hAnsi="Calibri" w:cs="Calibri"/>
+          <w:sz w:val="22"/>
+          <w:szCs w:val="22"/>
+        </w:rPr>
+        <w:t xml:space="preserve"> Brute force </w:t>
+      </w:r>
       <w:r>
         <w:rPr>
           <w:rStyle w:val="eop"/>
@@ -10028,9 +9785,18 @@
           <w:szCs w:val="22"/>
           <w:rtl/>
         </w:rPr>
-        <w:t>בייתיות</w:t>
-      </w:r>
-      <w:proofErr w:type="spellEnd"/>
+        <w:t>ו</w:t>
+      </w:r>
+      <w:r>
+        <w:rPr>
+          <w:rStyle w:val="eop"/>
+          <w:rFonts w:ascii="Calibri" w:hAnsi="Calibri" w:cs="Calibri" w:hint="cs"/>
+          <w:sz w:val="22"/>
+          <w:szCs w:val="22"/>
+          <w:rtl/>
+        </w:rPr>
+        <w:t>-</w:t>
+      </w:r>
       <w:r>
         <w:rPr>
           <w:rStyle w:val="eop"/>
@@ -10039,68 +9805,7 @@
           <w:szCs w:val="22"/>
           <w:rtl/>
         </w:rPr>
-        <w:t xml:space="preserve"> ומשרדיות כחלק ממתקפת</w:t>
-      </w:r>
-      <w:r>
-        <w:rPr>
-          <w:rStyle w:val="eop"/>
-          <w:rFonts w:ascii="Calibri" w:hAnsi="Calibri" w:cs="Calibri"/>
-          <w:sz w:val="22"/>
-          <w:szCs w:val="22"/>
-        </w:rPr>
-        <w:t xml:space="preserve"> Brute force </w:t>
-      </w:r>
-      <w:r>
-        <w:rPr>
-          <w:rStyle w:val="eop"/>
-          <w:rFonts w:ascii="Calibri" w:hAnsi="Calibri" w:hint="cs"/>
-          <w:sz w:val="22"/>
-          <w:szCs w:val="22"/>
-          <w:rtl/>
-        </w:rPr>
-        <w:t>ו</w:t>
-      </w:r>
-      <w:r>
-        <w:rPr>
-          <w:rStyle w:val="eop"/>
-          <w:rFonts w:ascii="Calibri" w:hAnsi="Calibri" w:cs="Calibri" w:hint="cs"/>
-          <w:sz w:val="22"/>
-          <w:szCs w:val="22"/>
-          <w:rtl/>
-        </w:rPr>
-        <w:t>-</w:t>
-      </w:r>
-      <w:r>
-        <w:rPr>
-          <w:rStyle w:val="eop"/>
-          <w:rFonts w:ascii="Calibri" w:hAnsi="Calibri" w:hint="cs"/>
-          <w:sz w:val="22"/>
-          <w:szCs w:val="22"/>
-          <w:rtl/>
-        </w:rPr>
-        <w:t xml:space="preserve">נציע פתרון </w:t>
-      </w:r>
-      <w:proofErr w:type="spellStart"/>
-      <w:r>
-        <w:rPr>
-          <w:rStyle w:val="eop"/>
-          <w:rFonts w:ascii="Calibri" w:hAnsi="Calibri" w:hint="cs"/>
-          <w:sz w:val="22"/>
-          <w:szCs w:val="22"/>
-          <w:rtl/>
-        </w:rPr>
-        <w:t>ישומי</w:t>
-      </w:r>
-      <w:proofErr w:type="spellEnd"/>
-      <w:r>
-        <w:rPr>
-          <w:rStyle w:val="eop"/>
-          <w:rFonts w:ascii="Calibri" w:hAnsi="Calibri" w:hint="cs"/>
-          <w:sz w:val="22"/>
-          <w:szCs w:val="22"/>
-          <w:rtl/>
-        </w:rPr>
-        <w:t xml:space="preserve"> להגנה</w:t>
+        <w:t>נציע פתרון ישומי להגנה</w:t>
       </w:r>
       <w:r>
         <w:rPr>
@@ -10315,20 +10020,8 @@
           <w:szCs w:val="22"/>
           <w:rtl/>
         </w:rPr>
-        <w:t xml:space="preserve">כל מה שנשאר </w:t>
-      </w:r>
-      <w:proofErr w:type="spellStart"/>
-      <w:r>
-        <w:rPr>
-          <w:rStyle w:val="eop"/>
-          <w:rFonts w:ascii="Calibri" w:hAnsi="Calibri" w:hint="cs"/>
-          <w:sz w:val="22"/>
-          <w:szCs w:val="22"/>
-          <w:rtl/>
-        </w:rPr>
-        <w:t>להאקר</w:t>
-      </w:r>
-      <w:proofErr w:type="spellEnd"/>
+        <w:t>כל מה שנשאר להאקר</w:t>
+      </w:r>
       <w:r>
         <w:rPr>
           <w:rStyle w:val="eop"/>
@@ -10473,6 +10166,7 @@
           <w:szCs w:val="22"/>
           <w:rtl/>
         </w:rPr>
+        <w:lastRenderedPageBreak/>
         <w:t>מתקפה זאת נקראת</w:t>
       </w:r>
       <w:r>
@@ -10820,7 +10514,6 @@
         </w:rPr>
         <w:t> </w:t>
       </w:r>
-      <w:proofErr w:type="spellStart"/>
       <w:r>
         <w:rPr>
           <w:rStyle w:val="normaltextrun"/>
@@ -10851,7 +10544,6 @@
         </w:rPr>
         <w:t>ם</w:t>
       </w:r>
-      <w:proofErr w:type="spellEnd"/>
       <w:r>
         <w:rPr>
           <w:rStyle w:val="apple-converted-space"/>
@@ -10942,7 +10634,6 @@
         </w:rPr>
         <w:t>המפתח של ה</w:t>
       </w:r>
-      <w:proofErr w:type="spellStart"/>
       <w:r>
         <w:rPr>
           <w:rStyle w:val="spellingerror"/>
@@ -10952,7 +10643,6 @@
         </w:rPr>
         <w:t>Preshared</w:t>
       </w:r>
-      <w:proofErr w:type="spellEnd"/>
       <w:r>
         <w:rPr>
           <w:rStyle w:val="apple-converted-space"/>
@@ -11172,7 +10862,6 @@
           <w:sz w:val="22"/>
           <w:szCs w:val="22"/>
         </w:rPr>
-        <w:lastRenderedPageBreak/>
         <w:drawing>
           <wp:inline distT="0" distB="0" distL="0" distR="0">
             <wp:extent cx="5943600" cy="3419475"/>
@@ -11191,7 +10880,7 @@
                     </pic:cNvPicPr>
                   </pic:nvPicPr>
                   <pic:blipFill>
-                    <a:blip r:embed="rId13">
+                    <a:blip r:embed="rId16">
                       <a:extLst>
                         <a:ext uri="{28A0092B-C50C-407E-A947-70E740481C1C}">
                           <a14:useLocalDpi xmlns:a14="http://schemas.microsoft.com/office/drawing/2010/main" val="0"/>
@@ -11235,64 +10924,6 @@
           <w:rtl/>
         </w:rPr>
       </w:pPr>
-      <w:r>
-        <w:rPr>
-          <w:rFonts w:asciiTheme="minorBidi" w:hAnsiTheme="minorBidi"/>
-          <w:b/>
-          <w:bCs/>
-          <w:noProof/>
-          <w:sz w:val="24"/>
-          <w:szCs w:val="24"/>
-        </w:rPr>
-        <w:drawing>
-          <wp:inline distT="0" distB="0" distL="0" distR="0" wp14:anchorId="5A6304A7" wp14:editId="23B6514A">
-            <wp:extent cx="5941060" cy="3583940"/>
-            <wp:effectExtent l="0" t="0" r="2540" b="0"/>
-            <wp:docPr id="3" name="Picture 3"/>
-            <wp:cNvGraphicFramePr>
-              <a:graphicFrameLocks xmlns:a="http://schemas.openxmlformats.org/drawingml/2006/main" noChangeAspect="1"/>
-            </wp:cNvGraphicFramePr>
-            <a:graphic xmlns:a="http://schemas.openxmlformats.org/drawingml/2006/main">
-              <a:graphicData uri="http://schemas.openxmlformats.org/drawingml/2006/picture">
-                <pic:pic xmlns:pic="http://schemas.openxmlformats.org/drawingml/2006/picture">
-                  <pic:nvPicPr>
-                    <pic:cNvPr id="0" name="Picture 3"/>
-                    <pic:cNvPicPr>
-                      <a:picLocks noChangeAspect="1" noChangeArrowheads="1"/>
-                    </pic:cNvPicPr>
-                  </pic:nvPicPr>
-                  <pic:blipFill>
-                    <a:blip r:embed="rId14">
-                      <a:extLst>
-                        <a:ext uri="{28A0092B-C50C-407E-A947-70E740481C1C}">
-                          <a14:useLocalDpi xmlns:a14="http://schemas.microsoft.com/office/drawing/2010/main" val="0"/>
-                        </a:ext>
-                      </a:extLst>
-                    </a:blip>
-                    <a:srcRect/>
-                    <a:stretch>
-                      <a:fillRect/>
-                    </a:stretch>
-                  </pic:blipFill>
-                  <pic:spPr bwMode="auto">
-                    <a:xfrm>
-                      <a:off x="0" y="0"/>
-                      <a:ext cx="5941060" cy="3583940"/>
-                    </a:xfrm>
-                    <a:prstGeom prst="rect">
-                      <a:avLst/>
-                    </a:prstGeom>
-                    <a:noFill/>
-                    <a:ln>
-                      <a:noFill/>
-                    </a:ln>
-                  </pic:spPr>
-                </pic:pic>
-              </a:graphicData>
-            </a:graphic>
-          </wp:inline>
-        </w:drawing>
-      </w:r>
     </w:p>
     <w:p>
       <w:pPr>
@@ -11302,8 +10933,8 @@
       </w:pPr>
     </w:p>
     <w:sectPr>
-      <w:headerReference w:type="default" r:id="rId15"/>
-      <w:footerReference w:type="default" r:id="rId16"/>
+      <w:headerReference w:type="default" r:id="rId17"/>
+      <w:footerReference w:type="default" r:id="rId18"/>
       <w:pgSz w:w="12240" w:h="15840"/>
       <w:pgMar w:top="1440" w:right="1440" w:bottom="1440" w:left="1440" w:header="720" w:footer="720" w:gutter="0"/>
       <w:cols w:space="720"/>

</xml_diff>

<commit_message>
adding some protocols to the report
</commit_message>
<xml_diff>
--- a/docs/suggestion.docx
+++ b/docs/suggestion.docx
@@ -5,6 +5,9 @@
     <w:p>
       <w:pPr>
         <w:bidi/>
+        <w:rPr>
+          <w:rFonts w:hint="cs"/>
+        </w:rPr>
       </w:pPr>
     </w:p>
     <w:p>
@@ -137,6 +140,7 @@
         <w:bidi/>
         <w:jc w:val="center"/>
         <w:rPr>
+          <w:rFonts w:hint="cs"/>
           <w:b/>
           <w:bCs/>
           <w:sz w:val="40"/>
@@ -253,6 +257,7 @@
       <w:pPr>
         <w:bidi/>
         <w:rPr>
+          <w:rFonts w:hint="cs"/>
           <w:b/>
           <w:bCs/>
           <w:sz w:val="32"/>
@@ -1959,7 +1964,7 @@
       <w:pPr>
         <w:bidi/>
         <w:rPr>
-          <w:rFonts w:asciiTheme="minorBidi" w:hAnsiTheme="minorBidi"/>
+          <w:rFonts w:asciiTheme="minorBidi" w:hAnsiTheme="minorBidi" w:hint="cs"/>
           <w:color w:val="000000"/>
           <w:shd w:val="clear" w:color="auto" w:fill="FFFFFF"/>
           <w:rtl/>
@@ -3153,7 +3158,7 @@
         <w:bidi/>
         <w:ind w:left="720"/>
         <w:rPr>
-          <w:rFonts w:asciiTheme="minorBidi" w:hAnsiTheme="minorBidi"/>
+          <w:rFonts w:asciiTheme="minorBidi" w:hAnsiTheme="minorBidi" w:hint="cs"/>
           <w:color w:val="000000"/>
           <w:shd w:val="clear" w:color="auto" w:fill="FFFFFF"/>
           <w:rtl/>
@@ -3349,7 +3354,7 @@
       <w:pPr>
         <w:bidi/>
         <w:rPr>
-          <w:rFonts w:asciiTheme="minorBidi" w:hAnsiTheme="minorBidi"/>
+          <w:rFonts w:asciiTheme="minorBidi" w:hAnsiTheme="minorBidi" w:hint="cs"/>
           <w:color w:val="000000"/>
           <w:shd w:val="clear" w:color="auto" w:fill="FFFFFF"/>
           <w:rtl/>
@@ -3852,7 +3857,7 @@
         </w:numPr>
         <w:bidi/>
         <w:rPr>
-          <w:rFonts w:asciiTheme="minorBidi" w:hAnsiTheme="minorBidi" w:hint="cs"/>
+          <w:rFonts w:asciiTheme="minorBidi" w:hAnsiTheme="minorBidi"/>
           <w:color w:val="000000"/>
           <w:shd w:val="clear" w:color="auto" w:fill="FFFFFF"/>
         </w:rPr>
@@ -3938,7 +3943,7 @@
         </w:numPr>
         <w:bidi/>
         <w:rPr>
-          <w:rFonts w:asciiTheme="minorBidi" w:hAnsiTheme="minorBidi" w:hint="cs"/>
+          <w:rFonts w:asciiTheme="minorBidi" w:hAnsiTheme="minorBidi"/>
           <w:color w:val="000000"/>
           <w:shd w:val="clear" w:color="auto" w:fill="FFFFFF"/>
         </w:rPr>
@@ -4466,7 +4471,7 @@
       <w:pPr>
         <w:bidi/>
         <w:rPr>
-          <w:rFonts w:asciiTheme="minorBidi" w:hAnsiTheme="minorBidi"/>
+          <w:rFonts w:asciiTheme="minorBidi" w:hAnsiTheme="minorBidi" w:hint="cs"/>
           <w:color w:val="000000"/>
           <w:shd w:val="clear" w:color="auto" w:fill="FFFFFF"/>
           <w:rtl/>
@@ -4897,7 +4902,7 @@
       <w:pPr>
         <w:bidi/>
         <w:rPr>
-          <w:rFonts w:asciiTheme="minorBidi" w:hAnsiTheme="minorBidi" w:hint="cs"/>
+          <w:rFonts w:asciiTheme="minorBidi" w:hAnsiTheme="minorBidi"/>
           <w:color w:val="4F81BD" w:themeColor="accent1"/>
           <w:u w:val="single"/>
           <w:shd w:val="clear" w:color="auto" w:fill="FFFFFF"/>
@@ -5614,90 +5619,1104 @@
         <w:bidi/>
         <w:rPr>
           <w:rFonts w:asciiTheme="minorBidi" w:hAnsiTheme="minorBidi"/>
-          <w:color w:val="000000"/>
-          <w:shd w:val="clear" w:color="auto" w:fill="FFFFFF"/>
-          <w:rtl/>
-        </w:rPr>
-      </w:pPr>
-    </w:p>
-    <w:p>
-      <w:pPr>
-        <w:bidi/>
-        <w:rPr>
-          <w:rFonts w:asciiTheme="minorBidi" w:hAnsiTheme="minorBidi"/>
-          <w:color w:val="000000"/>
-          <w:shd w:val="clear" w:color="auto" w:fill="FFFFFF"/>
-          <w:rtl/>
-        </w:rPr>
-      </w:pPr>
-    </w:p>
-    <w:p>
-      <w:pPr>
-        <w:bidi/>
-        <w:rPr>
-          <w:rFonts w:asciiTheme="minorBidi" w:hAnsiTheme="minorBidi"/>
-          <w:color w:val="000000"/>
-          <w:shd w:val="clear" w:color="auto" w:fill="FFFFFF"/>
-          <w:rtl/>
-        </w:rPr>
-      </w:pPr>
-    </w:p>
-    <w:p>
-      <w:pPr>
-        <w:bidi/>
-        <w:rPr>
-          <w:rFonts w:asciiTheme="minorBidi" w:hAnsiTheme="minorBidi"/>
-          <w:color w:val="000000"/>
-          <w:shd w:val="clear" w:color="auto" w:fill="FFFFFF"/>
-          <w:rtl/>
-        </w:rPr>
-      </w:pPr>
-    </w:p>
-    <w:p>
-      <w:pPr>
-        <w:bidi/>
-        <w:rPr>
-          <w:rFonts w:asciiTheme="minorBidi" w:hAnsiTheme="minorBidi"/>
-          <w:color w:val="000000"/>
-          <w:shd w:val="clear" w:color="auto" w:fill="FFFFFF"/>
-          <w:rtl/>
-        </w:rPr>
-      </w:pPr>
-    </w:p>
-    <w:p>
-      <w:pPr>
-        <w:bidi/>
-        <w:rPr>
-          <w:rFonts w:asciiTheme="minorBidi" w:hAnsiTheme="minorBidi"/>
-          <w:color w:val="000000"/>
-          <w:shd w:val="clear" w:color="auto" w:fill="FFFFFF"/>
-          <w:rtl/>
-        </w:rPr>
-      </w:pPr>
-    </w:p>
-    <w:p>
-      <w:pPr>
-        <w:bidi/>
-        <w:rPr>
-          <w:rFonts w:asciiTheme="minorBidi" w:hAnsiTheme="minorBidi" w:hint="cs"/>
-          <w:color w:val="000000"/>
-          <w:shd w:val="clear" w:color="auto" w:fill="FFFFFF"/>
-          <w:rtl/>
-        </w:rPr>
-      </w:pPr>
-      <w:r>
-        <w:rPr>
-          <w:rFonts w:asciiTheme="minorBidi" w:hAnsiTheme="minorBidi" w:hint="cs"/>
-          <w:color w:val="000000"/>
-          <w:shd w:val="clear" w:color="auto" w:fill="FFFFFF"/>
-          <w:rtl/>
-        </w:rPr>
+          <w:color w:val="4F81BD" w:themeColor="accent1"/>
+          <w:u w:val="single"/>
+          <w:shd w:val="clear" w:color="auto" w:fill="FFFFFF"/>
+        </w:rPr>
+      </w:pPr>
+      <w:r>
+        <w:rPr>
+          <w:rFonts w:asciiTheme="minorBidi" w:hAnsiTheme="minorBidi" w:hint="cs"/>
+          <w:color w:val="4F81BD" w:themeColor="accent1"/>
+          <w:u w:val="single"/>
+          <w:shd w:val="clear" w:color="auto" w:fill="FFFFFF"/>
+          <w:rtl/>
+        </w:rPr>
+        <w:t xml:space="preserve">מהו </w:t>
+      </w:r>
+      <w:r>
+        <w:rPr>
+          <w:rFonts w:asciiTheme="minorBidi" w:hAnsiTheme="minorBidi"/>
+          <w:color w:val="4F81BD" w:themeColor="accent1"/>
+          <w:u w:val="single"/>
+          <w:shd w:val="clear" w:color="auto" w:fill="FFFFFF"/>
+        </w:rPr>
+        <w:t>WPA</w:t>
+      </w:r>
+      <w:r>
+        <w:rPr>
+          <w:rFonts w:asciiTheme="minorBidi" w:hAnsiTheme="minorBidi"/>
+          <w:color w:val="4F81BD" w:themeColor="accent1"/>
+          <w:u w:val="single"/>
+          <w:shd w:val="clear" w:color="auto" w:fill="FFFFFF"/>
+        </w:rPr>
+        <w:t>2</w:t>
+      </w:r>
+      <w:r>
+        <w:rPr>
+          <w:rFonts w:asciiTheme="minorBidi" w:hAnsiTheme="minorBidi"/>
+          <w:color w:val="4F81BD" w:themeColor="accent1"/>
+          <w:u w:val="single"/>
+          <w:shd w:val="clear" w:color="auto" w:fill="FFFFFF"/>
+        </w:rPr>
+        <w:t xml:space="preserve"> – Wi-Fi Protected Access</w:t>
+      </w:r>
+    </w:p>
+    <w:p>
+      <w:pPr>
+        <w:bidi/>
+        <w:rPr>
+          <w:rFonts w:asciiTheme="minorBidi" w:hAnsiTheme="minorBidi"/>
+          <w:color w:val="000000"/>
+          <w:shd w:val="clear" w:color="auto" w:fill="FFFFFF"/>
+          <w:rtl/>
+        </w:rPr>
+      </w:pPr>
+      <w:r>
+        <w:rPr>
+          <w:rFonts w:asciiTheme="minorBidi" w:hAnsiTheme="minorBidi" w:hint="cs"/>
+          <w:color w:val="000000"/>
+          <w:shd w:val="clear" w:color="auto" w:fill="FFFFFF"/>
+          <w:rtl/>
+        </w:rPr>
+        <w:t xml:space="preserve">עד לשנת 2006 הפרוטוקול הרשמי לאבטחת נתונים ברשת האלחוטית היה </w:t>
+      </w:r>
+      <w:r>
+        <w:rPr>
+          <w:rFonts w:asciiTheme="minorBidi" w:hAnsiTheme="minorBidi" w:hint="cs"/>
+          <w:color w:val="000000"/>
+          <w:shd w:val="clear" w:color="auto" w:fill="FFFFFF"/>
+        </w:rPr>
+        <w:t>WPA</w:t>
+      </w:r>
+      <w:r>
+        <w:rPr>
+          <w:rFonts w:asciiTheme="minorBidi" w:hAnsiTheme="minorBidi" w:hint="cs"/>
+          <w:color w:val="000000"/>
+          <w:shd w:val="clear" w:color="auto" w:fill="FFFFFF"/>
+          <w:rtl/>
+        </w:rPr>
+        <w:t xml:space="preserve">. לאחר שנת 2006 הוחלף באופן רשמי הפרוטוקול על ידי הפרוטוקול </w:t>
+      </w:r>
+      <w:r>
+        <w:rPr>
+          <w:rFonts w:asciiTheme="minorBidi" w:hAnsiTheme="minorBidi" w:hint="cs"/>
+          <w:color w:val="000000"/>
+          <w:shd w:val="clear" w:color="auto" w:fill="FFFFFF"/>
+        </w:rPr>
+        <w:t>WPA</w:t>
+      </w:r>
+      <w:r>
+        <w:rPr>
+          <w:rFonts w:asciiTheme="minorBidi" w:hAnsiTheme="minorBidi"/>
+          <w:color w:val="000000"/>
+          <w:shd w:val="clear" w:color="auto" w:fill="FFFFFF"/>
+        </w:rPr>
+        <w:t>2</w:t>
+      </w:r>
+      <w:r>
+        <w:rPr>
+          <w:rFonts w:asciiTheme="minorBidi" w:hAnsiTheme="minorBidi" w:hint="cs"/>
+          <w:color w:val="000000"/>
+          <w:shd w:val="clear" w:color="auto" w:fill="FFFFFF"/>
+          <w:rtl/>
+        </w:rPr>
+        <w:t xml:space="preserve">. אחד השינויים המרכזיים בין הפרוטוקולים הוא הבאה לשימוש של האלגוריתם </w:t>
+      </w:r>
+      <w:r>
+        <w:rPr>
+          <w:rFonts w:asciiTheme="minorBidi" w:hAnsiTheme="minorBidi" w:hint="cs"/>
+          <w:color w:val="000000"/>
+          <w:shd w:val="clear" w:color="auto" w:fill="FFFFFF"/>
+        </w:rPr>
+        <w:t>AES</w:t>
+      </w:r>
+      <w:r>
+        <w:rPr>
+          <w:rFonts w:asciiTheme="minorBidi" w:hAnsiTheme="minorBidi" w:hint="cs"/>
+          <w:color w:val="000000"/>
+          <w:shd w:val="clear" w:color="auto" w:fill="FFFFFF"/>
+          <w:rtl/>
+        </w:rPr>
+        <w:t>, תוך שימוש גם ב-</w:t>
+      </w:r>
+      <w:r>
+        <w:rPr>
+          <w:rFonts w:asciiTheme="minorBidi" w:hAnsiTheme="minorBidi" w:hint="cs"/>
+          <w:color w:val="000000"/>
+          <w:shd w:val="clear" w:color="auto" w:fill="FFFFFF"/>
+        </w:rPr>
+        <w:t>CCMP</w:t>
+      </w:r>
+      <w:r>
+        <w:rPr>
+          <w:rFonts w:asciiTheme="minorBidi" w:hAnsiTheme="minorBidi" w:hint="cs"/>
+          <w:color w:val="000000"/>
+          <w:shd w:val="clear" w:color="auto" w:fill="FFFFFF"/>
+          <w:rtl/>
+        </w:rPr>
+        <w:t xml:space="preserve"> במקום </w:t>
+      </w:r>
+      <w:r>
+        <w:rPr>
+          <w:rFonts w:asciiTheme="minorBidi" w:hAnsiTheme="minorBidi" w:hint="cs"/>
+          <w:color w:val="000000"/>
+          <w:shd w:val="clear" w:color="auto" w:fill="FFFFFF"/>
+        </w:rPr>
+        <w:t>TKIP</w:t>
+      </w:r>
+      <w:r>
+        <w:rPr>
+          <w:rFonts w:asciiTheme="minorBidi" w:hAnsiTheme="minorBidi" w:hint="cs"/>
+          <w:color w:val="000000"/>
+          <w:shd w:val="clear" w:color="auto" w:fill="FFFFFF"/>
+          <w:rtl/>
+        </w:rPr>
+        <w:t>. נכון לעכשיו, לא ידוע עד כמה פגיעה מערכת האבטחה של הפרוטוקול. על מנת שתהייה חשופה לפגיעה היא דורשת מהתוקף בדיעבד להיות כבר מאושר בתוך הרשת ושם לחולל את זדונו ולגנוב את המפתחות האחראים לחלק הטכני של ההצפנה בפרוטוקול. משם הדרך לתוקף קלה יותר לבצע זדון לשאר רכיבי התקשורת במערכת. ההשלכות של השיפורים במעבר הפרוטוקולים גורמים לכך שב</w:t>
+      </w:r>
+      <w:r>
+        <w:rPr>
+          <w:rFonts w:asciiTheme="minorBidi" w:hAnsiTheme="minorBidi"/>
+          <w:color w:val="000000"/>
+          <w:shd w:val="clear" w:color="auto" w:fill="FFFFFF"/>
+        </w:rPr>
+        <w:t>wpa2 – enterprise</w:t>
+      </w:r>
+      <w:r>
+        <w:rPr>
+          <w:rFonts w:asciiTheme="minorBidi" w:hAnsiTheme="minorBidi" w:hint="cs"/>
+          <w:color w:val="000000"/>
+          <w:shd w:val="clear" w:color="auto" w:fill="FFFFFF"/>
+          <w:rtl/>
+        </w:rPr>
+        <w:t xml:space="preserve"> חדירות האבטחה מצטמצמת עדי כדי אי יכולת חדירה לרשת </w:t>
+      </w:r>
+      <w:r>
+        <w:rPr>
+          <w:rFonts w:asciiTheme="minorBidi" w:hAnsiTheme="minorBidi" w:hint="cs"/>
+          <w:color w:val="000000"/>
+          <w:shd w:val="clear" w:color="auto" w:fill="FFFFFF"/>
+          <w:rtl/>
+        </w:rPr>
+        <w:lastRenderedPageBreak/>
+        <w:t>האלחוטית. ברשת ביתית הפרוטוקול מכסה את מרבית החדירות למערכת התקשורת האלחוטית. למרבה הצער, גם כאשר שופר הפרוטוקול, אותם גורמי בעיות חדירה אשר מהווים נקודה רעה ל</w:t>
+      </w:r>
+      <w:r>
+        <w:rPr>
+          <w:rFonts w:asciiTheme="minorBidi" w:hAnsiTheme="minorBidi" w:hint="cs"/>
+          <w:color w:val="000000"/>
+          <w:shd w:val="clear" w:color="auto" w:fill="FFFFFF"/>
+        </w:rPr>
+        <w:t>WPA</w:t>
+      </w:r>
+      <w:r>
+        <w:rPr>
+          <w:rFonts w:asciiTheme="minorBidi" w:hAnsiTheme="minorBidi" w:hint="cs"/>
+          <w:color w:val="000000"/>
+          <w:shd w:val="clear" w:color="auto" w:fill="FFFFFF"/>
+          <w:rtl/>
+        </w:rPr>
+        <w:t xml:space="preserve"> לא פוסחים על הפרוטוקול הנ"ל וכן גם </w:t>
+      </w:r>
+      <w:r>
+        <w:rPr>
+          <w:rFonts w:asciiTheme="minorBidi" w:hAnsiTheme="minorBidi" w:hint="cs"/>
+          <w:color w:val="000000"/>
+          <w:shd w:val="clear" w:color="auto" w:fill="FFFFFF"/>
+        </w:rPr>
+        <w:t>WPA</w:t>
+      </w:r>
+      <w:r>
+        <w:rPr>
+          <w:rFonts w:asciiTheme="minorBidi" w:hAnsiTheme="minorBidi"/>
+          <w:color w:val="000000"/>
+          <w:shd w:val="clear" w:color="auto" w:fill="FFFFFF"/>
+        </w:rPr>
+        <w:t>2</w:t>
+      </w:r>
+      <w:r>
+        <w:rPr>
+          <w:rFonts w:asciiTheme="minorBidi" w:hAnsiTheme="minorBidi" w:hint="cs"/>
+          <w:color w:val="000000"/>
+          <w:shd w:val="clear" w:color="auto" w:fill="FFFFFF"/>
+          <w:rtl/>
+        </w:rPr>
+        <w:t xml:space="preserve"> נושא את נקודות חולשה דומות ל</w:t>
+      </w:r>
+      <w:r>
+        <w:rPr>
+          <w:rFonts w:asciiTheme="minorBidi" w:hAnsiTheme="minorBidi" w:hint="cs"/>
+          <w:color w:val="000000"/>
+          <w:shd w:val="clear" w:color="auto" w:fill="FFFFFF"/>
+        </w:rPr>
+        <w:t>WPA</w:t>
+      </w:r>
+      <w:r>
+        <w:rPr>
+          <w:rFonts w:asciiTheme="minorBidi" w:hAnsiTheme="minorBidi" w:hint="cs"/>
+          <w:color w:val="000000"/>
+          <w:shd w:val="clear" w:color="auto" w:fill="FFFFFF"/>
+          <w:rtl/>
+        </w:rPr>
+        <w:t>. מתקפת הווקטור דרך ה</w:t>
+      </w:r>
+      <w:r>
+        <w:rPr>
+          <w:rFonts w:asciiTheme="minorBidi" w:hAnsiTheme="minorBidi" w:hint="cs"/>
+          <w:color w:val="000000"/>
+          <w:shd w:val="clear" w:color="auto" w:fill="FFFFFF"/>
+        </w:rPr>
+        <w:t>WPS</w:t>
+      </w:r>
+      <w:r>
+        <w:rPr>
+          <w:rFonts w:asciiTheme="minorBidi" w:hAnsiTheme="minorBidi" w:hint="cs"/>
+          <w:color w:val="000000"/>
+          <w:shd w:val="clear" w:color="auto" w:fill="FFFFFF"/>
+          <w:rtl/>
+        </w:rPr>
+        <w:t xml:space="preserve"> מהווה איום ממשי על הפרוטוקול החדש.</w:t>
+      </w:r>
+    </w:p>
+    <w:p>
+      <w:pPr>
+        <w:bidi/>
+        <w:rPr>
+          <w:rFonts w:asciiTheme="minorBidi" w:hAnsiTheme="minorBidi"/>
+          <w:color w:val="000000"/>
+          <w:shd w:val="clear" w:color="auto" w:fill="FFFFFF"/>
+          <w:rtl/>
+        </w:rPr>
+      </w:pPr>
+      <w:r>
+        <w:rPr>
+          <w:rFonts w:asciiTheme="minorBidi" w:hAnsiTheme="minorBidi"/>
+          <w:color w:val="000000"/>
+          <w:shd w:val="clear" w:color="auto" w:fill="FFFFFF"/>
+        </w:rPr>
+        <w:t xml:space="preserve">EAPOL - </w:t>
+      </w:r>
+      <w:r>
+        <w:rPr>
+          <w:rFonts w:asciiTheme="minorBidi" w:hAnsiTheme="minorBidi"/>
+          <w:color w:val="000000"/>
+          <w:shd w:val="clear" w:color="auto" w:fill="FFFFFF"/>
+        </w:rPr>
+        <w:t>Extensible Authentication Protocol (EAP) over LAN</w:t>
+      </w:r>
+    </w:p>
+    <w:p>
+      <w:pPr>
+        <w:bidi/>
+        <w:rPr>
+          <w:rFonts w:asciiTheme="minorBidi" w:hAnsiTheme="minorBidi"/>
+          <w:color w:val="000000"/>
+          <w:shd w:val="clear" w:color="auto" w:fill="FFFFFF"/>
+          <w:rtl/>
+        </w:rPr>
+      </w:pPr>
+      <w:r>
+        <w:rPr>
+          <w:rFonts w:asciiTheme="minorBidi" w:hAnsiTheme="minorBidi"/>
+          <w:color w:val="000000"/>
+          <w:shd w:val="clear" w:color="auto" w:fill="FFFFFF"/>
+          <w:rtl/>
+        </w:rPr>
+        <w:t xml:space="preserve">הסטנדרט </w:t>
+      </w:r>
+      <w:r>
+        <w:rPr>
+          <w:rFonts w:asciiTheme="minorBidi" w:hAnsiTheme="minorBidi"/>
+          <w:color w:val="000000"/>
+          <w:shd w:val="clear" w:color="auto" w:fill="FFFFFF"/>
+        </w:rPr>
+        <w:t>IEEE 802.1X</w:t>
+      </w:r>
+      <w:r>
+        <w:rPr>
+          <w:rFonts w:asciiTheme="minorBidi" w:hAnsiTheme="minorBidi"/>
+          <w:color w:val="000000"/>
+          <w:shd w:val="clear" w:color="auto" w:fill="FFFFFF"/>
+          <w:rtl/>
+        </w:rPr>
+        <w:t xml:space="preserve"> מגדיר דרך להעברת הודעות עם הצפנת </w:t>
+      </w:r>
+      <w:r>
+        <w:rPr>
+          <w:rFonts w:asciiTheme="minorBidi" w:hAnsiTheme="minorBidi"/>
+          <w:color w:val="000000"/>
+          <w:shd w:val="clear" w:color="auto" w:fill="FFFFFF"/>
+        </w:rPr>
+        <w:t>EAP</w:t>
+      </w:r>
+      <w:r>
+        <w:rPr>
+          <w:rFonts w:asciiTheme="minorBidi" w:hAnsiTheme="minorBidi"/>
+          <w:color w:val="000000"/>
+          <w:shd w:val="clear" w:color="auto" w:fill="FFFFFF"/>
+          <w:rtl/>
+        </w:rPr>
+        <w:t xml:space="preserve"> דרך הרשת האלחוטית. הפרוטוקול המוגדר על הוא </w:t>
+      </w:r>
+      <w:r>
+        <w:rPr>
+          <w:rFonts w:asciiTheme="minorBidi" w:hAnsiTheme="minorBidi"/>
+          <w:color w:val="000000"/>
+          <w:shd w:val="clear" w:color="auto" w:fill="FFFFFF"/>
+        </w:rPr>
+        <w:t>EAPOL</w:t>
+      </w:r>
+      <w:r>
+        <w:rPr>
+          <w:rFonts w:asciiTheme="minorBidi" w:hAnsiTheme="minorBidi"/>
+          <w:color w:val="000000"/>
+          <w:shd w:val="clear" w:color="auto" w:fill="FFFFFF"/>
+          <w:rtl/>
+        </w:rPr>
+        <w:t xml:space="preserve">. המטרה היא לעטוף את הפרוטוקול </w:t>
+      </w:r>
+      <w:r>
+        <w:rPr>
+          <w:rFonts w:asciiTheme="minorBidi" w:hAnsiTheme="minorBidi"/>
+          <w:color w:val="000000"/>
+          <w:shd w:val="clear" w:color="auto" w:fill="FFFFFF"/>
+        </w:rPr>
+        <w:t>EAP</w:t>
+      </w:r>
+      <w:r>
+        <w:rPr>
+          <w:rFonts w:asciiTheme="minorBidi" w:hAnsiTheme="minorBidi"/>
+          <w:color w:val="000000"/>
+          <w:shd w:val="clear" w:color="auto" w:fill="FFFFFF"/>
+          <w:rtl/>
+        </w:rPr>
+        <w:t xml:space="preserve">, זאת עבודתו של </w:t>
+      </w:r>
+      <w:r>
+        <w:rPr>
+          <w:rFonts w:asciiTheme="minorBidi" w:hAnsiTheme="minorBidi"/>
+          <w:color w:val="000000"/>
+          <w:shd w:val="clear" w:color="auto" w:fill="FFFFFF"/>
+        </w:rPr>
+        <w:t>EAPOL</w:t>
+      </w:r>
+      <w:r>
+        <w:rPr>
+          <w:rFonts w:asciiTheme="minorBidi" w:hAnsiTheme="minorBidi"/>
+          <w:color w:val="000000"/>
+          <w:shd w:val="clear" w:color="auto" w:fill="FFFFFF"/>
+          <w:rtl/>
+        </w:rPr>
+        <w:t xml:space="preserve">. לא כל ההודעות המועברות על ידי </w:t>
+      </w:r>
+      <w:r>
+        <w:rPr>
+          <w:rFonts w:asciiTheme="minorBidi" w:hAnsiTheme="minorBidi"/>
+          <w:color w:val="000000"/>
+          <w:shd w:val="clear" w:color="auto" w:fill="FFFFFF"/>
+        </w:rPr>
+        <w:t>EAPOL</w:t>
+      </w:r>
+      <w:r>
+        <w:rPr>
+          <w:rFonts w:asciiTheme="minorBidi" w:hAnsiTheme="minorBidi"/>
+          <w:color w:val="000000"/>
+          <w:shd w:val="clear" w:color="auto" w:fill="FFFFFF"/>
+          <w:rtl/>
+        </w:rPr>
+        <w:t xml:space="preserve"> נושאות את ההצפנה </w:t>
+      </w:r>
+      <w:r>
+        <w:rPr>
+          <w:rFonts w:asciiTheme="minorBidi" w:hAnsiTheme="minorBidi"/>
+          <w:color w:val="000000"/>
+          <w:shd w:val="clear" w:color="auto" w:fill="FFFFFF"/>
+        </w:rPr>
+        <w:t>EAP</w:t>
+      </w:r>
+      <w:r>
+        <w:rPr>
+          <w:rFonts w:asciiTheme="minorBidi" w:hAnsiTheme="minorBidi"/>
+          <w:color w:val="000000"/>
+          <w:shd w:val="clear" w:color="auto" w:fill="FFFFFF"/>
+          <w:rtl/>
+        </w:rPr>
+        <w:t xml:space="preserve">. חלקן משמשים לביצוע פעולות </w:t>
+      </w:r>
+      <w:proofErr w:type="spellStart"/>
+      <w:r>
+        <w:rPr>
+          <w:rFonts w:asciiTheme="minorBidi" w:hAnsiTheme="minorBidi"/>
+          <w:color w:val="000000"/>
+          <w:shd w:val="clear" w:color="auto" w:fill="FFFFFF"/>
+          <w:rtl/>
+        </w:rPr>
+        <w:t>אדמניסטרטיביות</w:t>
+      </w:r>
+      <w:proofErr w:type="spellEnd"/>
+      <w:r>
+        <w:rPr>
+          <w:rFonts w:asciiTheme="minorBidi" w:hAnsiTheme="minorBidi"/>
+          <w:color w:val="000000"/>
+          <w:shd w:val="clear" w:color="auto" w:fill="FFFFFF"/>
+          <w:rtl/>
+        </w:rPr>
+        <w:t xml:space="preserve">. חמשת סוגי ההודעות של </w:t>
+      </w:r>
+      <w:r>
+        <w:rPr>
+          <w:rFonts w:asciiTheme="minorBidi" w:hAnsiTheme="minorBidi"/>
+          <w:color w:val="000000"/>
+          <w:shd w:val="clear" w:color="auto" w:fill="FFFFFF"/>
+        </w:rPr>
+        <w:t>EAPOL</w:t>
+      </w:r>
+      <w:r>
+        <w:rPr>
+          <w:rFonts w:asciiTheme="minorBidi" w:hAnsiTheme="minorBidi"/>
+          <w:color w:val="000000"/>
+          <w:shd w:val="clear" w:color="auto" w:fill="FFFFFF"/>
+          <w:rtl/>
+        </w:rPr>
+        <w:t xml:space="preserve"> הינן:</w:t>
+      </w:r>
+    </w:p>
+    <w:p>
+      <w:pPr>
+        <w:numPr>
+          <w:ilvl w:val="0"/>
+          <w:numId w:val="15"/>
+        </w:numPr>
+        <w:shd w:val="clear" w:color="auto" w:fill="FFFFFF"/>
+        <w:spacing w:after="150" w:line="240" w:lineRule="auto"/>
+        <w:rPr>
+          <w:rFonts w:asciiTheme="minorBidi" w:eastAsia="Times New Roman" w:hAnsiTheme="minorBidi"/>
+          <w:color w:val="333333"/>
+        </w:rPr>
+      </w:pPr>
+      <w:r>
+        <w:rPr>
+          <w:rFonts w:asciiTheme="minorBidi" w:eastAsia="Times New Roman" w:hAnsiTheme="minorBidi"/>
+          <w:color w:val="333333"/>
+        </w:rPr>
+        <w:t>EAPOL-Start</w:t>
+      </w:r>
+    </w:p>
+    <w:p>
+      <w:pPr>
+        <w:numPr>
+          <w:ilvl w:val="0"/>
+          <w:numId w:val="15"/>
+        </w:numPr>
+        <w:shd w:val="clear" w:color="auto" w:fill="FFFFFF"/>
+        <w:spacing w:after="150" w:line="240" w:lineRule="auto"/>
+        <w:rPr>
+          <w:rFonts w:asciiTheme="minorBidi" w:eastAsia="Times New Roman" w:hAnsiTheme="minorBidi"/>
+          <w:color w:val="333333"/>
+        </w:rPr>
+      </w:pPr>
+      <w:r>
+        <w:rPr>
+          <w:rFonts w:asciiTheme="minorBidi" w:eastAsia="Times New Roman" w:hAnsiTheme="minorBidi"/>
+          <w:color w:val="333333"/>
+        </w:rPr>
+        <w:t>EAPOL-Key</w:t>
+      </w:r>
+    </w:p>
+    <w:p>
+      <w:pPr>
+        <w:numPr>
+          <w:ilvl w:val="0"/>
+          <w:numId w:val="15"/>
+        </w:numPr>
+        <w:shd w:val="clear" w:color="auto" w:fill="FFFFFF"/>
+        <w:spacing w:after="150" w:line="240" w:lineRule="auto"/>
+        <w:rPr>
+          <w:rFonts w:asciiTheme="minorBidi" w:eastAsia="Times New Roman" w:hAnsiTheme="minorBidi"/>
+          <w:color w:val="333333"/>
+        </w:rPr>
+      </w:pPr>
+      <w:r>
+        <w:rPr>
+          <w:rFonts w:asciiTheme="minorBidi" w:eastAsia="Times New Roman" w:hAnsiTheme="minorBidi"/>
+          <w:color w:val="333333"/>
+        </w:rPr>
+        <w:t>EAPOL-Packet</w:t>
+      </w:r>
+    </w:p>
+    <w:p>
+      <w:pPr>
+        <w:numPr>
+          <w:ilvl w:val="0"/>
+          <w:numId w:val="15"/>
+        </w:numPr>
+        <w:shd w:val="clear" w:color="auto" w:fill="FFFFFF"/>
+        <w:spacing w:after="150" w:line="240" w:lineRule="auto"/>
+        <w:rPr>
+          <w:rFonts w:asciiTheme="minorBidi" w:eastAsia="Times New Roman" w:hAnsiTheme="minorBidi"/>
+          <w:color w:val="333333"/>
+        </w:rPr>
+      </w:pPr>
+      <w:r>
+        <w:rPr>
+          <w:rFonts w:asciiTheme="minorBidi" w:eastAsia="Times New Roman" w:hAnsiTheme="minorBidi"/>
+          <w:color w:val="333333"/>
+        </w:rPr>
+        <w:t>EAPOL-Logoff</w:t>
+      </w:r>
+    </w:p>
+    <w:p>
+      <w:pPr>
+        <w:numPr>
+          <w:ilvl w:val="0"/>
+          <w:numId w:val="15"/>
+        </w:numPr>
+        <w:shd w:val="clear" w:color="auto" w:fill="FFFFFF"/>
+        <w:spacing w:after="150" w:line="240" w:lineRule="auto"/>
+        <w:rPr>
+          <w:rFonts w:asciiTheme="minorBidi" w:eastAsia="Times New Roman" w:hAnsiTheme="minorBidi"/>
+          <w:color w:val="333333"/>
+        </w:rPr>
+      </w:pPr>
+      <w:r>
+        <w:rPr>
+          <w:rFonts w:asciiTheme="minorBidi" w:eastAsia="Times New Roman" w:hAnsiTheme="minorBidi"/>
+          <w:color w:val="333333"/>
+        </w:rPr>
+        <w:t>EAPOL-Encapsulated-ASF-Alert</w:t>
+      </w:r>
+    </w:p>
+    <w:p>
+      <w:pPr>
+        <w:bidi/>
+        <w:rPr>
+          <w:rFonts w:asciiTheme="minorBidi" w:hAnsiTheme="minorBidi"/>
+          <w:color w:val="000000"/>
+          <w:shd w:val="clear" w:color="auto" w:fill="FFFFFF"/>
+          <w:rtl/>
+        </w:rPr>
+      </w:pPr>
+      <w:r>
+        <w:rPr>
+          <w:rFonts w:asciiTheme="minorBidi" w:hAnsiTheme="minorBidi"/>
+          <w:color w:val="000000"/>
+          <w:shd w:val="clear" w:color="auto" w:fill="FFFFFF"/>
+          <w:rtl/>
+        </w:rPr>
+        <w:t xml:space="preserve">נפרט על ארבעת סוגי ההודעות הראשונות  ועל החמישית נפסח זאת בשל חוסר רלבנטיות לנושא </w:t>
+      </w:r>
+      <w:r>
+        <w:rPr>
+          <w:rFonts w:asciiTheme="minorBidi" w:hAnsiTheme="minorBidi"/>
+          <w:color w:val="000000"/>
+          <w:shd w:val="clear" w:color="auto" w:fill="FFFFFF"/>
+          <w:rtl/>
+        </w:rPr>
+        <w:t>אבטחת</w:t>
+      </w:r>
+      <w:r>
+        <w:rPr>
+          <w:rFonts w:asciiTheme="minorBidi" w:hAnsiTheme="minorBidi"/>
+          <w:color w:val="000000"/>
+          <w:shd w:val="clear" w:color="auto" w:fill="FFFFFF"/>
+          <w:rtl/>
+        </w:rPr>
+        <w:t xml:space="preserve"> מידע.</w:t>
+      </w:r>
+    </w:p>
+    <w:p>
+      <w:pPr>
+        <w:shd w:val="clear" w:color="auto" w:fill="FFFFFF"/>
+        <w:bidi/>
+        <w:spacing w:before="150" w:after="150" w:line="240" w:lineRule="auto"/>
+        <w:outlineLvl w:val="3"/>
+        <w:rPr>
+          <w:rFonts w:asciiTheme="minorBidi" w:eastAsia="Times New Roman" w:hAnsiTheme="minorBidi" w:hint="cs"/>
+          <w:color w:val="333333"/>
+          <w:rtl/>
+        </w:rPr>
+      </w:pPr>
+      <w:r>
+        <w:rPr>
+          <w:rFonts w:asciiTheme="minorBidi" w:eastAsia="Times New Roman" w:hAnsiTheme="minorBidi"/>
+          <w:color w:val="333333"/>
+        </w:rPr>
+        <w:t>EAPOL-Start</w:t>
+      </w:r>
+    </w:p>
+    <w:p>
+      <w:pPr>
+        <w:shd w:val="clear" w:color="auto" w:fill="FFFFFF"/>
+        <w:bidi/>
+        <w:spacing w:before="150" w:after="150" w:line="240" w:lineRule="auto"/>
+        <w:outlineLvl w:val="3"/>
+        <w:rPr>
+          <w:rFonts w:asciiTheme="minorBidi" w:eastAsia="Times New Roman" w:hAnsiTheme="minorBidi"/>
+          <w:color w:val="333333"/>
+          <w:rtl/>
+        </w:rPr>
+      </w:pPr>
+      <w:r>
+        <w:rPr>
+          <w:rFonts w:asciiTheme="minorBidi" w:eastAsia="Times New Roman" w:hAnsiTheme="minorBidi"/>
+          <w:color w:val="333333"/>
+          <w:rtl/>
+        </w:rPr>
+        <w:t>כאשר משתמש קצה רוצה להתחבר אל ה</w:t>
+      </w:r>
+      <w:r>
+        <w:rPr>
+          <w:rFonts w:asciiTheme="minorBidi" w:eastAsia="Times New Roman" w:hAnsiTheme="minorBidi"/>
+          <w:color w:val="333333"/>
+        </w:rPr>
+        <w:t>LAN</w:t>
+      </w:r>
+      <w:r>
+        <w:rPr>
+          <w:rFonts w:asciiTheme="minorBidi" w:eastAsia="Times New Roman" w:hAnsiTheme="minorBidi"/>
+          <w:color w:val="333333"/>
+          <w:rtl/>
+        </w:rPr>
+        <w:t xml:space="preserve"> הוא אינו יודע את כתובת ה</w:t>
+      </w:r>
+      <w:r>
+        <w:rPr>
+          <w:rFonts w:asciiTheme="minorBidi" w:eastAsia="Times New Roman" w:hAnsiTheme="minorBidi"/>
+          <w:color w:val="333333"/>
+        </w:rPr>
+        <w:t>MAC</w:t>
+      </w:r>
+      <w:r>
+        <w:rPr>
+          <w:rFonts w:asciiTheme="minorBidi" w:eastAsia="Times New Roman" w:hAnsiTheme="minorBidi"/>
+          <w:color w:val="333333"/>
+          <w:rtl/>
+        </w:rPr>
+        <w:t xml:space="preserve"> של השרת </w:t>
+      </w:r>
+      <w:r>
+        <w:rPr>
+          <w:rFonts w:asciiTheme="minorBidi" w:eastAsia="Times New Roman" w:hAnsiTheme="minorBidi" w:hint="cs"/>
+          <w:color w:val="333333"/>
+          <w:rtl/>
+        </w:rPr>
+        <w:t>האימות</w:t>
+      </w:r>
+      <w:r>
+        <w:rPr>
+          <w:rFonts w:asciiTheme="minorBidi" w:eastAsia="Times New Roman" w:hAnsiTheme="minorBidi"/>
+          <w:color w:val="333333"/>
+          <w:rtl/>
+        </w:rPr>
+        <w:t xml:space="preserve">. למעשה איננו יודע מי הוא השרת או קיים שרת שכזה. על מנת לפתור את הבעיה הנ"ל, הוגדר בסטנדרט </w:t>
+      </w:r>
+      <w:r>
+        <w:rPr>
+          <w:rFonts w:asciiTheme="minorBidi" w:eastAsia="Times New Roman" w:hAnsiTheme="minorBidi"/>
+          <w:color w:val="333333"/>
+        </w:rPr>
+        <w:t>IEEE 802.1X</w:t>
+      </w:r>
+      <w:r>
+        <w:rPr>
+          <w:rFonts w:asciiTheme="minorBidi" w:eastAsia="Times New Roman" w:hAnsiTheme="minorBidi"/>
+          <w:color w:val="333333"/>
+          <w:rtl/>
+        </w:rPr>
+        <w:t xml:space="preserve"> דרך פתרון לבעי</w:t>
+      </w:r>
+      <w:r>
+        <w:rPr>
+          <w:rFonts w:asciiTheme="minorBidi" w:eastAsia="Times New Roman" w:hAnsiTheme="minorBidi" w:hint="cs"/>
+          <w:color w:val="333333"/>
+          <w:rtl/>
+        </w:rPr>
+        <w:t>י</w:t>
+      </w:r>
+      <w:r>
+        <w:rPr>
+          <w:rFonts w:asciiTheme="minorBidi" w:eastAsia="Times New Roman" w:hAnsiTheme="minorBidi"/>
+          <w:color w:val="333333"/>
+          <w:rtl/>
+        </w:rPr>
+        <w:t xml:space="preserve">ת הקישור בין המשתמש לשרת והפתרון הינו הודעת </w:t>
+      </w:r>
+      <w:r>
+        <w:rPr>
+          <w:rFonts w:asciiTheme="minorBidi" w:eastAsia="Times New Roman" w:hAnsiTheme="minorBidi"/>
+          <w:color w:val="333333"/>
+        </w:rPr>
+        <w:t>START</w:t>
+      </w:r>
+      <w:r>
+        <w:rPr>
+          <w:rFonts w:asciiTheme="minorBidi" w:eastAsia="Times New Roman" w:hAnsiTheme="minorBidi"/>
+          <w:color w:val="333333"/>
+          <w:rtl/>
+        </w:rPr>
+        <w:t xml:space="preserve">. הודעה זו נשלחת בצורת </w:t>
+      </w:r>
+      <w:r>
+        <w:rPr>
+          <w:rFonts w:asciiTheme="minorBidi" w:eastAsia="Times New Roman" w:hAnsiTheme="minorBidi" w:hint="cs"/>
+          <w:color w:val="333333"/>
+          <w:rtl/>
+        </w:rPr>
+        <w:t>שליחה לכתובות רבות בצורה מקבילית (מולטי קאס</w:t>
+      </w:r>
+      <w:r>
+        <w:rPr>
+          <w:rFonts w:asciiTheme="minorBidi" w:eastAsia="Times New Roman" w:hAnsiTheme="minorBidi" w:hint="eastAsia"/>
+          <w:color w:val="333333"/>
+          <w:rtl/>
+        </w:rPr>
+        <w:t>ט</w:t>
+      </w:r>
+      <w:r>
+        <w:rPr>
+          <w:rFonts w:asciiTheme="minorBidi" w:eastAsia="Times New Roman" w:hAnsiTheme="minorBidi" w:hint="cs"/>
+          <w:color w:val="333333"/>
+          <w:rtl/>
+        </w:rPr>
+        <w:t>)</w:t>
+      </w:r>
+      <w:r>
+        <w:rPr>
+          <w:rFonts w:asciiTheme="minorBidi" w:eastAsia="Times New Roman" w:hAnsiTheme="minorBidi"/>
+          <w:color w:val="333333"/>
+          <w:rtl/>
+        </w:rPr>
+        <w:t xml:space="preserve"> לכל שרתי </w:t>
+      </w:r>
+      <w:r>
+        <w:rPr>
+          <w:rFonts w:asciiTheme="minorBidi" w:eastAsia="Times New Roman" w:hAnsiTheme="minorBidi" w:hint="cs"/>
+          <w:color w:val="333333"/>
+          <w:rtl/>
+        </w:rPr>
+        <w:t>האימות</w:t>
+      </w:r>
+      <w:r>
+        <w:rPr>
+          <w:rFonts w:asciiTheme="minorBidi" w:eastAsia="Times New Roman" w:hAnsiTheme="minorBidi"/>
+          <w:color w:val="333333"/>
+          <w:rtl/>
+        </w:rPr>
+        <w:t xml:space="preserve"> הנמצאים באזור המוכרים בסטנדרט על מנת למצוא שרת ולהודיע לו שהמשתמש (תחנה) מוכן לשידור.</w:t>
+      </w:r>
+    </w:p>
+    <w:p>
+      <w:pPr>
+        <w:pStyle w:val="4"/>
+        <w:shd w:val="clear" w:color="auto" w:fill="FFFFFF"/>
+        <w:bidi/>
+        <w:spacing w:before="150" w:beforeAutospacing="0" w:after="150" w:afterAutospacing="0"/>
+        <w:rPr>
+          <w:rFonts w:asciiTheme="minorBidi" w:hAnsiTheme="minorBidi" w:cstheme="minorBidi"/>
+          <w:b w:val="0"/>
+          <w:bCs w:val="0"/>
+          <w:color w:val="333333"/>
+          <w:sz w:val="22"/>
+          <w:szCs w:val="22"/>
+          <w:rtl/>
+        </w:rPr>
+      </w:pPr>
+      <w:r>
+        <w:rPr>
+          <w:rFonts w:asciiTheme="minorBidi" w:hAnsiTheme="minorBidi" w:cstheme="minorBidi"/>
+          <w:b w:val="0"/>
+          <w:bCs w:val="0"/>
+          <w:color w:val="333333"/>
+          <w:sz w:val="22"/>
+          <w:szCs w:val="22"/>
+        </w:rPr>
+        <w:t>EAPOL-Key</w:t>
+      </w:r>
+    </w:p>
+    <w:p>
+      <w:pPr>
+        <w:pStyle w:val="4"/>
+        <w:shd w:val="clear" w:color="auto" w:fill="FFFFFF"/>
+        <w:bidi/>
+        <w:spacing w:before="150" w:beforeAutospacing="0" w:after="150" w:afterAutospacing="0"/>
+        <w:rPr>
+          <w:rFonts w:asciiTheme="minorBidi" w:hAnsiTheme="minorBidi" w:cstheme="minorBidi"/>
+          <w:b w:val="0"/>
+          <w:bCs w:val="0"/>
+          <w:color w:val="333333"/>
+          <w:sz w:val="22"/>
+          <w:szCs w:val="22"/>
+          <w:rtl/>
+        </w:rPr>
+      </w:pPr>
+      <w:r>
+        <w:rPr>
+          <w:rFonts w:asciiTheme="minorBidi" w:hAnsiTheme="minorBidi" w:cstheme="minorBidi"/>
+          <w:b w:val="0"/>
+          <w:bCs w:val="0"/>
+          <w:color w:val="333333"/>
+          <w:sz w:val="22"/>
+          <w:szCs w:val="22"/>
+          <w:rtl/>
+        </w:rPr>
+        <w:t>על ידי שימוש בהודעה זו, השרת שולח מפתחות מוצפנים למשתמש על מנת שיוכלו לדבר ביניהם בצורה מוצפנת ולהכיר בזה שהמשתמש קיים ברשת.</w:t>
+      </w:r>
+    </w:p>
+    <w:p>
+      <w:pPr>
+        <w:pStyle w:val="4"/>
+        <w:shd w:val="clear" w:color="auto" w:fill="FFFFFF"/>
+        <w:bidi/>
+        <w:spacing w:before="150" w:beforeAutospacing="0" w:after="150" w:afterAutospacing="0"/>
+        <w:rPr>
+          <w:rFonts w:ascii="Helvetica" w:hAnsi="Helvetica" w:cs="Helvetica"/>
+          <w:b w:val="0"/>
+          <w:bCs w:val="0"/>
+          <w:color w:val="333333"/>
+          <w:sz w:val="27"/>
+          <w:szCs w:val="27"/>
+        </w:rPr>
+      </w:pPr>
+      <w:r>
+        <w:rPr>
+          <w:rFonts w:ascii="Helvetica" w:hAnsi="Helvetica" w:cs="Helvetica"/>
+          <w:b w:val="0"/>
+          <w:bCs w:val="0"/>
+          <w:color w:val="333333"/>
+          <w:sz w:val="27"/>
+          <w:szCs w:val="27"/>
+        </w:rPr>
+        <w:t>EAPOL-Packet</w:t>
+      </w:r>
+    </w:p>
+    <w:p>
+      <w:pPr>
+        <w:pStyle w:val="4"/>
+        <w:shd w:val="clear" w:color="auto" w:fill="FFFFFF"/>
+        <w:bidi/>
+        <w:spacing w:before="150" w:beforeAutospacing="0" w:after="150" w:afterAutospacing="0"/>
+        <w:rPr>
+          <w:rFonts w:asciiTheme="minorBidi" w:hAnsiTheme="minorBidi" w:cstheme="minorBidi"/>
+          <w:b w:val="0"/>
+          <w:bCs w:val="0"/>
+          <w:color w:val="333333"/>
+          <w:sz w:val="22"/>
+          <w:szCs w:val="22"/>
+          <w:rtl/>
+        </w:rPr>
+      </w:pPr>
+      <w:r>
+        <w:rPr>
+          <w:rFonts w:asciiTheme="minorBidi" w:hAnsiTheme="minorBidi" w:cstheme="minorBidi" w:hint="cs"/>
+          <w:b w:val="0"/>
+          <w:bCs w:val="0"/>
+          <w:color w:val="333333"/>
+          <w:sz w:val="22"/>
+          <w:szCs w:val="22"/>
+          <w:rtl/>
+        </w:rPr>
+        <w:t xml:space="preserve">הודעות אלו נועדו לעטוף את המידע ואת הפרוטוקול </w:t>
+      </w:r>
+      <w:r>
+        <w:rPr>
+          <w:rFonts w:asciiTheme="minorBidi" w:hAnsiTheme="minorBidi" w:cstheme="minorBidi" w:hint="cs"/>
+          <w:b w:val="0"/>
+          <w:bCs w:val="0"/>
+          <w:color w:val="333333"/>
+          <w:sz w:val="22"/>
+          <w:szCs w:val="22"/>
+        </w:rPr>
+        <w:t>EAP</w:t>
+      </w:r>
+      <w:r>
+        <w:rPr>
+          <w:rFonts w:asciiTheme="minorBidi" w:hAnsiTheme="minorBidi" w:cstheme="minorBidi" w:hint="cs"/>
+          <w:b w:val="0"/>
+          <w:bCs w:val="0"/>
+          <w:color w:val="333333"/>
+          <w:sz w:val="22"/>
+          <w:szCs w:val="22"/>
+          <w:rtl/>
+        </w:rPr>
+        <w:t xml:space="preserve"> ושלח את ההודעה. בצורה פשוטה זו מעין קופסה שבתוכה נמצא פרוטוקול ה</w:t>
+      </w:r>
+      <w:r>
+        <w:rPr>
+          <w:rFonts w:asciiTheme="minorBidi" w:hAnsiTheme="minorBidi" w:cstheme="minorBidi" w:hint="cs"/>
+          <w:b w:val="0"/>
+          <w:bCs w:val="0"/>
+          <w:color w:val="333333"/>
+          <w:sz w:val="22"/>
+          <w:szCs w:val="22"/>
+        </w:rPr>
+        <w:t>EAP</w:t>
+      </w:r>
+      <w:r>
+        <w:rPr>
+          <w:rFonts w:asciiTheme="minorBidi" w:hAnsiTheme="minorBidi" w:cstheme="minorBidi" w:hint="cs"/>
+          <w:b w:val="0"/>
+          <w:bCs w:val="0"/>
+          <w:color w:val="333333"/>
+          <w:sz w:val="22"/>
+          <w:szCs w:val="22"/>
+          <w:rtl/>
+        </w:rPr>
+        <w:t xml:space="preserve"> והודעה זו נועדה לשלח את הקופסה בין הצדדים.</w:t>
+      </w:r>
+    </w:p>
+    <w:p>
+      <w:pPr>
+        <w:pStyle w:val="4"/>
+        <w:shd w:val="clear" w:color="auto" w:fill="FFFFFF"/>
+        <w:bidi/>
+        <w:spacing w:before="150" w:beforeAutospacing="0" w:after="150" w:afterAutospacing="0"/>
+        <w:rPr>
+          <w:rFonts w:ascii="Helvetica" w:hAnsi="Helvetica" w:cs="Helvetica"/>
+          <w:b w:val="0"/>
+          <w:bCs w:val="0"/>
+          <w:color w:val="333333"/>
+          <w:sz w:val="27"/>
+          <w:szCs w:val="27"/>
+        </w:rPr>
+      </w:pPr>
+      <w:r>
+        <w:rPr>
+          <w:rFonts w:ascii="Helvetica" w:hAnsi="Helvetica" w:cs="Helvetica"/>
+          <w:b w:val="0"/>
+          <w:bCs w:val="0"/>
+          <w:color w:val="333333"/>
+          <w:sz w:val="27"/>
+          <w:szCs w:val="27"/>
+        </w:rPr>
+        <w:t>EAPOL-Logoff</w:t>
+      </w:r>
+    </w:p>
+    <w:p>
+      <w:pPr>
+        <w:pStyle w:val="4"/>
+        <w:shd w:val="clear" w:color="auto" w:fill="FFFFFF"/>
+        <w:bidi/>
+        <w:spacing w:before="150" w:beforeAutospacing="0" w:after="150" w:afterAutospacing="0"/>
+        <w:rPr>
+          <w:rFonts w:asciiTheme="minorBidi" w:hAnsiTheme="minorBidi" w:cstheme="minorBidi"/>
+          <w:b w:val="0"/>
+          <w:bCs w:val="0"/>
+          <w:color w:val="333333"/>
+          <w:sz w:val="22"/>
+          <w:szCs w:val="22"/>
+          <w:rtl/>
+        </w:rPr>
+      </w:pPr>
+      <w:r>
+        <w:rPr>
+          <w:rFonts w:asciiTheme="minorBidi" w:hAnsiTheme="minorBidi" w:cstheme="minorBidi" w:hint="cs"/>
+          <w:b w:val="0"/>
+          <w:bCs w:val="0"/>
+          <w:color w:val="333333"/>
+          <w:sz w:val="22"/>
+          <w:szCs w:val="22"/>
+          <w:rtl/>
+        </w:rPr>
+        <w:t>הודעה זו מציינת כי המשתמש רוצה לסיים את החיבור לרשת ולהתנתק ממנה.</w:t>
+      </w:r>
+    </w:p>
+    <w:p>
+      <w:pPr>
+        <w:pStyle w:val="4"/>
+        <w:shd w:val="clear" w:color="auto" w:fill="FFFFFF"/>
+        <w:bidi/>
+        <w:spacing w:before="150" w:beforeAutospacing="0" w:after="150" w:afterAutospacing="0"/>
+        <w:rPr>
+          <w:rFonts w:asciiTheme="minorBidi" w:hAnsiTheme="minorBidi" w:cstheme="minorBidi"/>
+          <w:b w:val="0"/>
+          <w:bCs w:val="0"/>
+          <w:color w:val="333333"/>
+          <w:sz w:val="22"/>
+          <w:szCs w:val="22"/>
+          <w:rtl/>
+        </w:rPr>
+      </w:pPr>
+    </w:p>
+    <w:p>
+      <w:pPr>
+        <w:pStyle w:val="4"/>
+        <w:shd w:val="clear" w:color="auto" w:fill="FFFFFF"/>
+        <w:bidi/>
+        <w:spacing w:before="150" w:beforeAutospacing="0" w:after="150" w:afterAutospacing="0"/>
+        <w:rPr>
+          <w:rFonts w:asciiTheme="minorBidi" w:hAnsiTheme="minorBidi" w:cstheme="minorBidi" w:hint="cs"/>
+          <w:b w:val="0"/>
+          <w:bCs w:val="0"/>
+          <w:color w:val="333333"/>
+          <w:sz w:val="22"/>
+          <w:szCs w:val="22"/>
+        </w:rPr>
+      </w:pPr>
+    </w:p>
+    <w:p>
+      <w:pPr>
+        <w:shd w:val="clear" w:color="auto" w:fill="FFFFFF"/>
+        <w:bidi/>
+        <w:spacing w:before="150" w:after="150" w:line="240" w:lineRule="auto"/>
+        <w:outlineLvl w:val="3"/>
+        <w:rPr>
+          <w:rFonts w:ascii="Helvetica" w:eastAsia="Times New Roman" w:hAnsi="Helvetica" w:cs="Helvetica" w:hint="cs"/>
+          <w:color w:val="333333"/>
+          <w:sz w:val="27"/>
+          <w:szCs w:val="27"/>
+          <w:rtl/>
+        </w:rPr>
+      </w:pPr>
+    </w:p>
+    <w:p>
+      <w:pPr>
+        <w:bidi/>
+        <w:rPr>
+          <w:rFonts w:asciiTheme="minorBidi" w:hAnsiTheme="minorBidi" w:hint="cs"/>
+          <w:color w:val="000000"/>
+          <w:shd w:val="clear" w:color="auto" w:fill="FFFFFF"/>
+          <w:rtl/>
+        </w:rPr>
+      </w:pPr>
+    </w:p>
+    <w:p>
+      <w:pPr>
+        <w:bidi/>
+        <w:rPr>
+          <w:rFonts w:asciiTheme="minorBidi" w:hAnsiTheme="minorBidi" w:hint="cs"/>
+          <w:color w:val="000000"/>
+          <w:shd w:val="clear" w:color="auto" w:fill="FFFFFF"/>
+          <w:rtl/>
+        </w:rPr>
+      </w:pPr>
+    </w:p>
+    <w:p>
+      <w:pPr>
+        <w:bidi/>
+        <w:rPr>
+          <w:rFonts w:asciiTheme="minorBidi" w:hAnsiTheme="minorBidi"/>
+          <w:color w:val="000000"/>
+          <w:u w:val="single"/>
+          <w:shd w:val="clear" w:color="auto" w:fill="FFFFFF"/>
+          <w:rtl/>
+        </w:rPr>
+      </w:pPr>
+      <w:r>
+        <w:rPr>
+          <w:rFonts w:asciiTheme="minorBidi" w:hAnsiTheme="minorBidi" w:hint="cs"/>
+          <w:color w:val="000000"/>
+          <w:u w:val="single"/>
+          <w:shd w:val="clear" w:color="auto" w:fill="FFFFFF"/>
+          <w:rtl/>
+        </w:rPr>
+        <w:lastRenderedPageBreak/>
         <w:t>תהליך ה</w:t>
       </w:r>
       <w:r>
         <w:rPr>
           <w:rFonts w:asciiTheme="minorBidi" w:hAnsiTheme="minorBidi"/>
           <w:color w:val="000000"/>
+          <w:u w:val="single"/>
           <w:shd w:val="clear" w:color="auto" w:fill="FFFFFF"/>
         </w:rPr>
         <w:t xml:space="preserve"> 4 way handshake</w:t>
@@ -5706,6 +6725,7 @@
         <w:rPr>
           <w:rFonts w:asciiTheme="minorBidi" w:hAnsiTheme="minorBidi" w:hint="cs"/>
           <w:color w:val="000000"/>
+          <w:u w:val="single"/>
           <w:shd w:val="clear" w:color="auto" w:fill="FFFFFF"/>
           <w:rtl/>
         </w:rPr>
@@ -5715,6 +6735,7 @@
         <w:rPr>
           <w:rFonts w:asciiTheme="minorBidi" w:hAnsiTheme="minorBidi" w:hint="cs"/>
           <w:color w:val="000000"/>
+          <w:u w:val="single"/>
           <w:shd w:val="clear" w:color="auto" w:fill="FFFFFF"/>
         </w:rPr>
         <w:t>STA</w:t>
@@ -5723,6 +6744,7 @@
         <w:rPr>
           <w:rFonts w:asciiTheme="minorBidi" w:hAnsiTheme="minorBidi" w:hint="cs"/>
           <w:color w:val="000000"/>
+          <w:u w:val="single"/>
           <w:shd w:val="clear" w:color="auto" w:fill="FFFFFF"/>
           <w:rtl/>
         </w:rPr>
@@ -5732,6 +6754,7 @@
         <w:rPr>
           <w:rFonts w:asciiTheme="minorBidi" w:hAnsiTheme="minorBidi" w:hint="cs"/>
           <w:color w:val="000000"/>
+          <w:u w:val="single"/>
           <w:shd w:val="clear" w:color="auto" w:fill="FFFFFF"/>
         </w:rPr>
         <w:t>AP</w:t>
@@ -5740,6 +6763,7 @@
         <w:rPr>
           <w:rFonts w:asciiTheme="minorBidi" w:hAnsiTheme="minorBidi" w:hint="cs"/>
           <w:color w:val="000000"/>
+          <w:u w:val="single"/>
           <w:shd w:val="clear" w:color="auto" w:fill="FFFFFF"/>
           <w:rtl/>
         </w:rPr>
@@ -5926,7 +6950,7 @@
       <w:pPr>
         <w:bidi/>
         <w:rPr>
-          <w:rFonts w:asciiTheme="minorBidi" w:hAnsiTheme="minorBidi" w:hint="cs"/>
+          <w:rFonts w:asciiTheme="minorBidi" w:hAnsiTheme="minorBidi"/>
           <w:color w:val="4F81BD" w:themeColor="accent1"/>
           <w:u w:val="single"/>
           <w:shd w:val="clear" w:color="auto" w:fill="FFFFFF"/>
@@ -6575,7 +7599,7 @@
       <w:pPr>
         <w:bidi/>
         <w:rPr>
-          <w:rFonts w:asciiTheme="minorBidi" w:hAnsiTheme="minorBidi"/>
+          <w:rFonts w:asciiTheme="minorBidi" w:hAnsiTheme="minorBidi" w:hint="cs"/>
           <w:color w:val="000000"/>
           <w:shd w:val="clear" w:color="auto" w:fill="FFFFFF"/>
           <w:rtl/>
@@ -6645,7 +7669,7 @@
         </w:numPr>
         <w:bidi/>
         <w:rPr>
-          <w:rFonts w:asciiTheme="minorBidi" w:hAnsiTheme="minorBidi" w:hint="cs"/>
+          <w:rFonts w:asciiTheme="minorBidi" w:hAnsiTheme="minorBidi"/>
           <w:color w:val="000000"/>
           <w:shd w:val="clear" w:color="auto" w:fill="FFFFFF"/>
         </w:rPr>
@@ -6888,7 +7912,7 @@
         </w:numPr>
         <w:bidi/>
         <w:rPr>
-          <w:rFonts w:asciiTheme="minorBidi" w:hAnsiTheme="minorBidi" w:hint="cs"/>
+          <w:rFonts w:asciiTheme="minorBidi" w:hAnsiTheme="minorBidi"/>
           <w:color w:val="000000"/>
           <w:shd w:val="clear" w:color="auto" w:fill="FFFFFF"/>
         </w:rPr>
@@ -7271,7 +8295,7 @@
       <w:pPr>
         <w:bidi/>
         <w:rPr>
-          <w:rFonts w:asciiTheme="minorBidi" w:hAnsiTheme="minorBidi" w:hint="cs"/>
+          <w:rFonts w:asciiTheme="minorBidi" w:hAnsiTheme="minorBidi"/>
           <w:color w:val="000000"/>
           <w:shd w:val="clear" w:color="auto" w:fill="FFFFFF"/>
           <w:rtl/>
@@ -7405,6 +8429,7 @@
           <w:shd w:val="clear" w:color="auto" w:fill="FFFFFF"/>
           <w:rtl/>
         </w:rPr>
+        <w:lastRenderedPageBreak/>
         <w:t>ברגע שה</w:t>
       </w:r>
       <w:r>
@@ -7451,7 +8476,7 @@
         </w:numPr>
         <w:bidi/>
         <w:rPr>
-          <w:rFonts w:asciiTheme="minorBidi" w:hAnsiTheme="minorBidi" w:hint="cs"/>
+          <w:rFonts w:asciiTheme="minorBidi" w:hAnsiTheme="minorBidi"/>
           <w:color w:val="000000"/>
           <w:shd w:val="clear" w:color="auto" w:fill="FFFFFF"/>
         </w:rPr>
@@ -7542,7 +8567,7 @@
         </w:numPr>
         <w:bidi/>
         <w:rPr>
-          <w:rFonts w:asciiTheme="minorBidi" w:hAnsiTheme="minorBidi" w:hint="cs"/>
+          <w:rFonts w:asciiTheme="minorBidi" w:hAnsiTheme="minorBidi"/>
           <w:color w:val="000000"/>
           <w:shd w:val="clear" w:color="auto" w:fill="FFFFFF"/>
         </w:rPr>
@@ -7913,7 +8938,7 @@
       <w:pPr>
         <w:bidi/>
         <w:rPr>
-          <w:rFonts w:asciiTheme="minorBidi" w:hAnsiTheme="minorBidi" w:hint="cs"/>
+          <w:rFonts w:asciiTheme="minorBidi" w:hAnsiTheme="minorBidi"/>
           <w:color w:val="000000"/>
           <w:shd w:val="clear" w:color="auto" w:fill="FFFFFF"/>
           <w:rtl/>
@@ -7950,7 +8975,7 @@
       <w:pPr>
         <w:bidi/>
         <w:rPr>
-          <w:rFonts w:asciiTheme="minorBidi" w:hAnsiTheme="minorBidi"/>
+          <w:rFonts w:asciiTheme="minorBidi" w:hAnsiTheme="minorBidi" w:hint="cs"/>
           <w:color w:val="000000"/>
           <w:shd w:val="clear" w:color="auto" w:fill="FFFFFF"/>
           <w:rtl/>
@@ -8042,7 +9067,7 @@
       <w:pPr>
         <w:bidi/>
         <w:rPr>
-          <w:rFonts w:asciiTheme="minorBidi" w:hAnsiTheme="minorBidi"/>
+          <w:rFonts w:asciiTheme="minorBidi" w:hAnsiTheme="minorBidi" w:hint="cs"/>
           <w:color w:val="000000"/>
           <w:shd w:val="clear" w:color="auto" w:fill="FFFFFF"/>
           <w:rtl/>
@@ -8255,7 +9280,7 @@
       <w:pPr>
         <w:bidi/>
         <w:rPr>
-          <w:rFonts w:asciiTheme="minorBidi" w:hAnsiTheme="minorBidi" w:hint="cs"/>
+          <w:rFonts w:asciiTheme="minorBidi" w:hAnsiTheme="minorBidi"/>
           <w:color w:val="000000"/>
           <w:shd w:val="clear" w:color="auto" w:fill="FFFFFF"/>
           <w:rtl/>
@@ -8377,87 +9402,87 @@
           <w:shd w:val="clear" w:color="auto" w:fill="FFFFFF"/>
           <w:rtl/>
         </w:rPr>
+        <w:t xml:space="preserve">אנו לא נוכל למנוע </w:t>
+      </w:r>
+      <w:proofErr w:type="spellStart"/>
+      <w:r>
+        <w:rPr>
+          <w:rFonts w:asciiTheme="minorBidi" w:hAnsiTheme="minorBidi" w:hint="cs"/>
+          <w:color w:val="000000"/>
+          <w:shd w:val="clear" w:color="auto" w:fill="FFFFFF"/>
+          <w:rtl/>
+        </w:rPr>
+        <w:t>מההאקר</w:t>
+      </w:r>
+      <w:proofErr w:type="spellEnd"/>
+      <w:r>
+        <w:rPr>
+          <w:rFonts w:asciiTheme="minorBidi" w:hAnsiTheme="minorBidi" w:hint="cs"/>
+          <w:color w:val="000000"/>
+          <w:shd w:val="clear" w:color="auto" w:fill="FFFFFF"/>
+          <w:rtl/>
+        </w:rPr>
+        <w:t xml:space="preserve"> את האזנה לרשת ולדגום את </w:t>
+      </w:r>
+      <w:proofErr w:type="spellStart"/>
+      <w:r>
+        <w:rPr>
+          <w:rFonts w:asciiTheme="minorBidi" w:hAnsiTheme="minorBidi" w:hint="cs"/>
+          <w:color w:val="000000"/>
+          <w:shd w:val="clear" w:color="auto" w:fill="FFFFFF"/>
+          <w:rtl/>
+        </w:rPr>
+        <w:t>פקטות</w:t>
+      </w:r>
+      <w:proofErr w:type="spellEnd"/>
+      <w:r>
+        <w:rPr>
+          <w:rFonts w:asciiTheme="minorBidi" w:hAnsiTheme="minorBidi" w:hint="cs"/>
+          <w:color w:val="000000"/>
+          <w:shd w:val="clear" w:color="auto" w:fill="FFFFFF"/>
+          <w:rtl/>
+        </w:rPr>
+        <w:t xml:space="preserve"> האימות אבל כן ננסה להוסיף/לשנות את דרך האימות ובכך למנוע </w:t>
+      </w:r>
+      <w:proofErr w:type="spellStart"/>
+      <w:r>
+        <w:rPr>
+          <w:rFonts w:asciiTheme="minorBidi" w:hAnsiTheme="minorBidi" w:hint="cs"/>
+          <w:color w:val="000000"/>
+          <w:shd w:val="clear" w:color="auto" w:fill="FFFFFF"/>
+          <w:rtl/>
+        </w:rPr>
+        <w:t>מההאקר</w:t>
+      </w:r>
+      <w:proofErr w:type="spellEnd"/>
+      <w:r>
+        <w:rPr>
+          <w:rFonts w:asciiTheme="minorBidi" w:hAnsiTheme="minorBidi" w:hint="cs"/>
+          <w:color w:val="000000"/>
+          <w:shd w:val="clear" w:color="auto" w:fill="FFFFFF"/>
+          <w:rtl/>
+        </w:rPr>
+        <w:t xml:space="preserve"> להיכנס לרשת.</w:t>
+      </w:r>
+    </w:p>
+    <w:p>
+      <w:pPr>
+        <w:bidi/>
+        <w:rPr>
+          <w:rFonts w:asciiTheme="minorBidi" w:hAnsiTheme="minorBidi"/>
+          <w:color w:val="000000"/>
+          <w:shd w:val="clear" w:color="auto" w:fill="FFFFFF"/>
+          <w:rtl/>
+        </w:rPr>
+      </w:pPr>
+      <w:r>
+        <w:rPr>
+          <w:rFonts w:asciiTheme="minorBidi" w:hAnsiTheme="minorBidi" w:hint="cs"/>
+          <w:color w:val="000000"/>
+          <w:shd w:val="clear" w:color="auto" w:fill="FFFFFF"/>
+          <w:rtl/>
+        </w:rPr>
         <w:lastRenderedPageBreak/>
-        <w:t xml:space="preserve">אנו לא נוכל למנוע </w:t>
-      </w:r>
-      <w:proofErr w:type="spellStart"/>
-      <w:r>
-        <w:rPr>
-          <w:rFonts w:asciiTheme="minorBidi" w:hAnsiTheme="minorBidi" w:hint="cs"/>
-          <w:color w:val="000000"/>
-          <w:shd w:val="clear" w:color="auto" w:fill="FFFFFF"/>
-          <w:rtl/>
-        </w:rPr>
-        <w:t>מההאקר</w:t>
-      </w:r>
-      <w:proofErr w:type="spellEnd"/>
-      <w:r>
-        <w:rPr>
-          <w:rFonts w:asciiTheme="minorBidi" w:hAnsiTheme="minorBidi" w:hint="cs"/>
-          <w:color w:val="000000"/>
-          <w:shd w:val="clear" w:color="auto" w:fill="FFFFFF"/>
-          <w:rtl/>
-        </w:rPr>
-        <w:t xml:space="preserve"> את האזנה לרשת ולדגום את </w:t>
-      </w:r>
-      <w:proofErr w:type="spellStart"/>
-      <w:r>
-        <w:rPr>
-          <w:rFonts w:asciiTheme="minorBidi" w:hAnsiTheme="minorBidi" w:hint="cs"/>
-          <w:color w:val="000000"/>
-          <w:shd w:val="clear" w:color="auto" w:fill="FFFFFF"/>
-          <w:rtl/>
-        </w:rPr>
-        <w:t>פקטות</w:t>
-      </w:r>
-      <w:proofErr w:type="spellEnd"/>
-      <w:r>
-        <w:rPr>
-          <w:rFonts w:asciiTheme="minorBidi" w:hAnsiTheme="minorBidi" w:hint="cs"/>
-          <w:color w:val="000000"/>
-          <w:shd w:val="clear" w:color="auto" w:fill="FFFFFF"/>
-          <w:rtl/>
-        </w:rPr>
-        <w:t xml:space="preserve"> האימות אבל כן ננסה להוסיף/לשנות את דרך האימות ובכך למנוע </w:t>
-      </w:r>
-      <w:proofErr w:type="spellStart"/>
-      <w:r>
-        <w:rPr>
-          <w:rFonts w:asciiTheme="minorBidi" w:hAnsiTheme="minorBidi" w:hint="cs"/>
-          <w:color w:val="000000"/>
-          <w:shd w:val="clear" w:color="auto" w:fill="FFFFFF"/>
-          <w:rtl/>
-        </w:rPr>
-        <w:t>מההאקר</w:t>
-      </w:r>
-      <w:proofErr w:type="spellEnd"/>
-      <w:r>
-        <w:rPr>
-          <w:rFonts w:asciiTheme="minorBidi" w:hAnsiTheme="minorBidi" w:hint="cs"/>
-          <w:color w:val="000000"/>
-          <w:shd w:val="clear" w:color="auto" w:fill="FFFFFF"/>
-          <w:rtl/>
-        </w:rPr>
-        <w:t xml:space="preserve"> להיכנס לרשת.</w:t>
-      </w:r>
-    </w:p>
-    <w:p>
-      <w:pPr>
-        <w:bidi/>
-        <w:rPr>
-          <w:rFonts w:asciiTheme="minorBidi" w:hAnsiTheme="minorBidi"/>
-          <w:color w:val="000000"/>
-          <w:shd w:val="clear" w:color="auto" w:fill="FFFFFF"/>
-          <w:rtl/>
-        </w:rPr>
-      </w:pPr>
-      <w:r>
-        <w:rPr>
-          <w:rFonts w:asciiTheme="minorBidi" w:hAnsiTheme="minorBidi" w:hint="cs"/>
-          <w:color w:val="000000"/>
-          <w:shd w:val="clear" w:color="auto" w:fill="FFFFFF"/>
-          <w:rtl/>
-        </w:rPr>
         <w:t>בפרויקט</w:t>
       </w:r>
       <w:r>
@@ -8645,7 +9670,7 @@
         <w:pStyle w:val="a8"/>
         <w:bidi/>
         <w:rPr>
-          <w:rFonts w:asciiTheme="minorBidi" w:hAnsiTheme="minorBidi" w:hint="cs"/>
+          <w:rFonts w:asciiTheme="minorBidi" w:hAnsiTheme="minorBidi"/>
           <w:color w:val="000000"/>
           <w:shd w:val="clear" w:color="auto" w:fill="FFFFFF"/>
         </w:rPr>
@@ -8713,7 +9738,7 @@
         </w:numPr>
         <w:bidi/>
         <w:rPr>
-          <w:rFonts w:asciiTheme="minorBidi" w:hAnsiTheme="minorBidi" w:hint="cs"/>
+          <w:rFonts w:asciiTheme="minorBidi" w:hAnsiTheme="minorBidi"/>
           <w:color w:val="000000"/>
           <w:shd w:val="clear" w:color="auto" w:fill="FFFFFF"/>
         </w:rPr>
@@ -8871,7 +9896,7 @@
       <w:pPr>
         <w:bidi/>
         <w:rPr>
-          <w:rFonts w:asciiTheme="minorBidi" w:hAnsiTheme="minorBidi"/>
+          <w:rFonts w:asciiTheme="minorBidi" w:hAnsiTheme="minorBidi" w:hint="cs"/>
           <w:color w:val="000000"/>
           <w:shd w:val="clear" w:color="auto" w:fill="FFFFFF"/>
           <w:rtl/>
@@ -8969,6 +9994,7 @@
           <w:shd w:val="clear" w:color="auto" w:fill="FFFFFF"/>
           <w:rtl/>
         </w:rPr>
+        <w:lastRenderedPageBreak/>
         <w:t>דרישות ואפיון הבעיה:</w:t>
       </w:r>
     </w:p>
@@ -9183,7 +10209,7 @@
         </w:numPr>
         <w:bidi/>
         <w:rPr>
-          <w:rFonts w:asciiTheme="minorBidi" w:hAnsiTheme="minorBidi" w:hint="cs"/>
+          <w:rFonts w:asciiTheme="minorBidi" w:hAnsiTheme="minorBidi"/>
           <w:shd w:val="clear" w:color="auto" w:fill="FFFFFF"/>
         </w:rPr>
       </w:pPr>
@@ -9337,7 +10363,7 @@
         </w:numPr>
         <w:bidi/>
         <w:rPr>
-          <w:rFonts w:asciiTheme="minorBidi" w:hAnsiTheme="minorBidi" w:hint="cs"/>
+          <w:rFonts w:asciiTheme="minorBidi" w:hAnsiTheme="minorBidi"/>
           <w:shd w:val="clear" w:color="auto" w:fill="FFFFFF"/>
         </w:rPr>
       </w:pPr>
@@ -9452,7 +10478,7 @@
         </w:numPr>
         <w:bidi/>
         <w:rPr>
-          <w:rFonts w:asciiTheme="minorBidi" w:hAnsiTheme="minorBidi" w:hint="cs"/>
+          <w:rFonts w:asciiTheme="minorBidi" w:hAnsiTheme="minorBidi"/>
           <w:shd w:val="clear" w:color="auto" w:fill="FFFFFF"/>
         </w:rPr>
       </w:pPr>
@@ -9482,7 +10508,7 @@
         </w:numPr>
         <w:bidi/>
         <w:rPr>
-          <w:rFonts w:asciiTheme="minorBidi" w:hAnsiTheme="minorBidi" w:hint="cs"/>
+          <w:rFonts w:asciiTheme="minorBidi" w:hAnsiTheme="minorBidi"/>
           <w:shd w:val="clear" w:color="auto" w:fill="FFFFFF"/>
         </w:rPr>
       </w:pPr>
@@ -9560,7 +10586,7 @@
         </w:numPr>
         <w:bidi/>
         <w:rPr>
-          <w:rFonts w:asciiTheme="minorBidi" w:hAnsiTheme="minorBidi" w:hint="cs"/>
+          <w:rFonts w:asciiTheme="minorBidi" w:hAnsiTheme="minorBidi"/>
           <w:shd w:val="clear" w:color="auto" w:fill="FFFFFF"/>
           <w:rtl/>
         </w:rPr>
@@ -9683,6 +10709,7 @@
           <w:shd w:val="clear" w:color="auto" w:fill="FFFFFF"/>
           <w:rtl/>
         </w:rPr>
+        <w:lastRenderedPageBreak/>
         <w:t>תיאור הפתרון</w:t>
       </w:r>
       <w:r>
@@ -9723,7 +10750,7 @@
       <w:pPr>
         <w:bidi/>
         <w:rPr>
-          <w:rFonts w:asciiTheme="minorBidi" w:hAnsiTheme="minorBidi" w:hint="cs"/>
+          <w:rFonts w:asciiTheme="minorBidi" w:hAnsiTheme="minorBidi"/>
           <w:color w:val="4F81BD" w:themeColor="accent1"/>
           <w:sz w:val="28"/>
           <w:szCs w:val="28"/>
@@ -10133,7 +11160,7 @@
         </w:numPr>
         <w:bidi/>
         <w:rPr>
-          <w:rFonts w:asciiTheme="minorBidi" w:hAnsiTheme="minorBidi" w:hint="cs"/>
+          <w:rFonts w:asciiTheme="minorBidi" w:hAnsiTheme="minorBidi"/>
           <w:shd w:val="clear" w:color="auto" w:fill="FFFFFF"/>
         </w:rPr>
       </w:pPr>
@@ -10193,7 +11220,7 @@
         </w:numPr>
         <w:bidi/>
         <w:rPr>
-          <w:rFonts w:asciiTheme="minorBidi" w:hAnsiTheme="minorBidi" w:hint="cs"/>
+          <w:rFonts w:asciiTheme="minorBidi" w:hAnsiTheme="minorBidi"/>
           <w:shd w:val="clear" w:color="auto" w:fill="FFFFFF"/>
         </w:rPr>
       </w:pPr>
@@ -10699,7 +11726,7 @@
         </w:numPr>
         <w:bidi/>
         <w:rPr>
-          <w:rFonts w:asciiTheme="minorBidi" w:hAnsiTheme="minorBidi" w:hint="cs"/>
+          <w:rFonts w:asciiTheme="minorBidi" w:hAnsiTheme="minorBidi"/>
           <w:shd w:val="clear" w:color="auto" w:fill="FFFFFF"/>
         </w:rPr>
       </w:pPr>
@@ -10751,7 +11778,7 @@
         </w:numPr>
         <w:bidi/>
         <w:rPr>
-          <w:rFonts w:asciiTheme="minorBidi" w:hAnsiTheme="minorBidi" w:hint="cs"/>
+          <w:rFonts w:asciiTheme="minorBidi" w:hAnsiTheme="minorBidi"/>
           <w:shd w:val="clear" w:color="auto" w:fill="FFFFFF"/>
           <w:rtl/>
         </w:rPr>
@@ -10813,6 +11840,7 @@
           <w:shd w:val="clear" w:color="auto" w:fill="FFFFFF"/>
           <w:rtl/>
         </w:rPr>
+        <w:lastRenderedPageBreak/>
         <w:t>טבלת סיכונים</w:t>
       </w:r>
     </w:p>
@@ -10843,7 +11871,6 @@
             <w:pPr>
               <w:bidi/>
               <w:rPr>
-                <w:rFonts w:hint="cs"/>
                 <w:sz w:val="28"/>
                 <w:szCs w:val="28"/>
                 <w:rtl/>
@@ -10860,7 +11887,6 @@
               <w:bidi/>
               <w:cnfStyle w:val="100000000000" w:firstRow="1" w:lastRow="0" w:firstColumn="0" w:lastColumn="0" w:oddVBand="0" w:evenVBand="0" w:oddHBand="0" w:evenHBand="0" w:firstRowFirstColumn="0" w:firstRowLastColumn="0" w:lastRowFirstColumn="0" w:lastRowLastColumn="0"/>
               <w:rPr>
-                <w:rFonts w:hint="cs"/>
                 <w:sz w:val="28"/>
                 <w:szCs w:val="28"/>
                 <w:rtl/>
@@ -10886,7 +11912,6 @@
               <w:bidi/>
               <w:cnfStyle w:val="100000000000" w:firstRow="1" w:lastRow="0" w:firstColumn="0" w:lastColumn="0" w:oddVBand="0" w:evenVBand="0" w:oddHBand="0" w:evenHBand="0" w:firstRowFirstColumn="0" w:firstRowLastColumn="0" w:lastRowFirstColumn="0" w:lastRowLastColumn="0"/>
               <w:rPr>
-                <w:rFonts w:hint="cs"/>
                 <w:sz w:val="28"/>
                 <w:szCs w:val="28"/>
                 <w:rtl/>
@@ -10912,7 +11937,6 @@
               <w:bidi/>
               <w:cnfStyle w:val="100000000000" w:firstRow="1" w:lastRow="0" w:firstColumn="0" w:lastColumn="0" w:oddVBand="0" w:evenVBand="0" w:oddHBand="0" w:evenHBand="0" w:firstRowFirstColumn="0" w:firstRowLastColumn="0" w:lastRowFirstColumn="0" w:lastRowLastColumn="0"/>
               <w:rPr>
-                <w:rFonts w:hint="cs"/>
                 <w:sz w:val="28"/>
                 <w:szCs w:val="28"/>
                 <w:rtl/>
@@ -10944,7 +11968,6 @@
               <w:bidi/>
               <w:jc w:val="center"/>
               <w:rPr>
-                <w:rFonts w:hint="cs"/>
                 <w:sz w:val="24"/>
                 <w:szCs w:val="24"/>
                 <w:rtl/>
@@ -10971,7 +11994,6 @@
               <w:jc w:val="center"/>
               <w:cnfStyle w:val="000000000000" w:firstRow="0" w:lastRow="0" w:firstColumn="0" w:lastColumn="0" w:oddVBand="0" w:evenVBand="0" w:oddHBand="0" w:evenHBand="0" w:firstRowFirstColumn="0" w:firstRowLastColumn="0" w:lastRowFirstColumn="0" w:lastRowLastColumn="0"/>
               <w:rPr>
-                <w:rFonts w:hint="cs"/>
                 <w:sz w:val="24"/>
                 <w:szCs w:val="24"/>
                 <w:rtl/>
@@ -10998,7 +12020,6 @@
               <w:jc w:val="center"/>
               <w:cnfStyle w:val="000000000000" w:firstRow="0" w:lastRow="0" w:firstColumn="0" w:lastColumn="0" w:oddVBand="0" w:evenVBand="0" w:oddHBand="0" w:evenHBand="0" w:firstRowFirstColumn="0" w:firstRowLastColumn="0" w:lastRowFirstColumn="0" w:lastRowLastColumn="0"/>
               <w:rPr>
-                <w:rFonts w:hint="cs"/>
                 <w:sz w:val="24"/>
                 <w:szCs w:val="24"/>
                 <w:rtl/>
@@ -11025,7 +12046,6 @@
               <w:jc w:val="center"/>
               <w:cnfStyle w:val="000000000000" w:firstRow="0" w:lastRow="0" w:firstColumn="0" w:lastColumn="0" w:oddVBand="0" w:evenVBand="0" w:oddHBand="0" w:evenHBand="0" w:firstRowFirstColumn="0" w:firstRowLastColumn="0" w:lastRowFirstColumn="0" w:lastRowLastColumn="0"/>
               <w:rPr>
-                <w:rFonts w:hint="cs"/>
                 <w:sz w:val="24"/>
                 <w:szCs w:val="24"/>
                 <w:rtl/>
@@ -11057,7 +12077,6 @@
               <w:bidi/>
               <w:jc w:val="center"/>
               <w:rPr>
-                <w:rFonts w:hint="cs"/>
                 <w:sz w:val="24"/>
                 <w:szCs w:val="24"/>
                 <w:rtl/>
@@ -11084,7 +12103,6 @@
               <w:jc w:val="center"/>
               <w:cnfStyle w:val="000000000000" w:firstRow="0" w:lastRow="0" w:firstColumn="0" w:lastColumn="0" w:oddVBand="0" w:evenVBand="0" w:oddHBand="0" w:evenHBand="0" w:firstRowFirstColumn="0" w:firstRowLastColumn="0" w:lastRowFirstColumn="0" w:lastRowLastColumn="0"/>
               <w:rPr>
-                <w:rFonts w:hint="cs"/>
                 <w:sz w:val="24"/>
                 <w:szCs w:val="24"/>
                 <w:rtl/>
@@ -11111,7 +12129,6 @@
               <w:jc w:val="center"/>
               <w:cnfStyle w:val="000000000000" w:firstRow="0" w:lastRow="0" w:firstColumn="0" w:lastColumn="0" w:oddVBand="0" w:evenVBand="0" w:oddHBand="0" w:evenHBand="0" w:firstRowFirstColumn="0" w:firstRowLastColumn="0" w:lastRowFirstColumn="0" w:lastRowLastColumn="0"/>
               <w:rPr>
-                <w:rFonts w:hint="cs"/>
                 <w:sz w:val="24"/>
                 <w:szCs w:val="24"/>
                 <w:rtl/>
@@ -11138,7 +12155,6 @@
               <w:jc w:val="center"/>
               <w:cnfStyle w:val="000000000000" w:firstRow="0" w:lastRow="0" w:firstColumn="0" w:lastColumn="0" w:oddVBand="0" w:evenVBand="0" w:oddHBand="0" w:evenHBand="0" w:firstRowFirstColumn="0" w:firstRowLastColumn="0" w:lastRowFirstColumn="0" w:lastRowLastColumn="0"/>
               <w:rPr>
-                <w:rFonts w:hint="cs"/>
                 <w:sz w:val="24"/>
                 <w:szCs w:val="24"/>
                 <w:rtl/>
@@ -11179,7 +12195,6 @@
               <w:bidi/>
               <w:jc w:val="center"/>
               <w:rPr>
-                <w:rFonts w:hint="cs"/>
                 <w:sz w:val="24"/>
                 <w:szCs w:val="24"/>
                 <w:rtl/>
@@ -11206,7 +12221,6 @@
               <w:jc w:val="center"/>
               <w:cnfStyle w:val="000000000000" w:firstRow="0" w:lastRow="0" w:firstColumn="0" w:lastColumn="0" w:oddVBand="0" w:evenVBand="0" w:oddHBand="0" w:evenHBand="0" w:firstRowFirstColumn="0" w:firstRowLastColumn="0" w:lastRowFirstColumn="0" w:lastRowLastColumn="0"/>
               <w:rPr>
-                <w:rFonts w:hint="cs"/>
                 <w:sz w:val="24"/>
                 <w:szCs w:val="24"/>
                 <w:rtl/>
@@ -11258,7 +12272,6 @@
               <w:jc w:val="center"/>
               <w:cnfStyle w:val="000000000000" w:firstRow="0" w:lastRow="0" w:firstColumn="0" w:lastColumn="0" w:oddVBand="0" w:evenVBand="0" w:oddHBand="0" w:evenHBand="0" w:firstRowFirstColumn="0" w:firstRowLastColumn="0" w:lastRowFirstColumn="0" w:lastRowLastColumn="0"/>
               <w:rPr>
-                <w:rFonts w:hint="cs"/>
                 <w:sz w:val="24"/>
                 <w:szCs w:val="24"/>
                 <w:rtl/>
@@ -11285,7 +12298,6 @@
               <w:jc w:val="center"/>
               <w:cnfStyle w:val="000000000000" w:firstRow="0" w:lastRow="0" w:firstColumn="0" w:lastColumn="0" w:oddVBand="0" w:evenVBand="0" w:oddHBand="0" w:evenHBand="0" w:firstRowFirstColumn="0" w:firstRowLastColumn="0" w:lastRowFirstColumn="0" w:lastRowLastColumn="0"/>
               <w:rPr>
-                <w:rFonts w:hint="cs"/>
                 <w:sz w:val="24"/>
                 <w:szCs w:val="24"/>
                 <w:rtl/>
@@ -11334,7 +12346,6 @@
               <w:bidi/>
               <w:jc w:val="center"/>
               <w:rPr>
-                <w:rFonts w:hint="cs"/>
                 <w:sz w:val="24"/>
                 <w:szCs w:val="24"/>
                 <w:rtl/>
@@ -11361,7 +12372,6 @@
               <w:jc w:val="center"/>
               <w:cnfStyle w:val="000000000000" w:firstRow="0" w:lastRow="0" w:firstColumn="0" w:lastColumn="0" w:oddVBand="0" w:evenVBand="0" w:oddHBand="0" w:evenHBand="0" w:firstRowFirstColumn="0" w:firstRowLastColumn="0" w:lastRowFirstColumn="0" w:lastRowLastColumn="0"/>
               <w:rPr>
-                <w:rFonts w:hint="cs"/>
                 <w:sz w:val="24"/>
                 <w:szCs w:val="24"/>
                 <w:rtl/>
@@ -11396,7 +12406,6 @@
               <w:jc w:val="center"/>
               <w:cnfStyle w:val="000000000000" w:firstRow="0" w:lastRow="0" w:firstColumn="0" w:lastColumn="0" w:oddVBand="0" w:evenVBand="0" w:oddHBand="0" w:evenHBand="0" w:firstRowFirstColumn="0" w:firstRowLastColumn="0" w:lastRowFirstColumn="0" w:lastRowLastColumn="0"/>
               <w:rPr>
-                <w:rFonts w:hint="cs"/>
                 <w:sz w:val="24"/>
                 <w:szCs w:val="24"/>
                 <w:rtl/>
@@ -11423,7 +12432,6 @@
               <w:jc w:val="center"/>
               <w:cnfStyle w:val="000000000000" w:firstRow="0" w:lastRow="0" w:firstColumn="0" w:lastColumn="0" w:oddVBand="0" w:evenVBand="0" w:oddHBand="0" w:evenHBand="0" w:firstRowFirstColumn="0" w:firstRowLastColumn="0" w:lastRowFirstColumn="0" w:lastRowLastColumn="0"/>
               <w:rPr>
-                <w:rFonts w:hint="cs"/>
                 <w:sz w:val="24"/>
                 <w:szCs w:val="24"/>
                 <w:rtl/>
@@ -11480,7 +12488,6 @@
               <w:bidi/>
               <w:jc w:val="center"/>
               <w:rPr>
-                <w:rFonts w:hint="cs"/>
                 <w:sz w:val="24"/>
                 <w:szCs w:val="24"/>
                 <w:rtl/>
@@ -11507,7 +12514,6 @@
               <w:jc w:val="center"/>
               <w:cnfStyle w:val="000000000000" w:firstRow="0" w:lastRow="0" w:firstColumn="0" w:lastColumn="0" w:oddVBand="0" w:evenVBand="0" w:oddHBand="0" w:evenHBand="0" w:firstRowFirstColumn="0" w:firstRowLastColumn="0" w:lastRowFirstColumn="0" w:lastRowLastColumn="0"/>
               <w:rPr>
-                <w:rFonts w:hint="cs"/>
                 <w:sz w:val="24"/>
                 <w:szCs w:val="24"/>
                 <w:rtl/>
@@ -11534,7 +12540,6 @@
               <w:jc w:val="center"/>
               <w:cnfStyle w:val="000000000000" w:firstRow="0" w:lastRow="0" w:firstColumn="0" w:lastColumn="0" w:oddVBand="0" w:evenVBand="0" w:oddHBand="0" w:evenHBand="0" w:firstRowFirstColumn="0" w:firstRowLastColumn="0" w:lastRowFirstColumn="0" w:lastRowLastColumn="0"/>
               <w:rPr>
-                <w:rFonts w:hint="cs"/>
                 <w:sz w:val="24"/>
                 <w:szCs w:val="24"/>
                 <w:rtl/>
@@ -11561,7 +12566,6 @@
               <w:jc w:val="center"/>
               <w:cnfStyle w:val="000000000000" w:firstRow="0" w:lastRow="0" w:firstColumn="0" w:lastColumn="0" w:oddVBand="0" w:evenVBand="0" w:oddHBand="0" w:evenHBand="0" w:firstRowFirstColumn="0" w:firstRowLastColumn="0" w:lastRowFirstColumn="0" w:lastRowLastColumn="0"/>
               <w:rPr>
-                <w:rFonts w:hint="cs"/>
                 <w:sz w:val="24"/>
                 <w:szCs w:val="24"/>
                 <w:rtl/>
@@ -11593,7 +12597,6 @@
               <w:bidi/>
               <w:jc w:val="center"/>
               <w:rPr>
-                <w:rFonts w:hint="cs"/>
                 <w:sz w:val="24"/>
                 <w:szCs w:val="24"/>
                 <w:rtl/>
@@ -11620,7 +12623,6 @@
               <w:jc w:val="center"/>
               <w:cnfStyle w:val="000000000000" w:firstRow="0" w:lastRow="0" w:firstColumn="0" w:lastColumn="0" w:oddVBand="0" w:evenVBand="0" w:oddHBand="0" w:evenHBand="0" w:firstRowFirstColumn="0" w:firstRowLastColumn="0" w:lastRowFirstColumn="0" w:lastRowLastColumn="0"/>
               <w:rPr>
-                <w:rFonts w:hint="cs"/>
                 <w:sz w:val="24"/>
                 <w:szCs w:val="24"/>
                 <w:rtl/>
@@ -11647,7 +12649,6 @@
               <w:jc w:val="center"/>
               <w:cnfStyle w:val="000000000000" w:firstRow="0" w:lastRow="0" w:firstColumn="0" w:lastColumn="0" w:oddVBand="0" w:evenVBand="0" w:oddHBand="0" w:evenHBand="0" w:firstRowFirstColumn="0" w:firstRowLastColumn="0" w:lastRowFirstColumn="0" w:lastRowLastColumn="0"/>
               <w:rPr>
-                <w:rFonts w:hint="cs"/>
                 <w:sz w:val="24"/>
                 <w:szCs w:val="24"/>
                 <w:rtl/>
@@ -11674,7 +12675,6 @@
               <w:jc w:val="center"/>
               <w:cnfStyle w:val="000000000000" w:firstRow="0" w:lastRow="0" w:firstColumn="0" w:lastColumn="0" w:oddVBand="0" w:evenVBand="0" w:oddHBand="0" w:evenHBand="0" w:firstRowFirstColumn="0" w:firstRowLastColumn="0" w:lastRowFirstColumn="0" w:lastRowLastColumn="0"/>
               <w:rPr>
-                <w:rFonts w:hint="cs"/>
                 <w:sz w:val="24"/>
                 <w:szCs w:val="24"/>
                 <w:rtl/>
@@ -11706,7 +12706,6 @@
               <w:bidi/>
               <w:jc w:val="center"/>
               <w:rPr>
-                <w:rFonts w:hint="cs"/>
                 <w:sz w:val="24"/>
                 <w:szCs w:val="24"/>
                 <w:rtl/>
@@ -11733,7 +12732,6 @@
               <w:jc w:val="center"/>
               <w:cnfStyle w:val="000000000000" w:firstRow="0" w:lastRow="0" w:firstColumn="0" w:lastColumn="0" w:oddVBand="0" w:evenVBand="0" w:oddHBand="0" w:evenHBand="0" w:firstRowFirstColumn="0" w:firstRowLastColumn="0" w:lastRowFirstColumn="0" w:lastRowLastColumn="0"/>
               <w:rPr>
-                <w:rFonts w:hint="cs"/>
                 <w:sz w:val="24"/>
                 <w:szCs w:val="24"/>
                 <w:rtl/>
@@ -11760,7 +12758,6 @@
               <w:jc w:val="center"/>
               <w:cnfStyle w:val="000000000000" w:firstRow="0" w:lastRow="0" w:firstColumn="0" w:lastColumn="0" w:oddVBand="0" w:evenVBand="0" w:oddHBand="0" w:evenHBand="0" w:firstRowFirstColumn="0" w:firstRowLastColumn="0" w:lastRowFirstColumn="0" w:lastRowLastColumn="0"/>
               <w:rPr>
-                <w:rFonts w:hint="cs"/>
                 <w:sz w:val="24"/>
                 <w:szCs w:val="24"/>
                 <w:rtl/>
@@ -11787,7 +12784,6 @@
               <w:jc w:val="center"/>
               <w:cnfStyle w:val="000000000000" w:firstRow="0" w:lastRow="0" w:firstColumn="0" w:lastColumn="0" w:oddVBand="0" w:evenVBand="0" w:oddHBand="0" w:evenHBand="0" w:firstRowFirstColumn="0" w:firstRowLastColumn="0" w:lastRowFirstColumn="0" w:lastRowLastColumn="0"/>
               <w:rPr>
-                <w:rFonts w:hint="cs"/>
                 <w:sz w:val="24"/>
                 <w:szCs w:val="24"/>
                 <w:rtl/>
@@ -11819,7 +12815,6 @@
               <w:bidi/>
               <w:jc w:val="center"/>
               <w:rPr>
-                <w:rFonts w:hint="cs"/>
                 <w:sz w:val="24"/>
                 <w:szCs w:val="24"/>
                 <w:rtl/>
@@ -11846,7 +12841,6 @@
               <w:jc w:val="center"/>
               <w:cnfStyle w:val="000000000000" w:firstRow="0" w:lastRow="0" w:firstColumn="0" w:lastColumn="0" w:oddVBand="0" w:evenVBand="0" w:oddHBand="0" w:evenHBand="0" w:firstRowFirstColumn="0" w:firstRowLastColumn="0" w:lastRowFirstColumn="0" w:lastRowLastColumn="0"/>
               <w:rPr>
-                <w:rFonts w:hint="cs"/>
                 <w:sz w:val="24"/>
                 <w:szCs w:val="24"/>
                 <w:rtl/>
@@ -11873,7 +12867,6 @@
               <w:jc w:val="center"/>
               <w:cnfStyle w:val="000000000000" w:firstRow="0" w:lastRow="0" w:firstColumn="0" w:lastColumn="0" w:oddVBand="0" w:evenVBand="0" w:oddHBand="0" w:evenHBand="0" w:firstRowFirstColumn="0" w:firstRowLastColumn="0" w:lastRowFirstColumn="0" w:lastRowLastColumn="0"/>
               <w:rPr>
-                <w:rFonts w:hint="cs"/>
                 <w:sz w:val="24"/>
                 <w:szCs w:val="24"/>
                 <w:rtl/>
@@ -11900,7 +12893,6 @@
               <w:jc w:val="center"/>
               <w:cnfStyle w:val="000000000000" w:firstRow="0" w:lastRow="0" w:firstColumn="0" w:lastColumn="0" w:oddVBand="0" w:evenVBand="0" w:oddHBand="0" w:evenHBand="0" w:firstRowFirstColumn="0" w:firstRowLastColumn="0" w:lastRowFirstColumn="0" w:lastRowLastColumn="0"/>
               <w:rPr>
-                <w:rFonts w:hint="cs"/>
                 <w:sz w:val="24"/>
                 <w:szCs w:val="24"/>
                 <w:rtl/>
@@ -11968,7 +12960,6 @@
               <w:bidi/>
               <w:jc w:val="center"/>
               <w:rPr>
-                <w:rFonts w:hint="cs"/>
                 <w:sz w:val="24"/>
                 <w:szCs w:val="24"/>
                 <w:rtl/>
@@ -11995,7 +12986,6 @@
               <w:jc w:val="center"/>
               <w:cnfStyle w:val="000000000000" w:firstRow="0" w:lastRow="0" w:firstColumn="0" w:lastColumn="0" w:oddVBand="0" w:evenVBand="0" w:oddHBand="0" w:evenHBand="0" w:firstRowFirstColumn="0" w:firstRowLastColumn="0" w:lastRowFirstColumn="0" w:lastRowLastColumn="0"/>
               <w:rPr>
-                <w:rFonts w:hint="cs"/>
                 <w:sz w:val="24"/>
                 <w:szCs w:val="24"/>
                 <w:rtl/>
@@ -12038,7 +13028,6 @@
               <w:jc w:val="center"/>
               <w:cnfStyle w:val="000000000000" w:firstRow="0" w:lastRow="0" w:firstColumn="0" w:lastColumn="0" w:oddVBand="0" w:evenVBand="0" w:oddHBand="0" w:evenHBand="0" w:firstRowFirstColumn="0" w:firstRowLastColumn="0" w:lastRowFirstColumn="0" w:lastRowLastColumn="0"/>
               <w:rPr>
-                <w:rFonts w:hint="cs"/>
                 <w:sz w:val="24"/>
                 <w:szCs w:val="24"/>
                 <w:rtl/>
@@ -12065,7 +13054,6 @@
               <w:jc w:val="center"/>
               <w:cnfStyle w:val="000000000000" w:firstRow="0" w:lastRow="0" w:firstColumn="0" w:lastColumn="0" w:oddVBand="0" w:evenVBand="0" w:oddHBand="0" w:evenHBand="0" w:firstRowFirstColumn="0" w:firstRowLastColumn="0" w:lastRowFirstColumn="0" w:lastRowLastColumn="0"/>
               <w:rPr>
-                <w:rFonts w:hint="cs"/>
                 <w:sz w:val="24"/>
                 <w:szCs w:val="24"/>
                 <w:rtl/>
@@ -12097,7 +13085,6 @@
               <w:bidi/>
               <w:jc w:val="center"/>
               <w:rPr>
-                <w:rFonts w:hint="cs"/>
                 <w:sz w:val="24"/>
                 <w:szCs w:val="24"/>
                 <w:rtl/>
@@ -12124,7 +13111,6 @@
               <w:jc w:val="center"/>
               <w:cnfStyle w:val="000000000000" w:firstRow="0" w:lastRow="0" w:firstColumn="0" w:lastColumn="0" w:oddVBand="0" w:evenVBand="0" w:oddHBand="0" w:evenHBand="0" w:firstRowFirstColumn="0" w:firstRowLastColumn="0" w:lastRowFirstColumn="0" w:lastRowLastColumn="0"/>
               <w:rPr>
-                <w:rFonts w:hint="cs"/>
                 <w:sz w:val="24"/>
                 <w:szCs w:val="24"/>
                 <w:rtl/>
@@ -12151,7 +13137,6 @@
               <w:jc w:val="center"/>
               <w:cnfStyle w:val="000000000000" w:firstRow="0" w:lastRow="0" w:firstColumn="0" w:lastColumn="0" w:oddVBand="0" w:evenVBand="0" w:oddHBand="0" w:evenHBand="0" w:firstRowFirstColumn="0" w:firstRowLastColumn="0" w:lastRowFirstColumn="0" w:lastRowLastColumn="0"/>
               <w:rPr>
-                <w:rFonts w:hint="cs"/>
                 <w:sz w:val="24"/>
                 <w:szCs w:val="24"/>
                 <w:rtl/>
@@ -12178,7 +13163,6 @@
               <w:jc w:val="center"/>
               <w:cnfStyle w:val="000000000000" w:firstRow="0" w:lastRow="0" w:firstColumn="0" w:lastColumn="0" w:oddVBand="0" w:evenVBand="0" w:oddHBand="0" w:evenHBand="0" w:firstRowFirstColumn="0" w:firstRowLastColumn="0" w:lastRowFirstColumn="0" w:lastRowLastColumn="0"/>
               <w:rPr>
-                <w:rFonts w:hint="cs"/>
                 <w:sz w:val="24"/>
                 <w:szCs w:val="24"/>
                 <w:rtl/>
@@ -12350,7 +13334,6 @@
       <w:pPr>
         <w:bidi/>
         <w:rPr>
-          <w:rFonts w:hint="cs"/>
           <w:sz w:val="28"/>
           <w:szCs w:val="28"/>
           <w:rtl/>
@@ -12413,12 +13396,27 @@
       <w:pPr>
         <w:bidi/>
         <w:rPr>
+          <w:sz w:val="28"/>
+          <w:szCs w:val="28"/>
+          <w:rtl/>
+        </w:rPr>
+      </w:pPr>
+      <w:r>
+        <w:rPr>
           <w:rFonts w:hint="cs"/>
           <w:sz w:val="28"/>
           <w:szCs w:val="28"/>
           <w:rtl/>
         </w:rPr>
-      </w:pPr>
+        <w:t xml:space="preserve">הבדלים בין רשת </w:t>
+      </w:r>
+      <w:r>
+        <w:rPr>
+          <w:sz w:val="28"/>
+          <w:szCs w:val="28"/>
+        </w:rPr>
+        <w:t xml:space="preserve">WPA-Personal </w:t>
+      </w:r>
       <w:r>
         <w:rPr>
           <w:rFonts w:hint="cs"/>
@@ -12426,14 +13424,14 @@
           <w:szCs w:val="28"/>
           <w:rtl/>
         </w:rPr>
-        <w:t xml:space="preserve">הבדלים בין רשת </w:t>
+        <w:t xml:space="preserve"> לבין </w:t>
       </w:r>
       <w:r>
         <w:rPr>
           <w:sz w:val="28"/>
           <w:szCs w:val="28"/>
         </w:rPr>
-        <w:t xml:space="preserve">WPA-Personal </w:t>
+        <w:t>WPA-Enterprise</w:t>
       </w:r>
       <w:r>
         <w:rPr>
@@ -12442,30 +13440,16 @@
           <w:szCs w:val="28"/>
           <w:rtl/>
         </w:rPr>
-        <w:t xml:space="preserve"> לבין </w:t>
-      </w:r>
-      <w:r>
-        <w:rPr>
-          <w:sz w:val="28"/>
-          <w:szCs w:val="28"/>
-        </w:rPr>
-        <w:t>WPA-Enterprise</w:t>
-      </w:r>
-      <w:r>
+        <w:t>.</w:t>
+      </w:r>
+    </w:p>
+    <w:p>
+      <w:pPr>
         <w:rPr>
           <w:rFonts w:hint="cs"/>
           <w:sz w:val="28"/>
           <w:szCs w:val="28"/>
           <w:rtl/>
-        </w:rPr>
-        <w:t>.</w:t>
-      </w:r>
-    </w:p>
-    <w:p>
-      <w:pPr>
-        <w:rPr>
-          <w:sz w:val="28"/>
-          <w:szCs w:val="28"/>
         </w:rPr>
       </w:pPr>
       <w:hyperlink r:id="rId20" w:history="1">
@@ -12483,7 +13467,6 @@
       <w:pPr>
         <w:bidi/>
         <w:rPr>
-          <w:rFonts w:hint="cs"/>
           <w:sz w:val="28"/>
           <w:szCs w:val="28"/>
           <w:rtl/>
@@ -12540,7 +13523,6 @@
         <w:rPr>
           <w:sz w:val="28"/>
           <w:szCs w:val="28"/>
-          <w:rtl/>
         </w:rPr>
       </w:pPr>
       <w:r>
@@ -12550,24 +13532,132 @@
           <w:szCs w:val="28"/>
           <w:rtl/>
         </w:rPr>
-        <w:t xml:space="preserve">מסביר על תהליך </w:t>
-      </w:r>
-      <w:r>
-        <w:rPr>
-          <w:sz w:val="28"/>
-          <w:szCs w:val="28"/>
-        </w:rPr>
-        <w:t>4 way handshake</w:t>
+        <w:t xml:space="preserve">הסבר על פרוטוקול </w:t>
       </w:r>
       <w:r>
         <w:rPr>
           <w:rFonts w:hint="cs"/>
           <w:sz w:val="28"/>
           <w:szCs w:val="28"/>
+        </w:rPr>
+        <w:t>WPA</w:t>
+      </w:r>
+      <w:r>
+        <w:rPr>
+          <w:sz w:val="28"/>
+          <w:szCs w:val="28"/>
+        </w:rPr>
+        <w:t>2</w:t>
+      </w:r>
+    </w:p>
+    <w:p>
+      <w:pPr>
+        <w:rPr>
+          <w:sz w:val="28"/>
+          <w:szCs w:val="28"/>
+        </w:rPr>
+      </w:pPr>
+      <w:hyperlink r:id="rId22" w:history="1">
+        <w:r>
+          <w:rPr>
+            <w:rStyle w:val="Hyperlink"/>
+            <w:sz w:val="28"/>
+            <w:szCs w:val="28"/>
+          </w:rPr>
+          <w:t>http://www.howtogeek.com/167783/htg-explains-the-difference-between-wep-wpa-and-wpa2-wireless-encryption-and-why-it-matters</w:t>
+        </w:r>
+      </w:hyperlink>
+    </w:p>
+    <w:p>
+      <w:pPr>
+        <w:bidi/>
+        <w:rPr>
+          <w:sz w:val="28"/>
+          <w:szCs w:val="28"/>
+          <w:rtl/>
+        </w:rPr>
+      </w:pPr>
+      <w:r>
+        <w:rPr>
+          <w:rFonts w:hint="cs"/>
+          <w:sz w:val="28"/>
+          <w:szCs w:val="28"/>
+          <w:rtl/>
+        </w:rPr>
+        <w:t xml:space="preserve">הסבר על פרוטוקול </w:t>
+      </w:r>
+      <w:r>
+        <w:rPr>
+          <w:rFonts w:hint="cs"/>
+          <w:sz w:val="28"/>
+          <w:szCs w:val="28"/>
+        </w:rPr>
+        <w:t>EAPOL</w:t>
+      </w:r>
+    </w:p>
+    <w:p>
+      <w:pPr>
+        <w:rPr>
+          <w:sz w:val="28"/>
+          <w:szCs w:val="28"/>
+        </w:rPr>
+      </w:pPr>
+      <w:hyperlink r:id="rId23" w:history="1">
+        <w:r>
+          <w:rPr>
+            <w:rStyle w:val="Hyperlink"/>
+            <w:sz w:val="28"/>
+            <w:szCs w:val="28"/>
+          </w:rPr>
+          <w:t>http://etutorials.org/Networking/802.11+security.+wi-fi+protected+access+and+802.11i/Part+II+The+Design+of+Wi-Fi+Security/Chapter+8.+Access+Control+IEEE+802.1X+EAP+and+RADIUS/EAPOL/</w:t>
+        </w:r>
+      </w:hyperlink>
+    </w:p>
+    <w:p>
+      <w:pPr>
+        <w:rPr>
+          <w:sz w:val="28"/>
+          <w:szCs w:val="28"/>
+        </w:rPr>
+      </w:pPr>
+    </w:p>
+    <w:p>
+      <w:pPr>
+        <w:bidi/>
+        <w:rPr>
+          <w:rFonts w:hint="cs"/>
+          <w:sz w:val="28"/>
+          <w:szCs w:val="28"/>
+          <w:rtl/>
+        </w:rPr>
+      </w:pPr>
+      <w:r>
+        <w:rPr>
+          <w:rFonts w:hint="cs"/>
+          <w:sz w:val="28"/>
+          <w:szCs w:val="28"/>
+          <w:rtl/>
+        </w:rPr>
+        <w:t xml:space="preserve">מסביר על תהליך </w:t>
+      </w:r>
+      <w:r>
+        <w:rPr>
+          <w:sz w:val="28"/>
+          <w:szCs w:val="28"/>
+        </w:rPr>
+        <w:t>4 way handshake</w:t>
+      </w:r>
+      <w:r>
+        <w:rPr>
+          <w:rFonts w:hint="cs"/>
+          <w:sz w:val="28"/>
+          <w:szCs w:val="28"/>
           <w:rtl/>
         </w:rPr>
         <w:t>.</w:t>
       </w:r>
+      <w:bookmarkStart w:id="0" w:name="_GoBack"/>
+      <w:bookmarkEnd w:id="0"/>
     </w:p>
     <w:p>
       <w:pPr>
@@ -12713,7 +13803,6 @@
             <w:pPr>
               <w:bidi/>
               <w:rPr>
-                <w:rFonts w:hint="cs"/>
                 <w:sz w:val="28"/>
                 <w:szCs w:val="28"/>
                 <w:rtl/>
@@ -12738,7 +13827,6 @@
             <w:pPr>
               <w:bidi/>
               <w:rPr>
-                <w:rFonts w:hint="cs"/>
                 <w:sz w:val="28"/>
                 <w:szCs w:val="28"/>
                 <w:rtl/>
@@ -12785,7 +13873,6 @@
             <w:pPr>
               <w:bidi/>
               <w:rPr>
-                <w:rFonts w:hint="cs"/>
                 <w:sz w:val="28"/>
                 <w:szCs w:val="28"/>
                 <w:rtl/>
@@ -12810,7 +13897,6 @@
             <w:pPr>
               <w:bidi/>
               <w:rPr>
-                <w:rFonts w:hint="cs"/>
                 <w:sz w:val="28"/>
                 <w:szCs w:val="28"/>
                 <w:rtl/>
@@ -12888,7 +13974,6 @@
             <w:pPr>
               <w:bidi/>
               <w:rPr>
-                <w:rFonts w:hint="cs"/>
                 <w:sz w:val="28"/>
                 <w:szCs w:val="28"/>
                 <w:rtl/>
@@ -12913,7 +13998,6 @@
             <w:pPr>
               <w:bidi/>
               <w:rPr>
-                <w:rFonts w:hint="cs"/>
                 <w:sz w:val="28"/>
                 <w:szCs w:val="28"/>
                 <w:rtl/>
@@ -12943,7 +14027,6 @@
             <w:pPr>
               <w:bidi/>
               <w:rPr>
-                <w:rFonts w:hint="cs"/>
                 <w:sz w:val="28"/>
                 <w:szCs w:val="28"/>
                 <w:rtl/>
@@ -12968,7 +14051,6 @@
             <w:pPr>
               <w:bidi/>
               <w:rPr>
-                <w:rFonts w:hint="cs"/>
                 <w:sz w:val="28"/>
                 <w:szCs w:val="28"/>
                 <w:rtl/>
@@ -12998,7 +14080,6 @@
             <w:pPr>
               <w:bidi/>
               <w:rPr>
-                <w:rFonts w:hint="cs"/>
                 <w:sz w:val="28"/>
                 <w:szCs w:val="28"/>
                 <w:rtl/>
@@ -13023,7 +14104,6 @@
             <w:pPr>
               <w:bidi/>
               <w:rPr>
-                <w:rFonts w:hint="cs"/>
                 <w:sz w:val="28"/>
                 <w:szCs w:val="28"/>
                 <w:rtl/>
@@ -13053,7 +14133,6 @@
             <w:pPr>
               <w:bidi/>
               <w:rPr>
-                <w:rFonts w:hint="cs"/>
                 <w:sz w:val="28"/>
                 <w:szCs w:val="28"/>
                 <w:rtl/>
@@ -13069,7 +14148,6 @@
             <w:pPr>
               <w:bidi/>
               <w:rPr>
-                <w:rFonts w:hint="cs"/>
                 <w:sz w:val="28"/>
                 <w:szCs w:val="28"/>
                 <w:rtl/>
@@ -13099,7 +14177,6 @@
             <w:pPr>
               <w:bidi/>
               <w:rPr>
-                <w:rFonts w:hint="cs"/>
                 <w:sz w:val="28"/>
                 <w:szCs w:val="28"/>
                 <w:rtl/>
@@ -13115,7 +14192,6 @@
             <w:pPr>
               <w:bidi/>
               <w:rPr>
-                <w:rFonts w:hint="cs"/>
                 <w:sz w:val="28"/>
                 <w:szCs w:val="28"/>
                 <w:rtl/>
@@ -13145,7 +14221,6 @@
             <w:pPr>
               <w:bidi/>
               <w:rPr>
-                <w:rFonts w:hint="cs"/>
                 <w:sz w:val="28"/>
                 <w:szCs w:val="28"/>
                 <w:rtl/>
@@ -13161,7 +14236,6 @@
             <w:pPr>
               <w:bidi/>
               <w:rPr>
-                <w:rFonts w:hint="cs"/>
                 <w:sz w:val="28"/>
                 <w:szCs w:val="28"/>
                 <w:rtl/>
@@ -13191,7 +14265,6 @@
             <w:pPr>
               <w:bidi/>
               <w:rPr>
-                <w:rFonts w:hint="cs"/>
                 <w:sz w:val="28"/>
                 <w:szCs w:val="28"/>
                 <w:rtl/>
@@ -13207,7 +14280,6 @@
             <w:pPr>
               <w:bidi/>
               <w:rPr>
-                <w:rFonts w:hint="cs"/>
                 <w:sz w:val="28"/>
                 <w:szCs w:val="28"/>
                 <w:rtl/>
@@ -13237,7 +14309,6 @@
             <w:pPr>
               <w:bidi/>
               <w:rPr>
-                <w:rFonts w:hint="cs"/>
                 <w:sz w:val="28"/>
                 <w:szCs w:val="28"/>
                 <w:rtl/>
@@ -13253,7 +14324,6 @@
             <w:pPr>
               <w:bidi/>
               <w:rPr>
-                <w:rFonts w:hint="cs"/>
                 <w:sz w:val="28"/>
                 <w:szCs w:val="28"/>
                 <w:rtl/>
@@ -13291,7 +14361,6 @@
             <w:pPr>
               <w:bidi/>
               <w:rPr>
-                <w:rFonts w:hint="cs"/>
                 <w:sz w:val="28"/>
                 <w:szCs w:val="28"/>
                 <w:rtl/>
@@ -13307,7 +14376,6 @@
             <w:pPr>
               <w:bidi/>
               <w:rPr>
-                <w:rFonts w:hint="cs"/>
                 <w:sz w:val="28"/>
                 <w:szCs w:val="28"/>
                 <w:rtl/>
@@ -13337,7 +14405,6 @@
             <w:pPr>
               <w:bidi/>
               <w:rPr>
-                <w:rFonts w:hint="cs"/>
                 <w:sz w:val="28"/>
                 <w:szCs w:val="28"/>
                 <w:rtl/>
@@ -13353,7 +14420,6 @@
             <w:pPr>
               <w:bidi/>
               <w:rPr>
-                <w:rFonts w:hint="cs"/>
                 <w:sz w:val="28"/>
                 <w:szCs w:val="28"/>
                 <w:rtl/>
@@ -13383,7 +14449,6 @@
             <w:pPr>
               <w:bidi/>
               <w:rPr>
-                <w:rFonts w:hint="cs"/>
                 <w:sz w:val="28"/>
                 <w:szCs w:val="28"/>
                 <w:rtl/>
@@ -13399,7 +14464,6 @@
             <w:pPr>
               <w:bidi/>
               <w:rPr>
-                <w:rFonts w:hint="cs"/>
                 <w:sz w:val="28"/>
                 <w:szCs w:val="28"/>
                 <w:rtl/>
@@ -13429,7 +14493,6 @@
             <w:pPr>
               <w:bidi/>
               <w:rPr>
-                <w:rFonts w:hint="cs"/>
                 <w:sz w:val="28"/>
                 <w:szCs w:val="28"/>
                 <w:rtl/>
@@ -13445,7 +14508,6 @@
             <w:pPr>
               <w:bidi/>
               <w:rPr>
-                <w:rFonts w:hint="cs"/>
                 <w:sz w:val="28"/>
                 <w:szCs w:val="28"/>
                 <w:rtl/>
@@ -13676,7 +14738,6 @@
               <w:bidi/>
               <w:cnfStyle w:val="000000100000" w:firstRow="0" w:lastRow="0" w:firstColumn="0" w:lastColumn="0" w:oddVBand="0" w:evenVBand="0" w:oddHBand="1" w:evenHBand="0" w:firstRowFirstColumn="0" w:firstRowLastColumn="0" w:lastRowFirstColumn="0" w:lastRowLastColumn="0"/>
               <w:rPr>
-                <w:rFonts w:hint="cs"/>
                 <w:sz w:val="28"/>
                 <w:szCs w:val="28"/>
               </w:rPr>
@@ -13745,7 +14806,6 @@
               <w:bidi/>
               <w:cnfStyle w:val="000000100000" w:firstRow="0" w:lastRow="0" w:firstColumn="0" w:lastColumn="0" w:oddVBand="0" w:evenVBand="0" w:oddHBand="1" w:evenHBand="0" w:firstRowFirstColumn="0" w:firstRowLastColumn="0" w:lastRowFirstColumn="0" w:lastRowLastColumn="0"/>
               <w:rPr>
-                <w:rFonts w:hint="cs"/>
                 <w:sz w:val="28"/>
                 <w:szCs w:val="28"/>
                 <w:rtl/>
@@ -13868,7 +14928,6 @@
               <w:bidi/>
               <w:cnfStyle w:val="000000000000" w:firstRow="0" w:lastRow="0" w:firstColumn="0" w:lastColumn="0" w:oddVBand="0" w:evenVBand="0" w:oddHBand="0" w:evenHBand="0" w:firstRowFirstColumn="0" w:firstRowLastColumn="0" w:lastRowFirstColumn="0" w:lastRowLastColumn="0"/>
               <w:rPr>
-                <w:rFonts w:hint="cs"/>
                 <w:sz w:val="28"/>
                 <w:szCs w:val="28"/>
                 <w:rtl/>
@@ -13949,7 +15008,6 @@
               <w:bidi/>
               <w:cnfStyle w:val="000000100000" w:firstRow="0" w:lastRow="0" w:firstColumn="0" w:lastColumn="0" w:oddVBand="0" w:evenVBand="0" w:oddHBand="1" w:evenHBand="0" w:firstRowFirstColumn="0" w:firstRowLastColumn="0" w:lastRowFirstColumn="0" w:lastRowLastColumn="0"/>
               <w:rPr>
-                <w:rFonts w:hint="cs"/>
                 <w:sz w:val="28"/>
                 <w:szCs w:val="28"/>
               </w:rPr>
@@ -14129,7 +15187,6 @@
               <w:bidi/>
               <w:cnfStyle w:val="000000100000" w:firstRow="0" w:lastRow="0" w:firstColumn="0" w:lastColumn="0" w:oddVBand="0" w:evenVBand="0" w:oddHBand="1" w:evenHBand="0" w:firstRowFirstColumn="0" w:firstRowLastColumn="0" w:lastRowFirstColumn="0" w:lastRowLastColumn="0"/>
               <w:rPr>
-                <w:rFonts w:hint="cs"/>
                 <w:sz w:val="28"/>
                 <w:szCs w:val="28"/>
                 <w:rtl/>
@@ -14173,7 +15230,6 @@
               <w:bidi/>
               <w:cnfStyle w:val="000000100000" w:firstRow="0" w:lastRow="0" w:firstColumn="0" w:lastColumn="0" w:oddVBand="0" w:evenVBand="0" w:oddHBand="1" w:evenHBand="0" w:firstRowFirstColumn="0" w:firstRowLastColumn="0" w:lastRowFirstColumn="0" w:lastRowLastColumn="0"/>
               <w:rPr>
-                <w:rFonts w:hint="cs"/>
                 <w:sz w:val="28"/>
                 <w:szCs w:val="28"/>
               </w:rPr>
@@ -14364,8 +15420,6 @@
               </w:rPr>
               <w:t>האם ניתן עדיין לבצע את המתקפה אחרי פיתוח השרת.</w:t>
             </w:r>
-            <w:bookmarkStart w:id="0" w:name="_GoBack"/>
-            <w:bookmarkEnd w:id="0"/>
           </w:p>
         </w:tc>
       </w:tr>
@@ -14525,7 +15579,6 @@
       <w:pPr>
         <w:bidi/>
         <w:rPr>
-          <w:rFonts w:hint="cs"/>
           <w:color w:val="4F81BD" w:themeColor="accent1"/>
           <w:sz w:val="28"/>
           <w:szCs w:val="28"/>
@@ -14536,6 +15589,7 @@
         <w:rPr>
           <w:noProof/>
         </w:rPr>
+        <w:lastRenderedPageBreak/>
         <w:drawing>
           <wp:inline distT="0" distB="0" distL="0" distR="0">
             <wp:extent cx="3556000" cy="3157728"/>
@@ -14554,7 +15608,7 @@
                     </pic:cNvPicPr>
                   </pic:nvPicPr>
                   <pic:blipFill>
-                    <a:blip r:embed="rId22">
+                    <a:blip r:embed="rId24">
                       <a:extLst>
                         <a:ext uri="{28A0092B-C50C-407E-A947-70E740481C1C}">
                           <a14:useLocalDpi xmlns:a14="http://schemas.microsoft.com/office/drawing/2010/main" val="0"/>
@@ -14607,7 +15661,7 @@
                     </pic:cNvPicPr>
                   </pic:nvPicPr>
                   <pic:blipFill>
-                    <a:blip r:embed="rId23">
+                    <a:blip r:embed="rId25">
                       <a:extLst>
                         <a:ext uri="{28A0092B-C50C-407E-A947-70E740481C1C}">
                           <a14:useLocalDpi xmlns:a14="http://schemas.microsoft.com/office/drawing/2010/main" val="0"/>
@@ -14640,8 +15694,8 @@
       </w:r>
     </w:p>
     <w:sectPr>
-      <w:headerReference w:type="default" r:id="rId24"/>
-      <w:footerReference w:type="default" r:id="rId25"/>
+      <w:headerReference w:type="default" r:id="rId26"/>
+      <w:footerReference w:type="default" r:id="rId27"/>
       <w:pgSz w:w="12240" w:h="15840"/>
       <w:pgMar w:top="1440" w:right="1440" w:bottom="1440" w:left="1440" w:header="720" w:footer="720" w:gutter="0"/>
       <w:cols w:space="720"/>
@@ -15137,6 +16191,155 @@
     </w:lvl>
   </w:abstractNum>
   <w:abstractNum w:abstractNumId="3" w15:restartNumberingAfterBreak="0">
+    <w:nsid w:val="2A8206A3"/>
+    <w:multiLevelType w:val="multilevel"/>
+    <w:tmpl w:val="AA3A11B2"/>
+    <w:lvl w:ilvl="0">
+      <w:start w:val="1"/>
+      <w:numFmt w:val="bullet"/>
+      <w:lvlText w:val=""/>
+      <w:lvlJc w:val="left"/>
+      <w:pPr>
+        <w:tabs>
+          <w:tab w:val="num" w:pos="720"/>
+        </w:tabs>
+        <w:ind w:left="720" w:hanging="360"/>
+      </w:pPr>
+      <w:rPr>
+        <w:rFonts w:ascii="Symbol" w:hAnsi="Symbol" w:hint="default"/>
+        <w:sz w:val="20"/>
+      </w:rPr>
+    </w:lvl>
+    <w:lvl w:ilvl="1" w:tentative="1">
+      <w:start w:val="1"/>
+      <w:numFmt w:val="bullet"/>
+      <w:lvlText w:val="o"/>
+      <w:lvlJc w:val="left"/>
+      <w:pPr>
+        <w:tabs>
+          <w:tab w:val="num" w:pos="1440"/>
+        </w:tabs>
+        <w:ind w:left="1440" w:hanging="360"/>
+      </w:pPr>
+      <w:rPr>
+        <w:rFonts w:ascii="Courier New" w:hAnsi="Courier New" w:hint="default"/>
+        <w:sz w:val="20"/>
+      </w:rPr>
+    </w:lvl>
+    <w:lvl w:ilvl="2" w:tentative="1">
+      <w:start w:val="1"/>
+      <w:numFmt w:val="bullet"/>
+      <w:lvlText w:val=""/>
+      <w:lvlJc w:val="left"/>
+      <w:pPr>
+        <w:tabs>
+          <w:tab w:val="num" w:pos="2160"/>
+        </w:tabs>
+        <w:ind w:left="2160" w:hanging="360"/>
+      </w:pPr>
+      <w:rPr>
+        <w:rFonts w:ascii="Wingdings" w:hAnsi="Wingdings" w:hint="default"/>
+        <w:sz w:val="20"/>
+      </w:rPr>
+    </w:lvl>
+    <w:lvl w:ilvl="3" w:tentative="1">
+      <w:start w:val="1"/>
+      <w:numFmt w:val="bullet"/>
+      <w:lvlText w:val=""/>
+      <w:lvlJc w:val="left"/>
+      <w:pPr>
+        <w:tabs>
+          <w:tab w:val="num" w:pos="2880"/>
+        </w:tabs>
+        <w:ind w:left="2880" w:hanging="360"/>
+      </w:pPr>
+      <w:rPr>
+        <w:rFonts w:ascii="Wingdings" w:hAnsi="Wingdings" w:hint="default"/>
+        <w:sz w:val="20"/>
+      </w:rPr>
+    </w:lvl>
+    <w:lvl w:ilvl="4" w:tentative="1">
+      <w:start w:val="1"/>
+      <w:numFmt w:val="bullet"/>
+      <w:lvlText w:val=""/>
+      <w:lvlJc w:val="left"/>
+      <w:pPr>
+        <w:tabs>
+          <w:tab w:val="num" w:pos="3600"/>
+        </w:tabs>
+        <w:ind w:left="3600" w:hanging="360"/>
+      </w:pPr>
+      <w:rPr>
+        <w:rFonts w:ascii="Wingdings" w:hAnsi="Wingdings" w:hint="default"/>
+        <w:sz w:val="20"/>
+      </w:rPr>
+    </w:lvl>
+    <w:lvl w:ilvl="5" w:tentative="1">
+      <w:start w:val="1"/>
+      <w:numFmt w:val="bullet"/>
+      <w:lvlText w:val=""/>
+      <w:lvlJc w:val="left"/>
+      <w:pPr>
+        <w:tabs>
+          <w:tab w:val="num" w:pos="4320"/>
+        </w:tabs>
+        <w:ind w:left="4320" w:hanging="360"/>
+      </w:pPr>
+      <w:rPr>
+        <w:rFonts w:ascii="Wingdings" w:hAnsi="Wingdings" w:hint="default"/>
+        <w:sz w:val="20"/>
+      </w:rPr>
+    </w:lvl>
+    <w:lvl w:ilvl="6" w:tentative="1">
+      <w:start w:val="1"/>
+      <w:numFmt w:val="bullet"/>
+      <w:lvlText w:val=""/>
+      <w:lvlJc w:val="left"/>
+      <w:pPr>
+        <w:tabs>
+          <w:tab w:val="num" w:pos="5040"/>
+        </w:tabs>
+        <w:ind w:left="5040" w:hanging="360"/>
+      </w:pPr>
+      <w:rPr>
+        <w:rFonts w:ascii="Wingdings" w:hAnsi="Wingdings" w:hint="default"/>
+        <w:sz w:val="20"/>
+      </w:rPr>
+    </w:lvl>
+    <w:lvl w:ilvl="7" w:tentative="1">
+      <w:start w:val="1"/>
+      <w:numFmt w:val="bullet"/>
+      <w:lvlText w:val=""/>
+      <w:lvlJc w:val="left"/>
+      <w:pPr>
+        <w:tabs>
+          <w:tab w:val="num" w:pos="5760"/>
+        </w:tabs>
+        <w:ind w:left="5760" w:hanging="360"/>
+      </w:pPr>
+      <w:rPr>
+        <w:rFonts w:ascii="Wingdings" w:hAnsi="Wingdings" w:hint="default"/>
+        <w:sz w:val="20"/>
+      </w:rPr>
+    </w:lvl>
+    <w:lvl w:ilvl="8" w:tentative="1">
+      <w:start w:val="1"/>
+      <w:numFmt w:val="bullet"/>
+      <w:lvlText w:val=""/>
+      <w:lvlJc w:val="left"/>
+      <w:pPr>
+        <w:tabs>
+          <w:tab w:val="num" w:pos="6480"/>
+        </w:tabs>
+        <w:ind w:left="6480" w:hanging="360"/>
+      </w:pPr>
+      <w:rPr>
+        <w:rFonts w:ascii="Wingdings" w:hAnsi="Wingdings" w:hint="default"/>
+        <w:sz w:val="20"/>
+      </w:rPr>
+    </w:lvl>
+  </w:abstractNum>
+  <w:abstractNum w:abstractNumId="4" w15:restartNumberingAfterBreak="0">
     <w:nsid w:val="2EB755F6"/>
     <w:multiLevelType w:val="hybridMultilevel"/>
     <w:tmpl w:val="F41C7BBC"/>
@@ -15225,7 +16428,7 @@
       </w:pPr>
     </w:lvl>
   </w:abstractNum>
-  <w:abstractNum w:abstractNumId="4" w15:restartNumberingAfterBreak="0">
+  <w:abstractNum w:abstractNumId="5" w15:restartNumberingAfterBreak="0">
     <w:nsid w:val="355943BA"/>
     <w:multiLevelType w:val="hybridMultilevel"/>
     <w:tmpl w:val="C2468638"/>
@@ -15314,7 +16517,7 @@
       </w:pPr>
     </w:lvl>
   </w:abstractNum>
-  <w:abstractNum w:abstractNumId="5" w15:restartNumberingAfterBreak="0">
+  <w:abstractNum w:abstractNumId="6" w15:restartNumberingAfterBreak="0">
     <w:nsid w:val="4525696E"/>
     <w:multiLevelType w:val="hybridMultilevel"/>
     <w:tmpl w:val="7CDA2D40"/>
@@ -15403,7 +16606,7 @@
       </w:pPr>
     </w:lvl>
   </w:abstractNum>
-  <w:abstractNum w:abstractNumId="6" w15:restartNumberingAfterBreak="0">
+  <w:abstractNum w:abstractNumId="7" w15:restartNumberingAfterBreak="0">
     <w:nsid w:val="4A49068E"/>
     <w:multiLevelType w:val="hybridMultilevel"/>
     <w:tmpl w:val="DED2C298"/>
@@ -15492,7 +16695,7 @@
       </w:pPr>
     </w:lvl>
   </w:abstractNum>
-  <w:abstractNum w:abstractNumId="7" w15:restartNumberingAfterBreak="0">
+  <w:abstractNum w:abstractNumId="8" w15:restartNumberingAfterBreak="0">
     <w:nsid w:val="57D96E3B"/>
     <w:multiLevelType w:val="hybridMultilevel"/>
     <w:tmpl w:val="E39452F6"/>
@@ -15581,7 +16784,7 @@
       </w:pPr>
     </w:lvl>
   </w:abstractNum>
-  <w:abstractNum w:abstractNumId="8" w15:restartNumberingAfterBreak="0">
+  <w:abstractNum w:abstractNumId="9" w15:restartNumberingAfterBreak="0">
     <w:nsid w:val="59D45D39"/>
     <w:multiLevelType w:val="multilevel"/>
     <w:tmpl w:val="4CF818DE"/>
@@ -15730,7 +16933,7 @@
       </w:rPr>
     </w:lvl>
   </w:abstractNum>
-  <w:abstractNum w:abstractNumId="9" w15:restartNumberingAfterBreak="0">
+  <w:abstractNum w:abstractNumId="10" w15:restartNumberingAfterBreak="0">
     <w:nsid w:val="5B6924FA"/>
     <w:multiLevelType w:val="hybridMultilevel"/>
     <w:tmpl w:val="47444B96"/>
@@ -15819,7 +17022,7 @@
       </w:pPr>
     </w:lvl>
   </w:abstractNum>
-  <w:abstractNum w:abstractNumId="10" w15:restartNumberingAfterBreak="0">
+  <w:abstractNum w:abstractNumId="11" w15:restartNumberingAfterBreak="0">
     <w:nsid w:val="62117E83"/>
     <w:multiLevelType w:val="hybridMultilevel"/>
     <w:tmpl w:val="F5D0EC24"/>
@@ -15908,7 +17111,7 @@
       </w:pPr>
     </w:lvl>
   </w:abstractNum>
-  <w:abstractNum w:abstractNumId="11" w15:restartNumberingAfterBreak="0">
+  <w:abstractNum w:abstractNumId="12" w15:restartNumberingAfterBreak="0">
     <w:nsid w:val="64C10B55"/>
     <w:multiLevelType w:val="multilevel"/>
     <w:tmpl w:val="007E3EAC"/>
@@ -16057,7 +17260,7 @@
       </w:rPr>
     </w:lvl>
   </w:abstractNum>
-  <w:abstractNum w:abstractNumId="12" w15:restartNumberingAfterBreak="0">
+  <w:abstractNum w:abstractNumId="13" w15:restartNumberingAfterBreak="0">
     <w:nsid w:val="6DC55BAF"/>
     <w:multiLevelType w:val="hybridMultilevel"/>
     <w:tmpl w:val="73E0BDD0"/>
@@ -16146,7 +17349,7 @@
       </w:pPr>
     </w:lvl>
   </w:abstractNum>
-  <w:abstractNum w:abstractNumId="13" w15:restartNumberingAfterBreak="0">
+  <w:abstractNum w:abstractNumId="14" w15:restartNumberingAfterBreak="0">
     <w:nsid w:val="79E05E92"/>
     <w:multiLevelType w:val="hybridMultilevel"/>
     <w:tmpl w:val="042437B4"/>
@@ -16236,16 +17439,16 @@
     </w:lvl>
   </w:abstractNum>
   <w:num w:numId="1">
-    <w:abstractNumId w:val="8"/>
+    <w:abstractNumId w:val="9"/>
   </w:num>
   <w:num w:numId="2">
-    <w:abstractNumId w:val="11"/>
+    <w:abstractNumId w:val="12"/>
   </w:num>
   <w:num w:numId="3">
-    <w:abstractNumId w:val="6"/>
+    <w:abstractNumId w:val="7"/>
   </w:num>
   <w:num w:numId="4">
-    <w:abstractNumId w:val="12"/>
+    <w:abstractNumId w:val="13"/>
   </w:num>
   <w:num w:numId="5">
     <w:abstractNumId w:val="0"/>
@@ -16254,27 +17457,30 @@
     <w:abstractNumId w:val="1"/>
   </w:num>
   <w:num w:numId="7">
-    <w:abstractNumId w:val="10"/>
+    <w:abstractNumId w:val="11"/>
   </w:num>
   <w:num w:numId="8">
-    <w:abstractNumId w:val="5"/>
+    <w:abstractNumId w:val="6"/>
   </w:num>
   <w:num w:numId="9">
     <w:abstractNumId w:val="2"/>
   </w:num>
   <w:num w:numId="10">
-    <w:abstractNumId w:val="9"/>
+    <w:abstractNumId w:val="10"/>
   </w:num>
   <w:num w:numId="11">
+    <w:abstractNumId w:val="5"/>
+  </w:num>
+  <w:num w:numId="12">
+    <w:abstractNumId w:val="14"/>
+  </w:num>
+  <w:num w:numId="13">
+    <w:abstractNumId w:val="8"/>
+  </w:num>
+  <w:num w:numId="14">
     <w:abstractNumId w:val="4"/>
   </w:num>
-  <w:num w:numId="12">
-    <w:abstractNumId w:val="13"/>
-  </w:num>
-  <w:num w:numId="13">
-    <w:abstractNumId w:val="7"/>
-  </w:num>
-  <w:num w:numId="14">
+  <w:num w:numId="15">
     <w:abstractNumId w:val="3"/>
   </w:num>
 </w:numbering>
@@ -16674,6 +17880,25 @@
   <w:style w:type="paragraph" w:default="1" w:styleId="a">
     <w:name w:val="Normal"/>
     <w:qFormat/>
+  </w:style>
+  <w:style w:type="paragraph" w:styleId="4">
+    <w:name w:val="heading 4"/>
+    <w:basedOn w:val="a"/>
+    <w:link w:val="40"/>
+    <w:uiPriority w:val="9"/>
+    <w:qFormat/>
+    <w:rsid w:val="008F7DE2"/>
+    <w:pPr>
+      <w:spacing w:before="100" w:beforeAutospacing="1" w:after="100" w:afterAutospacing="1" w:line="240" w:lineRule="auto"/>
+      <w:outlineLvl w:val="3"/>
+    </w:pPr>
+    <w:rPr>
+      <w:rFonts w:ascii="Times New Roman" w:eastAsia="Times New Roman" w:hAnsi="Times New Roman" w:cs="Times New Roman"/>
+      <w:b/>
+      <w:bCs/>
+      <w:sz w:val="24"/>
+      <w:szCs w:val="24"/>
+    </w:rPr>
   </w:style>
   <w:style w:type="character" w:default="1" w:styleId="a0">
     <w:name w:val="Default Paragraph Font"/>
@@ -17320,6 +18545,20 @@
       </w:rPr>
     </w:tblStylePr>
   </w:style>
+  <w:style w:type="character" w:customStyle="1" w:styleId="40">
+    <w:name w:val="כותרת 4 תו"/>
+    <w:basedOn w:val="a0"/>
+    <w:link w:val="4"/>
+    <w:uiPriority w:val="9"/>
+    <w:rsid w:val="008F7DE2"/>
+    <w:rPr>
+      <w:rFonts w:ascii="Times New Roman" w:eastAsia="Times New Roman" w:hAnsi="Times New Roman" w:cs="Times New Roman"/>
+      <w:b/>
+      <w:bCs/>
+      <w:sz w:val="24"/>
+      <w:szCs w:val="24"/>
+    </w:rPr>
+  </w:style>
 </w:styles>
 </file>
 

</xml_diff>